<commit_message>
Add part1 user interview statements
Part1 of 3. User interview, 5 user needs statements
</commit_message>
<xml_diff>
--- a/documents/research_design.docx
+++ b/documents/research_design.docx
@@ -1726,8 +1726,8 @@
         <w:tblLook w:val="06A0" w:firstRow="1" w:lastRow="0" w:firstColumn="1" w:lastColumn="0" w:noHBand="1" w:noVBand="1"/>
       </w:tblPr>
       <w:tblGrid>
-        <w:gridCol w:w="3971"/>
-        <w:gridCol w:w="5379"/>
+        <w:gridCol w:w="3973"/>
+        <w:gridCol w:w="5377"/>
       </w:tblGrid>
       <w:tr>
         <w:trPr>
@@ -1735,7 +1735,7 @@
         </w:trPr>
         <w:tc>
           <w:tcPr>
-            <w:tcW w:w="9360" w:type="dxa"/>
+            <w:tcW w:w="9350" w:type="dxa"/>
             <w:gridSpan w:val="2"/>
           </w:tcPr>
           <w:p>
@@ -1784,7 +1784,7 @@
         </w:trPr>
         <w:tc>
           <w:tcPr>
-            <w:tcW w:w="9360" w:type="dxa"/>
+            <w:tcW w:w="9350" w:type="dxa"/>
             <w:gridSpan w:val="2"/>
           </w:tcPr>
           <w:p>
@@ -1812,7 +1812,7 @@
         </w:trPr>
         <w:tc>
           <w:tcPr>
-            <w:tcW w:w="9360" w:type="dxa"/>
+            <w:tcW w:w="9350" w:type="dxa"/>
             <w:gridSpan w:val="2"/>
           </w:tcPr>
           <w:p>
@@ -1839,16 +1839,46 @@
               </w:rPr>
               <w:t>Insert the prompt you used to generate the survey at SurveyMonkey website</w:t>
             </w:r>
-          </w:p>
-        </w:tc>
-      </w:tr>
-      <w:tr>
-        <w:trPr>
-          <w:trHeight w:val="300"/>
-        </w:trPr>
-        <w:tc>
-          <w:tcPr>
-            <w:tcW w:w="9360" w:type="dxa"/>
+            <w:r>
+              <w:rPr>
+                <w:rFonts w:ascii="Roboto" w:eastAsia="Roboto" w:hAnsi="Roboto" w:cs="Roboto"/>
+                <w:i/>
+                <w:iCs/>
+                <w:color w:val="1D2125"/>
+                <w:sz w:val="24"/>
+                <w:szCs w:val="24"/>
+                <w:lang w:val="en-US"/>
+              </w:rPr>
+              <w:t>:</w:t>
+            </w:r>
+          </w:p>
+          <w:p>
+            <w:pPr>
+              <w:rPr>
+                <w:rFonts w:ascii="Roboto" w:eastAsia="Roboto" w:hAnsi="Roboto" w:cs="Roboto"/>
+                <w:color w:val="1D2125"/>
+                <w:sz w:val="24"/>
+                <w:szCs w:val="24"/>
+                <w:lang w:val="en-US"/>
+              </w:rPr>
+            </w:pPr>
+            <w:r>
+              <w:t xml:space="preserve">Create a survey for the purpose of understanding user needs for a website that I will build. This website is for users aged 50-60. The website will provide information about health </w:t>
+            </w:r>
+            <w:r>
+              <w:lastRenderedPageBreak/>
+              <w:t>benefits for individuals of retirement age, it will include a forum. It will include information about government health benefits. The survey will help me create user persona and user need statements</w:t>
+            </w:r>
+          </w:p>
+        </w:tc>
+      </w:tr>
+      <w:tr>
+        <w:trPr>
+          <w:trHeight w:val="300"/>
+        </w:trPr>
+        <w:tc>
+          <w:tcPr>
+            <w:tcW w:w="9350" w:type="dxa"/>
             <w:gridSpan w:val="2"/>
           </w:tcPr>
           <w:p>
@@ -1873,18 +1903,53 @@
                 <w:szCs w:val="24"/>
                 <w:lang w:val="en-US"/>
               </w:rPr>
+              <w:lastRenderedPageBreak/>
               <w:t>Insert the link to the survey here</w:t>
             </w:r>
-          </w:p>
-        </w:tc>
-      </w:tr>
-      <w:tr>
-        <w:trPr>
-          <w:trHeight w:val="300"/>
-        </w:trPr>
-        <w:tc>
-          <w:tcPr>
-            <w:tcW w:w="9360" w:type="dxa"/>
+            <w:r>
+              <w:rPr>
+                <w:rFonts w:ascii="Roboto" w:eastAsia="Roboto" w:hAnsi="Roboto" w:cs="Roboto"/>
+                <w:i/>
+                <w:iCs/>
+                <w:color w:val="1D2125"/>
+                <w:sz w:val="24"/>
+                <w:szCs w:val="24"/>
+                <w:lang w:val="en-US"/>
+              </w:rPr>
+              <w:t>:</w:t>
+            </w:r>
+          </w:p>
+          <w:p>
+            <w:pPr>
+              <w:rPr>
+                <w:rFonts w:ascii="Roboto" w:eastAsia="Roboto" w:hAnsi="Roboto" w:cs="Roboto"/>
+                <w:color w:val="1D2125"/>
+                <w:sz w:val="24"/>
+                <w:szCs w:val="24"/>
+                <w:lang w:val="en-US"/>
+              </w:rPr>
+            </w:pPr>
+            <w:r>
+              <w:t xml:space="preserve"> </w:t>
+            </w:r>
+            <w:hyperlink r:id="rId8" w:history="1">
+              <w:r>
+                <w:rPr>
+                  <w:rStyle w:val="Hyperlink"/>
+                </w:rPr>
+                <w:t>https://www.surveymonkey.com/r/YHHJLNX</w:t>
+              </w:r>
+            </w:hyperlink>
+          </w:p>
+        </w:tc>
+      </w:tr>
+      <w:tr>
+        <w:trPr>
+          <w:trHeight w:val="300"/>
+        </w:trPr>
+        <w:tc>
+          <w:tcPr>
+            <w:tcW w:w="9350" w:type="dxa"/>
             <w:gridSpan w:val="2"/>
           </w:tcPr>
           <w:p>
@@ -1910,7 +1975,6 @@
                 <w:szCs w:val="24"/>
                 <w:lang w:val="en-US"/>
               </w:rPr>
-              <w:lastRenderedPageBreak/>
               <w:t>Interview users</w:t>
             </w:r>
           </w:p>
@@ -1922,7 +1986,7 @@
         </w:trPr>
         <w:tc>
           <w:tcPr>
-            <w:tcW w:w="3975" w:type="dxa"/>
+            <w:tcW w:w="3973" w:type="dxa"/>
           </w:tcPr>
           <w:p>
             <w:pPr>
@@ -1952,42 +2016,42 @@
         </w:tc>
         <w:tc>
           <w:tcPr>
-            <w:tcW w:w="5385" w:type="dxa"/>
-          </w:tcPr>
-          <w:p>
-            <w:pPr>
-              <w:rPr>
-                <w:rFonts w:ascii="Roboto" w:eastAsia="Roboto" w:hAnsi="Roboto" w:cs="Roboto"/>
-                <w:i/>
-                <w:iCs/>
-                <w:color w:val="1D2125"/>
-                <w:sz w:val="24"/>
-                <w:szCs w:val="24"/>
-                <w:lang w:val="en-US"/>
-              </w:rPr>
-            </w:pPr>
-            <w:r>
-              <w:rPr>
-                <w:rFonts w:ascii="Roboto" w:eastAsia="Roboto" w:hAnsi="Roboto" w:cs="Roboto"/>
-                <w:i/>
-                <w:iCs/>
-                <w:color w:val="1D2125"/>
-                <w:sz w:val="24"/>
-                <w:szCs w:val="24"/>
-                <w:lang w:val="en-US"/>
-              </w:rPr>
-              <w:t>Insert the age here</w:t>
-            </w:r>
-          </w:p>
-        </w:tc>
-      </w:tr>
-      <w:tr>
-        <w:trPr>
-          <w:trHeight w:val="300"/>
-        </w:trPr>
-        <w:tc>
-          <w:tcPr>
-            <w:tcW w:w="3975" w:type="dxa"/>
+            <w:tcW w:w="5377" w:type="dxa"/>
+          </w:tcPr>
+          <w:p>
+            <w:pPr>
+              <w:rPr>
+                <w:rFonts w:ascii="Roboto" w:eastAsia="Roboto" w:hAnsi="Roboto" w:cs="Roboto"/>
+                <w:i/>
+                <w:iCs/>
+                <w:color w:val="1D2125"/>
+                <w:sz w:val="24"/>
+                <w:szCs w:val="24"/>
+                <w:lang w:val="en-US"/>
+              </w:rPr>
+            </w:pPr>
+            <w:r>
+              <w:rPr>
+                <w:rFonts w:ascii="Roboto" w:eastAsia="Roboto" w:hAnsi="Roboto" w:cs="Roboto"/>
+                <w:i/>
+                <w:iCs/>
+                <w:color w:val="1D2125"/>
+                <w:sz w:val="24"/>
+                <w:szCs w:val="24"/>
+                <w:lang w:val="en-US"/>
+              </w:rPr>
+              <w:t>60</w:t>
+            </w:r>
+          </w:p>
+        </w:tc>
+      </w:tr>
+      <w:tr>
+        <w:trPr>
+          <w:trHeight w:val="300"/>
+        </w:trPr>
+        <w:tc>
+          <w:tcPr>
+            <w:tcW w:w="3973" w:type="dxa"/>
           </w:tcPr>
           <w:p>
             <w:pPr>
@@ -2017,42 +2081,42 @@
         </w:tc>
         <w:tc>
           <w:tcPr>
-            <w:tcW w:w="5385" w:type="dxa"/>
-          </w:tcPr>
-          <w:p>
-            <w:pPr>
-              <w:rPr>
-                <w:rFonts w:ascii="Roboto" w:eastAsia="Roboto" w:hAnsi="Roboto" w:cs="Roboto"/>
-                <w:i/>
-                <w:iCs/>
-                <w:color w:val="1D2125"/>
-                <w:sz w:val="24"/>
-                <w:szCs w:val="24"/>
-                <w:lang w:val="en-US"/>
-              </w:rPr>
-            </w:pPr>
-            <w:r>
-              <w:rPr>
-                <w:rFonts w:ascii="Roboto" w:eastAsia="Roboto" w:hAnsi="Roboto" w:cs="Roboto"/>
-                <w:i/>
-                <w:iCs/>
-                <w:color w:val="1D2125"/>
-                <w:sz w:val="24"/>
-                <w:szCs w:val="24"/>
-                <w:lang w:val="en-US"/>
-              </w:rPr>
-              <w:t>Insert the age of the individual</w:t>
-            </w:r>
-          </w:p>
-        </w:tc>
-      </w:tr>
-      <w:tr>
-        <w:trPr>
-          <w:trHeight w:val="300"/>
-        </w:trPr>
-        <w:tc>
-          <w:tcPr>
-            <w:tcW w:w="9360" w:type="dxa"/>
+            <w:tcW w:w="5377" w:type="dxa"/>
+          </w:tcPr>
+          <w:p>
+            <w:pPr>
+              <w:rPr>
+                <w:rFonts w:ascii="Roboto" w:eastAsia="Roboto" w:hAnsi="Roboto" w:cs="Roboto"/>
+                <w:i/>
+                <w:iCs/>
+                <w:color w:val="1D2125"/>
+                <w:sz w:val="24"/>
+                <w:szCs w:val="24"/>
+                <w:lang w:val="en-US"/>
+              </w:rPr>
+            </w:pPr>
+            <w:r>
+              <w:rPr>
+                <w:rFonts w:ascii="Roboto" w:eastAsia="Roboto" w:hAnsi="Roboto" w:cs="Roboto"/>
+                <w:i/>
+                <w:iCs/>
+                <w:color w:val="1D2125"/>
+                <w:sz w:val="24"/>
+                <w:szCs w:val="24"/>
+                <w:lang w:val="en-US"/>
+              </w:rPr>
+              <w:t>Female</w:t>
+            </w:r>
+          </w:p>
+        </w:tc>
+      </w:tr>
+      <w:tr>
+        <w:trPr>
+          <w:trHeight w:val="300"/>
+        </w:trPr>
+        <w:tc>
+          <w:tcPr>
+            <w:tcW w:w="9350" w:type="dxa"/>
             <w:gridSpan w:val="2"/>
           </w:tcPr>
           <w:p>
@@ -2089,332 +2153,286 @@
         </w:trPr>
         <w:tc>
           <w:tcPr>
-            <w:tcW w:w="3975" w:type="dxa"/>
-          </w:tcPr>
-          <w:p>
-            <w:pPr>
-              <w:rPr>
-                <w:rFonts w:ascii="Roboto" w:eastAsia="Roboto" w:hAnsi="Roboto" w:cs="Roboto"/>
-                <w:i/>
-                <w:iCs/>
-                <w:color w:val="1D2125"/>
-                <w:sz w:val="24"/>
-                <w:szCs w:val="24"/>
-                <w:lang w:val="en-US"/>
-              </w:rPr>
-            </w:pPr>
-            <w:r>
-              <w:rPr>
-                <w:rFonts w:ascii="Roboto" w:eastAsia="Roboto" w:hAnsi="Roboto" w:cs="Roboto"/>
-                <w:i/>
-                <w:iCs/>
-                <w:color w:val="1D2125"/>
-                <w:sz w:val="24"/>
-                <w:szCs w:val="24"/>
-                <w:lang w:val="en-US"/>
-              </w:rPr>
-              <w:t>Insert question 1 here</w:t>
-            </w:r>
-          </w:p>
-        </w:tc>
-        <w:tc>
-          <w:tcPr>
-            <w:tcW w:w="5385" w:type="dxa"/>
-          </w:tcPr>
-          <w:p>
-            <w:pPr>
-              <w:rPr>
-                <w:rFonts w:ascii="Roboto" w:eastAsia="Roboto" w:hAnsi="Roboto" w:cs="Roboto"/>
-                <w:i/>
-                <w:iCs/>
-                <w:color w:val="1D2125"/>
-                <w:sz w:val="24"/>
-                <w:szCs w:val="24"/>
-                <w:lang w:val="en-US"/>
-              </w:rPr>
-            </w:pPr>
-            <w:r>
-              <w:rPr>
-                <w:rFonts w:ascii="Roboto" w:eastAsia="Roboto" w:hAnsi="Roboto" w:cs="Roboto"/>
-                <w:i/>
-                <w:iCs/>
-                <w:color w:val="1D2125"/>
-                <w:sz w:val="24"/>
-                <w:szCs w:val="24"/>
-                <w:lang w:val="en-US"/>
-              </w:rPr>
-              <w:t>Insert answer to question 1 here</w:t>
-            </w:r>
-          </w:p>
-        </w:tc>
-      </w:tr>
-      <w:tr>
-        <w:trPr>
-          <w:trHeight w:val="300"/>
-        </w:trPr>
-        <w:tc>
-          <w:tcPr>
-            <w:tcW w:w="3975" w:type="dxa"/>
-          </w:tcPr>
-          <w:p>
-            <w:pPr>
-              <w:rPr>
-                <w:rFonts w:ascii="Roboto" w:eastAsia="Roboto" w:hAnsi="Roboto" w:cs="Roboto"/>
-                <w:i/>
-                <w:iCs/>
-                <w:color w:val="1D2125"/>
-                <w:sz w:val="24"/>
-                <w:szCs w:val="24"/>
-                <w:lang w:val="en-US"/>
-              </w:rPr>
-            </w:pPr>
-            <w:r>
-              <w:rPr>
-                <w:rFonts w:ascii="Roboto" w:eastAsia="Roboto" w:hAnsi="Roboto" w:cs="Roboto"/>
-                <w:i/>
-                <w:iCs/>
-                <w:color w:val="1D2125"/>
-                <w:sz w:val="24"/>
-                <w:szCs w:val="24"/>
-                <w:lang w:val="en-US"/>
-              </w:rPr>
-              <w:t>Insert question 2 here</w:t>
-            </w:r>
-          </w:p>
-        </w:tc>
-        <w:tc>
-          <w:tcPr>
-            <w:tcW w:w="5385" w:type="dxa"/>
-          </w:tcPr>
-          <w:p>
-            <w:pPr>
-              <w:rPr>
-                <w:rFonts w:ascii="Roboto" w:eastAsia="Roboto" w:hAnsi="Roboto" w:cs="Roboto"/>
-                <w:i/>
-                <w:iCs/>
-                <w:color w:val="1D2125"/>
-                <w:sz w:val="24"/>
-                <w:szCs w:val="24"/>
-                <w:lang w:val="en-US"/>
-              </w:rPr>
-            </w:pPr>
-            <w:r>
-              <w:rPr>
-                <w:rFonts w:ascii="Roboto" w:eastAsia="Roboto" w:hAnsi="Roboto" w:cs="Roboto"/>
-                <w:i/>
-                <w:iCs/>
-                <w:color w:val="1D2125"/>
-                <w:sz w:val="24"/>
-                <w:szCs w:val="24"/>
-                <w:lang w:val="en-US"/>
-              </w:rPr>
-              <w:t>Insert answer to question 2 here</w:t>
-            </w:r>
-          </w:p>
-        </w:tc>
-      </w:tr>
-      <w:tr>
-        <w:trPr>
-          <w:trHeight w:val="300"/>
-        </w:trPr>
-        <w:tc>
-          <w:tcPr>
-            <w:tcW w:w="3975" w:type="dxa"/>
-          </w:tcPr>
-          <w:p>
-            <w:pPr>
-              <w:rPr>
-                <w:rFonts w:ascii="Roboto" w:eastAsia="Roboto" w:hAnsi="Roboto" w:cs="Roboto"/>
-                <w:i/>
-                <w:iCs/>
-                <w:color w:val="1D2125"/>
-                <w:sz w:val="24"/>
-                <w:szCs w:val="24"/>
-                <w:lang w:val="en-US"/>
-              </w:rPr>
-            </w:pPr>
-            <w:r>
-              <w:rPr>
-                <w:rFonts w:ascii="Roboto" w:eastAsia="Roboto" w:hAnsi="Roboto" w:cs="Roboto"/>
-                <w:i/>
-                <w:iCs/>
-                <w:color w:val="1D2125"/>
-                <w:sz w:val="24"/>
-                <w:szCs w:val="24"/>
-                <w:lang w:val="en-US"/>
-              </w:rPr>
-              <w:t>Insert question 3 here</w:t>
-            </w:r>
-          </w:p>
-        </w:tc>
-        <w:tc>
-          <w:tcPr>
-            <w:tcW w:w="5385" w:type="dxa"/>
-          </w:tcPr>
-          <w:p>
-            <w:pPr>
-              <w:rPr>
-                <w:rFonts w:ascii="Roboto" w:eastAsia="Roboto" w:hAnsi="Roboto" w:cs="Roboto"/>
-                <w:i/>
-                <w:iCs/>
-                <w:color w:val="1D2125"/>
-                <w:sz w:val="24"/>
-                <w:szCs w:val="24"/>
-                <w:lang w:val="en-US"/>
-              </w:rPr>
-            </w:pPr>
-            <w:r>
-              <w:rPr>
-                <w:rFonts w:ascii="Roboto" w:eastAsia="Roboto" w:hAnsi="Roboto" w:cs="Roboto"/>
-                <w:i/>
-                <w:iCs/>
-                <w:color w:val="1D2125"/>
-                <w:sz w:val="24"/>
-                <w:szCs w:val="24"/>
-                <w:lang w:val="en-US"/>
-              </w:rPr>
-              <w:t>Insert answer to question 3 here</w:t>
-            </w:r>
-          </w:p>
-        </w:tc>
-      </w:tr>
-      <w:tr>
-        <w:trPr>
-          <w:trHeight w:val="300"/>
-        </w:trPr>
-        <w:tc>
-          <w:tcPr>
-            <w:tcW w:w="3975" w:type="dxa"/>
-          </w:tcPr>
-          <w:p>
-            <w:pPr>
-              <w:rPr>
-                <w:rFonts w:ascii="Roboto" w:eastAsia="Roboto" w:hAnsi="Roboto" w:cs="Roboto"/>
-                <w:i/>
-                <w:iCs/>
-                <w:color w:val="1D2125"/>
-                <w:sz w:val="24"/>
-                <w:szCs w:val="24"/>
-                <w:lang w:val="en-US"/>
-              </w:rPr>
-            </w:pPr>
-            <w:r>
-              <w:rPr>
-                <w:rFonts w:ascii="Roboto" w:eastAsia="Roboto" w:hAnsi="Roboto" w:cs="Roboto"/>
-                <w:i/>
-                <w:iCs/>
-                <w:color w:val="1D2125"/>
-                <w:sz w:val="24"/>
-                <w:szCs w:val="24"/>
-                <w:lang w:val="en-US"/>
-              </w:rPr>
-              <w:t>Insert question 4 here</w:t>
-            </w:r>
-          </w:p>
-        </w:tc>
-        <w:tc>
-          <w:tcPr>
-            <w:tcW w:w="5385" w:type="dxa"/>
-          </w:tcPr>
-          <w:p>
-            <w:pPr>
-              <w:rPr>
-                <w:rFonts w:ascii="Roboto" w:eastAsia="Roboto" w:hAnsi="Roboto" w:cs="Roboto"/>
-                <w:i/>
-                <w:iCs/>
-                <w:color w:val="1D2125"/>
-                <w:sz w:val="24"/>
-                <w:szCs w:val="24"/>
-                <w:lang w:val="en-US"/>
-              </w:rPr>
-            </w:pPr>
-            <w:r>
-              <w:rPr>
-                <w:rFonts w:ascii="Roboto" w:eastAsia="Roboto" w:hAnsi="Roboto" w:cs="Roboto"/>
-                <w:i/>
-                <w:iCs/>
-                <w:color w:val="1D2125"/>
-                <w:sz w:val="24"/>
-                <w:szCs w:val="24"/>
-                <w:lang w:val="en-US"/>
-              </w:rPr>
-              <w:t>Insert answer to question 4 here</w:t>
-            </w:r>
-          </w:p>
-        </w:tc>
-      </w:tr>
-      <w:tr>
-        <w:trPr>
-          <w:trHeight w:val="300"/>
-        </w:trPr>
-        <w:tc>
-          <w:tcPr>
-            <w:tcW w:w="3975" w:type="dxa"/>
-          </w:tcPr>
-          <w:p>
-            <w:pPr>
-              <w:rPr>
-                <w:rFonts w:ascii="Roboto" w:eastAsia="Roboto" w:hAnsi="Roboto" w:cs="Roboto"/>
-                <w:i/>
-                <w:iCs/>
-                <w:color w:val="1D2125"/>
-                <w:sz w:val="24"/>
-                <w:szCs w:val="24"/>
-                <w:lang w:val="en-US"/>
-              </w:rPr>
-            </w:pPr>
-            <w:r>
-              <w:rPr>
-                <w:rFonts w:ascii="Roboto" w:eastAsia="Roboto" w:hAnsi="Roboto" w:cs="Roboto"/>
-                <w:i/>
-                <w:iCs/>
-                <w:color w:val="1D2125"/>
-                <w:sz w:val="24"/>
-                <w:szCs w:val="24"/>
-                <w:lang w:val="en-US"/>
-              </w:rPr>
-              <w:t>Insert question 5 here</w:t>
-            </w:r>
-          </w:p>
-        </w:tc>
-        <w:tc>
-          <w:tcPr>
-            <w:tcW w:w="5385" w:type="dxa"/>
-          </w:tcPr>
-          <w:p>
-            <w:pPr>
-              <w:rPr>
-                <w:rFonts w:ascii="Roboto" w:eastAsia="Roboto" w:hAnsi="Roboto" w:cs="Roboto"/>
-                <w:i/>
-                <w:iCs/>
-                <w:color w:val="1D2125"/>
-                <w:sz w:val="24"/>
-                <w:szCs w:val="24"/>
-                <w:lang w:val="en-US"/>
-              </w:rPr>
-            </w:pPr>
-            <w:r>
-              <w:rPr>
-                <w:rFonts w:ascii="Roboto" w:eastAsia="Roboto" w:hAnsi="Roboto" w:cs="Roboto"/>
-                <w:i/>
-                <w:iCs/>
-                <w:color w:val="1D2125"/>
-                <w:sz w:val="24"/>
-                <w:szCs w:val="24"/>
-                <w:lang w:val="en-US"/>
-              </w:rPr>
-              <w:t>Insert answer to question 5 here</w:t>
-            </w:r>
-          </w:p>
-        </w:tc>
-      </w:tr>
-      <w:tr>
-        <w:trPr>
-          <w:trHeight w:val="300"/>
-        </w:trPr>
-        <w:tc>
-          <w:tcPr>
-            <w:tcW w:w="9360" w:type="dxa"/>
+            <w:tcW w:w="3973" w:type="dxa"/>
+          </w:tcPr>
+          <w:p>
+            <w:pPr>
+              <w:pStyle w:val="ListParagraph"/>
+              <w:numPr>
+                <w:ilvl w:val="0"/>
+                <w:numId w:val="10"/>
+              </w:numPr>
+            </w:pPr>
+            <w:r>
+              <w:t>How do you plan on receiving health care post-retirement?</w:t>
+            </w:r>
+          </w:p>
+          <w:p>
+            <w:pPr>
+              <w:rPr>
+                <w:rFonts w:ascii="Roboto" w:eastAsia="Roboto" w:hAnsi="Roboto" w:cs="Roboto"/>
+                <w:i/>
+                <w:iCs/>
+                <w:color w:val="1D2125"/>
+                <w:sz w:val="24"/>
+                <w:szCs w:val="24"/>
+                <w:lang w:val="en-US"/>
+              </w:rPr>
+            </w:pPr>
+          </w:p>
+        </w:tc>
+        <w:tc>
+          <w:tcPr>
+            <w:tcW w:w="5377" w:type="dxa"/>
+          </w:tcPr>
+          <w:p>
+            <w:pPr>
+              <w:rPr>
+                <w:rFonts w:ascii="Roboto" w:eastAsia="Roboto" w:hAnsi="Roboto" w:cs="Roboto"/>
+                <w:i/>
+                <w:iCs/>
+                <w:color w:val="1D2125"/>
+                <w:sz w:val="24"/>
+                <w:szCs w:val="24"/>
+                <w:lang w:val="en-US"/>
+              </w:rPr>
+            </w:pPr>
+            <w:r>
+              <w:t>I plan to receive post-retirement healthcare through Medicare rather than private insurance.</w:t>
+            </w:r>
+          </w:p>
+        </w:tc>
+      </w:tr>
+      <w:tr>
+        <w:trPr>
+          <w:trHeight w:val="300"/>
+        </w:trPr>
+        <w:tc>
+          <w:tcPr>
+            <w:tcW w:w="3973" w:type="dxa"/>
+          </w:tcPr>
+          <w:p>
+            <w:pPr>
+              <w:pStyle w:val="ListParagraph"/>
+              <w:numPr>
+                <w:ilvl w:val="0"/>
+                <w:numId w:val="10"/>
+              </w:numPr>
+              <w:rPr>
+                <w:rFonts w:ascii="Roboto" w:eastAsia="Roboto" w:hAnsi="Roboto" w:cs="Roboto"/>
+                <w:i/>
+                <w:iCs/>
+                <w:color w:val="1D2125"/>
+                <w:sz w:val="24"/>
+                <w:szCs w:val="24"/>
+                <w:lang w:val="en-US"/>
+              </w:rPr>
+            </w:pPr>
+            <w:r>
+              <w:t>When searching for this information online have you come across any frustrations? If so, what did you find frustrating?</w:t>
+            </w:r>
+          </w:p>
+        </w:tc>
+        <w:tc>
+          <w:tcPr>
+            <w:tcW w:w="5377" w:type="dxa"/>
+          </w:tcPr>
+          <w:p>
+            <w:pPr>
+              <w:rPr>
+                <w:rFonts w:ascii="Roboto" w:eastAsia="Roboto" w:hAnsi="Roboto" w:cs="Roboto"/>
+                <w:i/>
+                <w:iCs/>
+                <w:color w:val="1D2125"/>
+                <w:sz w:val="24"/>
+                <w:szCs w:val="24"/>
+                <w:lang w:val="en-US"/>
+              </w:rPr>
+            </w:pPr>
+            <w:r>
+              <w:t xml:space="preserve">Yes. It is frustrating because I want to find the </w:t>
+            </w:r>
+            <w:proofErr w:type="gramStart"/>
+            <w:r>
+              <w:t>information</w:t>
+            </w:r>
+            <w:proofErr w:type="gramEnd"/>
+            <w:r>
+              <w:t xml:space="preserve"> I am looking for quicker. Some websites have too much information about unrelated topics.</w:t>
+            </w:r>
+          </w:p>
+        </w:tc>
+      </w:tr>
+      <w:tr>
+        <w:trPr>
+          <w:trHeight w:val="300"/>
+        </w:trPr>
+        <w:tc>
+          <w:tcPr>
+            <w:tcW w:w="3973" w:type="dxa"/>
+          </w:tcPr>
+          <w:p>
+            <w:pPr>
+              <w:pStyle w:val="ListParagraph"/>
+              <w:numPr>
+                <w:ilvl w:val="0"/>
+                <w:numId w:val="10"/>
+              </w:numPr>
+            </w:pPr>
+            <w:r>
+              <w:t>What would make the process of finding information about health benefits easier?</w:t>
+            </w:r>
+          </w:p>
+        </w:tc>
+        <w:tc>
+          <w:tcPr>
+            <w:tcW w:w="5377" w:type="dxa"/>
+          </w:tcPr>
+          <w:p>
+            <w:pPr>
+              <w:rPr>
+                <w:rFonts w:ascii="Roboto" w:eastAsia="Roboto" w:hAnsi="Roboto" w:cs="Roboto"/>
+                <w:i/>
+                <w:iCs/>
+                <w:color w:val="1D2125"/>
+                <w:sz w:val="24"/>
+                <w:szCs w:val="24"/>
+                <w:lang w:val="en-US"/>
+              </w:rPr>
+            </w:pPr>
+            <w:r>
+              <w:t>I want to use a website that clearly breaks down the process for obtaining Medicare into simple steps.</w:t>
+            </w:r>
+          </w:p>
+        </w:tc>
+      </w:tr>
+      <w:tr>
+        <w:trPr>
+          <w:trHeight w:val="300"/>
+        </w:trPr>
+        <w:tc>
+          <w:tcPr>
+            <w:tcW w:w="3973" w:type="dxa"/>
+          </w:tcPr>
+          <w:p>
+            <w:pPr>
+              <w:pStyle w:val="ListParagraph"/>
+              <w:numPr>
+                <w:ilvl w:val="0"/>
+                <w:numId w:val="10"/>
+              </w:numPr>
+              <w:rPr>
+                <w:rFonts w:ascii="Roboto" w:eastAsia="Roboto" w:hAnsi="Roboto" w:cs="Roboto"/>
+                <w:i/>
+                <w:iCs/>
+                <w:color w:val="1D2125"/>
+                <w:sz w:val="24"/>
+                <w:szCs w:val="24"/>
+                <w:lang w:val="en-US"/>
+              </w:rPr>
+            </w:pPr>
+            <w:r>
+              <w:t>How important is it to you to connect with others who are experiencing the same issues you are?</w:t>
+            </w:r>
+          </w:p>
+        </w:tc>
+        <w:tc>
+          <w:tcPr>
+            <w:tcW w:w="5377" w:type="dxa"/>
+          </w:tcPr>
+          <w:p>
+            <w:pPr>
+              <w:rPr>
+                <w:rFonts w:ascii="Roboto" w:eastAsia="Roboto" w:hAnsi="Roboto" w:cs="Roboto"/>
+                <w:i/>
+                <w:iCs/>
+                <w:color w:val="1D2125"/>
+                <w:sz w:val="24"/>
+                <w:szCs w:val="24"/>
+                <w:lang w:val="en-US"/>
+              </w:rPr>
+            </w:pPr>
+            <w:r>
+              <w:t xml:space="preserve">It is very important to me. I like being able to ask questions online and know that the responses I’m getting are from other humans rather than </w:t>
+            </w:r>
+            <w:proofErr w:type="gramStart"/>
+            <w:r>
+              <w:t>a robot</w:t>
+            </w:r>
+            <w:proofErr w:type="gramEnd"/>
+            <w:r>
+              <w:t>. It gives a sense of connection.</w:t>
+            </w:r>
+          </w:p>
+        </w:tc>
+      </w:tr>
+      <w:tr>
+        <w:trPr>
+          <w:trHeight w:val="300"/>
+        </w:trPr>
+        <w:tc>
+          <w:tcPr>
+            <w:tcW w:w="3973" w:type="dxa"/>
+          </w:tcPr>
+          <w:p>
+            <w:pPr>
+              <w:pStyle w:val="ListParagraph"/>
+              <w:numPr>
+                <w:ilvl w:val="0"/>
+                <w:numId w:val="10"/>
+              </w:numPr>
+              <w:rPr>
+                <w:rFonts w:ascii="Roboto" w:eastAsia="Roboto" w:hAnsi="Roboto" w:cs="Roboto"/>
+                <w:i/>
+                <w:iCs/>
+                <w:color w:val="1D2125"/>
+                <w:sz w:val="24"/>
+                <w:szCs w:val="24"/>
+                <w:lang w:val="en-US"/>
+              </w:rPr>
+            </w:pPr>
+            <w:r>
+              <w:t>What do you want from a website on health benefits?</w:t>
+            </w:r>
+          </w:p>
+        </w:tc>
+        <w:tc>
+          <w:tcPr>
+            <w:tcW w:w="5377" w:type="dxa"/>
+          </w:tcPr>
+          <w:p>
+            <w:pPr>
+              <w:rPr>
+                <w:rFonts w:ascii="Roboto" w:eastAsia="Roboto" w:hAnsi="Roboto" w:cs="Roboto"/>
+                <w:i/>
+                <w:iCs/>
+                <w:color w:val="1D2125"/>
+                <w:sz w:val="24"/>
+                <w:szCs w:val="24"/>
+                <w:lang w:val="en-US"/>
+              </w:rPr>
+            </w:pPr>
+            <w:r>
+              <w:t xml:space="preserve">To quickly access the </w:t>
+            </w:r>
+            <w:proofErr w:type="gramStart"/>
+            <w:r>
+              <w:t>information</w:t>
+            </w:r>
+            <w:proofErr w:type="gramEnd"/>
+            <w:r>
+              <w:t xml:space="preserve"> I need. I want it to be easy to understand and broken into steps. I don’t have a lot of extra time as I am a small business owner.</w:t>
+            </w:r>
+          </w:p>
+        </w:tc>
+      </w:tr>
+      <w:tr>
+        <w:trPr>
+          <w:trHeight w:val="300"/>
+        </w:trPr>
+        <w:tc>
+          <w:tcPr>
+            <w:tcW w:w="9350" w:type="dxa"/>
             <w:gridSpan w:val="2"/>
           </w:tcPr>
           <w:p>
@@ -2451,176 +2469,188 @@
         </w:trPr>
         <w:tc>
           <w:tcPr>
-            <w:tcW w:w="9360" w:type="dxa"/>
+            <w:tcW w:w="9350" w:type="dxa"/>
             <w:gridSpan w:val="2"/>
           </w:tcPr>
           <w:p>
             <w:pPr>
-              <w:rPr>
-                <w:rFonts w:ascii="Roboto" w:eastAsia="Roboto" w:hAnsi="Roboto" w:cs="Roboto"/>
-                <w:i/>
-                <w:iCs/>
-                <w:color w:val="1D2125"/>
-                <w:sz w:val="24"/>
-                <w:szCs w:val="24"/>
-                <w:lang w:val="en-US"/>
-              </w:rPr>
-            </w:pPr>
-            <w:r>
-              <w:rPr>
-                <w:rFonts w:ascii="Roboto" w:eastAsia="Roboto" w:hAnsi="Roboto" w:cs="Roboto"/>
-                <w:i/>
-                <w:iCs/>
-                <w:color w:val="1D2125"/>
-                <w:sz w:val="24"/>
-                <w:szCs w:val="24"/>
-                <w:lang w:val="en-US"/>
-              </w:rPr>
-              <w:t>Insert statement 1 here</w:t>
-            </w:r>
-          </w:p>
-        </w:tc>
-      </w:tr>
-      <w:tr>
-        <w:trPr>
-          <w:trHeight w:val="300"/>
-        </w:trPr>
-        <w:tc>
-          <w:tcPr>
-            <w:tcW w:w="9360" w:type="dxa"/>
+              <w:pStyle w:val="ListParagraph"/>
+              <w:numPr>
+                <w:ilvl w:val="0"/>
+                <w:numId w:val="11"/>
+              </w:numPr>
+              <w:rPr>
+                <w:rFonts w:ascii="Roboto" w:eastAsia="Roboto" w:hAnsi="Roboto" w:cs="Roboto"/>
+                <w:i/>
+                <w:iCs/>
+                <w:color w:val="1D2125"/>
+                <w:sz w:val="24"/>
+                <w:szCs w:val="24"/>
+                <w:lang w:val="en-US"/>
+              </w:rPr>
+            </w:pPr>
+            <w:r>
+              <w:t xml:space="preserve">User, a </w:t>
+            </w:r>
+            <w:proofErr w:type="gramStart"/>
+            <w:r>
+              <w:t>60 year old</w:t>
+            </w:r>
+            <w:proofErr w:type="gramEnd"/>
+            <w:r>
+              <w:t xml:space="preserve"> female, needs to receive information about Medicare, in order to plan for post-retirement health care.</w:t>
+            </w:r>
+          </w:p>
+        </w:tc>
+      </w:tr>
+      <w:tr>
+        <w:trPr>
+          <w:trHeight w:val="300"/>
+        </w:trPr>
+        <w:tc>
+          <w:tcPr>
+            <w:tcW w:w="9350" w:type="dxa"/>
             <w:gridSpan w:val="2"/>
           </w:tcPr>
           <w:p>
             <w:pPr>
-              <w:rPr>
-                <w:rFonts w:ascii="Roboto" w:eastAsia="Roboto" w:hAnsi="Roboto" w:cs="Roboto"/>
-                <w:i/>
-                <w:iCs/>
-                <w:color w:val="1D2125"/>
-                <w:sz w:val="24"/>
-                <w:szCs w:val="24"/>
-                <w:lang w:val="en-US"/>
-              </w:rPr>
-            </w:pPr>
-            <w:r>
-              <w:rPr>
-                <w:rFonts w:ascii="Roboto" w:eastAsia="Roboto" w:hAnsi="Roboto" w:cs="Roboto"/>
-                <w:i/>
-                <w:iCs/>
-                <w:color w:val="1D2125"/>
-                <w:sz w:val="24"/>
-                <w:szCs w:val="24"/>
-                <w:lang w:val="en-US"/>
-              </w:rPr>
-              <w:t>Insert statement 2 here</w:t>
-            </w:r>
-          </w:p>
-        </w:tc>
-      </w:tr>
-      <w:tr>
-        <w:trPr>
-          <w:trHeight w:val="300"/>
-        </w:trPr>
-        <w:tc>
-          <w:tcPr>
-            <w:tcW w:w="9360" w:type="dxa"/>
+              <w:pStyle w:val="ListParagraph"/>
+              <w:numPr>
+                <w:ilvl w:val="0"/>
+                <w:numId w:val="11"/>
+              </w:numPr>
+              <w:rPr>
+                <w:rFonts w:ascii="Roboto" w:eastAsia="Roboto" w:hAnsi="Roboto" w:cs="Roboto"/>
+                <w:i/>
+                <w:iCs/>
+                <w:color w:val="1D2125"/>
+                <w:sz w:val="24"/>
+                <w:szCs w:val="24"/>
+                <w:lang w:val="en-US"/>
+              </w:rPr>
+            </w:pPr>
+            <w:r>
+              <w:t xml:space="preserve">User, a </w:t>
+            </w:r>
+            <w:proofErr w:type="gramStart"/>
+            <w:r>
+              <w:t>60 year old</w:t>
+            </w:r>
+            <w:proofErr w:type="gramEnd"/>
+            <w:r>
+              <w:t xml:space="preserve"> female, needs to find information quicker, in order to spend less time searching for healthcare information.</w:t>
+            </w:r>
+          </w:p>
+        </w:tc>
+      </w:tr>
+      <w:tr>
+        <w:trPr>
+          <w:trHeight w:val="300"/>
+        </w:trPr>
+        <w:tc>
+          <w:tcPr>
+            <w:tcW w:w="9350" w:type="dxa"/>
             <w:gridSpan w:val="2"/>
           </w:tcPr>
           <w:p>
             <w:pPr>
-              <w:rPr>
-                <w:rFonts w:ascii="Roboto" w:eastAsia="Roboto" w:hAnsi="Roboto" w:cs="Roboto"/>
-                <w:i/>
-                <w:iCs/>
-                <w:color w:val="1D2125"/>
-                <w:sz w:val="24"/>
-                <w:szCs w:val="24"/>
-                <w:lang w:val="en-US"/>
-              </w:rPr>
-            </w:pPr>
-            <w:r>
-              <w:rPr>
-                <w:rFonts w:ascii="Roboto" w:eastAsia="Roboto" w:hAnsi="Roboto" w:cs="Roboto"/>
-                <w:i/>
-                <w:iCs/>
-                <w:color w:val="1D2125"/>
-                <w:sz w:val="24"/>
-                <w:szCs w:val="24"/>
-                <w:lang w:val="en-US"/>
-              </w:rPr>
-              <w:t>Insert statement 3 here</w:t>
-            </w:r>
-          </w:p>
-        </w:tc>
-      </w:tr>
-      <w:tr>
-        <w:trPr>
-          <w:trHeight w:val="300"/>
-        </w:trPr>
-        <w:tc>
-          <w:tcPr>
-            <w:tcW w:w="9360" w:type="dxa"/>
+              <w:pStyle w:val="ListParagraph"/>
+              <w:numPr>
+                <w:ilvl w:val="0"/>
+                <w:numId w:val="11"/>
+              </w:numPr>
+              <w:rPr>
+                <w:rFonts w:ascii="Roboto" w:eastAsia="Roboto" w:hAnsi="Roboto" w:cs="Roboto"/>
+                <w:i/>
+                <w:iCs/>
+                <w:color w:val="1D2125"/>
+                <w:sz w:val="24"/>
+                <w:szCs w:val="24"/>
+                <w:lang w:val="en-US"/>
+              </w:rPr>
+            </w:pPr>
+            <w:r>
+              <w:t xml:space="preserve">User, a </w:t>
+            </w:r>
+            <w:proofErr w:type="gramStart"/>
+            <w:r>
+              <w:t>60 year old</w:t>
+            </w:r>
+            <w:proofErr w:type="gramEnd"/>
+            <w:r>
+              <w:t xml:space="preserve"> female, needs to find clearly defined steps to Medicare process, in order to quickly apply for Medicare benefits.</w:t>
+            </w:r>
+          </w:p>
+        </w:tc>
+      </w:tr>
+      <w:tr>
+        <w:trPr>
+          <w:trHeight w:val="300"/>
+        </w:trPr>
+        <w:tc>
+          <w:tcPr>
+            <w:tcW w:w="9350" w:type="dxa"/>
             <w:gridSpan w:val="2"/>
           </w:tcPr>
           <w:p>
             <w:pPr>
-              <w:rPr>
-                <w:rFonts w:ascii="Roboto" w:eastAsia="Roboto" w:hAnsi="Roboto" w:cs="Roboto"/>
-                <w:i/>
-                <w:iCs/>
-                <w:color w:val="1D2125"/>
-                <w:sz w:val="24"/>
-                <w:szCs w:val="24"/>
-                <w:lang w:val="en-US"/>
-              </w:rPr>
-            </w:pPr>
-            <w:r>
-              <w:rPr>
-                <w:rFonts w:ascii="Roboto" w:eastAsia="Roboto" w:hAnsi="Roboto" w:cs="Roboto"/>
-                <w:i/>
-                <w:iCs/>
-                <w:color w:val="1D2125"/>
-                <w:sz w:val="24"/>
-                <w:szCs w:val="24"/>
-                <w:lang w:val="en-US"/>
-              </w:rPr>
-              <w:t>Insert statement 4 here</w:t>
-            </w:r>
-          </w:p>
-        </w:tc>
-      </w:tr>
-      <w:tr>
-        <w:trPr>
-          <w:trHeight w:val="300"/>
-        </w:trPr>
-        <w:tc>
-          <w:tcPr>
-            <w:tcW w:w="9360" w:type="dxa"/>
+              <w:pStyle w:val="ListParagraph"/>
+              <w:numPr>
+                <w:ilvl w:val="0"/>
+                <w:numId w:val="11"/>
+              </w:numPr>
+              <w:rPr>
+                <w:rFonts w:ascii="Roboto" w:eastAsia="Roboto" w:hAnsi="Roboto" w:cs="Roboto"/>
+                <w:i/>
+                <w:iCs/>
+                <w:color w:val="1D2125"/>
+                <w:sz w:val="24"/>
+                <w:szCs w:val="24"/>
+                <w:lang w:val="en-US"/>
+              </w:rPr>
+            </w:pPr>
+            <w:r>
+              <w:t xml:space="preserve">User, a </w:t>
+            </w:r>
+            <w:proofErr w:type="gramStart"/>
+            <w:r>
+              <w:t>60 year old</w:t>
+            </w:r>
+            <w:proofErr w:type="gramEnd"/>
+            <w:r>
+              <w:t xml:space="preserve"> female, needs to interact with others online, in order to feel a sense of community.</w:t>
+            </w:r>
+          </w:p>
+        </w:tc>
+      </w:tr>
+      <w:tr>
+        <w:trPr>
+          <w:trHeight w:val="300"/>
+        </w:trPr>
+        <w:tc>
+          <w:tcPr>
+            <w:tcW w:w="9350" w:type="dxa"/>
             <w:gridSpan w:val="2"/>
           </w:tcPr>
           <w:p>
             <w:pPr>
-              <w:rPr>
-                <w:rFonts w:ascii="Roboto" w:eastAsia="Roboto" w:hAnsi="Roboto" w:cs="Roboto"/>
-                <w:i/>
-                <w:iCs/>
-                <w:color w:val="1D2125"/>
-                <w:sz w:val="24"/>
-                <w:szCs w:val="24"/>
-                <w:lang w:val="en-US"/>
-              </w:rPr>
-            </w:pPr>
-            <w:r>
-              <w:rPr>
-                <w:rFonts w:ascii="Roboto" w:eastAsia="Roboto" w:hAnsi="Roboto" w:cs="Roboto"/>
-                <w:i/>
-                <w:iCs/>
-                <w:color w:val="1D2125"/>
-                <w:sz w:val="24"/>
-                <w:szCs w:val="24"/>
-                <w:lang w:val="en-US"/>
-              </w:rPr>
-              <w:t>Insert statement 5 here</w:t>
+              <w:pStyle w:val="ListParagraph"/>
+              <w:numPr>
+                <w:ilvl w:val="0"/>
+                <w:numId w:val="11"/>
+              </w:numPr>
+              <w:rPr>
+                <w:rFonts w:ascii="Roboto" w:eastAsia="Roboto" w:hAnsi="Roboto" w:cs="Roboto"/>
+                <w:i/>
+                <w:iCs/>
+                <w:color w:val="1D2125"/>
+                <w:sz w:val="24"/>
+                <w:szCs w:val="24"/>
+                <w:lang w:val="en-US"/>
+              </w:rPr>
+            </w:pPr>
+            <w:r>
+              <w:t>User, a 60 year old female, needs to access healthcare information quickly, in order to spend more time on her small business.</w:t>
             </w:r>
           </w:p>
         </w:tc>
@@ -3110,6 +3140,7 @@
                 <w:szCs w:val="24"/>
                 <w:lang w:val="en-US"/>
               </w:rPr>
+              <w:lastRenderedPageBreak/>
               <w:t>Insert question 2 here</w:t>
             </w:r>
           </w:p>
@@ -5251,6 +5282,92 @@
     </w:lvl>
   </w:abstractNum>
   <w:abstractNum w:abstractNumId="4" w15:restartNumberingAfterBreak="0">
+    <w:nsid w:val="566C3710"/>
+    <w:multiLevelType w:val="hybridMultilevel"/>
+    <w:tmpl w:val="4650B842"/>
+    <w:lvl w:ilvl="0" w:tplc="0409000F">
+      <w:start w:val="1"/>
+      <w:numFmt w:val="decimal"/>
+      <w:lvlText w:val="%1."/>
+      <w:lvlJc w:val="left"/>
+      <w:pPr>
+        <w:ind w:left="720" w:hanging="360"/>
+      </w:pPr>
+    </w:lvl>
+    <w:lvl w:ilvl="1" w:tplc="04090019">
+      <w:start w:val="1"/>
+      <w:numFmt w:val="lowerLetter"/>
+      <w:lvlText w:val="%2."/>
+      <w:lvlJc w:val="left"/>
+      <w:pPr>
+        <w:ind w:left="1440" w:hanging="360"/>
+      </w:pPr>
+    </w:lvl>
+    <w:lvl w:ilvl="2" w:tplc="0409001B" w:tentative="1">
+      <w:start w:val="1"/>
+      <w:numFmt w:val="lowerRoman"/>
+      <w:lvlText w:val="%3."/>
+      <w:lvlJc w:val="right"/>
+      <w:pPr>
+        <w:ind w:left="2160" w:hanging="180"/>
+      </w:pPr>
+    </w:lvl>
+    <w:lvl w:ilvl="3" w:tplc="0409000F" w:tentative="1">
+      <w:start w:val="1"/>
+      <w:numFmt w:val="decimal"/>
+      <w:lvlText w:val="%4."/>
+      <w:lvlJc w:val="left"/>
+      <w:pPr>
+        <w:ind w:left="2880" w:hanging="360"/>
+      </w:pPr>
+    </w:lvl>
+    <w:lvl w:ilvl="4" w:tplc="04090019" w:tentative="1">
+      <w:start w:val="1"/>
+      <w:numFmt w:val="lowerLetter"/>
+      <w:lvlText w:val="%5."/>
+      <w:lvlJc w:val="left"/>
+      <w:pPr>
+        <w:ind w:left="3600" w:hanging="360"/>
+      </w:pPr>
+    </w:lvl>
+    <w:lvl w:ilvl="5" w:tplc="0409001B" w:tentative="1">
+      <w:start w:val="1"/>
+      <w:numFmt w:val="lowerRoman"/>
+      <w:lvlText w:val="%6."/>
+      <w:lvlJc w:val="right"/>
+      <w:pPr>
+        <w:ind w:left="4320" w:hanging="180"/>
+      </w:pPr>
+    </w:lvl>
+    <w:lvl w:ilvl="6" w:tplc="0409000F" w:tentative="1">
+      <w:start w:val="1"/>
+      <w:numFmt w:val="decimal"/>
+      <w:lvlText w:val="%7."/>
+      <w:lvlJc w:val="left"/>
+      <w:pPr>
+        <w:ind w:left="5040" w:hanging="360"/>
+      </w:pPr>
+    </w:lvl>
+    <w:lvl w:ilvl="7" w:tplc="04090019" w:tentative="1">
+      <w:start w:val="1"/>
+      <w:numFmt w:val="lowerLetter"/>
+      <w:lvlText w:val="%8."/>
+      <w:lvlJc w:val="left"/>
+      <w:pPr>
+        <w:ind w:left="5760" w:hanging="360"/>
+      </w:pPr>
+    </w:lvl>
+    <w:lvl w:ilvl="8" w:tplc="0409001B" w:tentative="1">
+      <w:start w:val="1"/>
+      <w:numFmt w:val="lowerRoman"/>
+      <w:lvlText w:val="%9."/>
+      <w:lvlJc w:val="right"/>
+      <w:pPr>
+        <w:ind w:left="6480" w:hanging="180"/>
+      </w:pPr>
+    </w:lvl>
+  </w:abstractNum>
+  <w:abstractNum w:abstractNumId="5" w15:restartNumberingAfterBreak="0">
     <w:nsid w:val="57B25464"/>
     <w:multiLevelType w:val="hybridMultilevel"/>
     <w:tmpl w:val="B89492CA"/>
@@ -5336,7 +5453,7 @@
       </w:pPr>
     </w:lvl>
   </w:abstractNum>
-  <w:abstractNum w:abstractNumId="5" w15:restartNumberingAfterBreak="0">
+  <w:abstractNum w:abstractNumId="6" w15:restartNumberingAfterBreak="0">
     <w:nsid w:val="5BD951F2"/>
     <w:multiLevelType w:val="hybridMultilevel"/>
     <w:tmpl w:val="12E2AF46"/>
@@ -5422,7 +5539,7 @@
       </w:pPr>
     </w:lvl>
   </w:abstractNum>
-  <w:abstractNum w:abstractNumId="6" w15:restartNumberingAfterBreak="0">
+  <w:abstractNum w:abstractNumId="7" w15:restartNumberingAfterBreak="0">
     <w:nsid w:val="5CF90773"/>
     <w:multiLevelType w:val="multilevel"/>
     <w:tmpl w:val="FFFFFFFF"/>
@@ -5535,7 +5652,99 @@
       </w:rPr>
     </w:lvl>
   </w:abstractNum>
-  <w:abstractNum w:abstractNumId="7" w15:restartNumberingAfterBreak="0">
+  <w:abstractNum w:abstractNumId="8" w15:restartNumberingAfterBreak="0">
+    <w:nsid w:val="621A4AAE"/>
+    <w:multiLevelType w:val="hybridMultilevel"/>
+    <w:tmpl w:val="76088FA4"/>
+    <w:lvl w:ilvl="0" w:tplc="477499BE">
+      <w:start w:val="1"/>
+      <w:numFmt w:val="decimal"/>
+      <w:lvlText w:val="%1."/>
+      <w:lvlJc w:val="left"/>
+      <w:pPr>
+        <w:ind w:left="720" w:hanging="360"/>
+      </w:pPr>
+      <w:rPr>
+        <w:rFonts w:ascii="Arial" w:eastAsia="Arial" w:hAnsi="Arial" w:cs="Arial" w:hint="default"/>
+        <w:i w:val="0"/>
+        <w:color w:val="auto"/>
+        <w:sz w:val="22"/>
+      </w:rPr>
+    </w:lvl>
+    <w:lvl w:ilvl="1" w:tplc="04090019" w:tentative="1">
+      <w:start w:val="1"/>
+      <w:numFmt w:val="lowerLetter"/>
+      <w:lvlText w:val="%2."/>
+      <w:lvlJc w:val="left"/>
+      <w:pPr>
+        <w:ind w:left="1440" w:hanging="360"/>
+      </w:pPr>
+    </w:lvl>
+    <w:lvl w:ilvl="2" w:tplc="0409001B" w:tentative="1">
+      <w:start w:val="1"/>
+      <w:numFmt w:val="lowerRoman"/>
+      <w:lvlText w:val="%3."/>
+      <w:lvlJc w:val="right"/>
+      <w:pPr>
+        <w:ind w:left="2160" w:hanging="180"/>
+      </w:pPr>
+    </w:lvl>
+    <w:lvl w:ilvl="3" w:tplc="0409000F" w:tentative="1">
+      <w:start w:val="1"/>
+      <w:numFmt w:val="decimal"/>
+      <w:lvlText w:val="%4."/>
+      <w:lvlJc w:val="left"/>
+      <w:pPr>
+        <w:ind w:left="2880" w:hanging="360"/>
+      </w:pPr>
+    </w:lvl>
+    <w:lvl w:ilvl="4" w:tplc="04090019" w:tentative="1">
+      <w:start w:val="1"/>
+      <w:numFmt w:val="lowerLetter"/>
+      <w:lvlText w:val="%5."/>
+      <w:lvlJc w:val="left"/>
+      <w:pPr>
+        <w:ind w:left="3600" w:hanging="360"/>
+      </w:pPr>
+    </w:lvl>
+    <w:lvl w:ilvl="5" w:tplc="0409001B" w:tentative="1">
+      <w:start w:val="1"/>
+      <w:numFmt w:val="lowerRoman"/>
+      <w:lvlText w:val="%6."/>
+      <w:lvlJc w:val="right"/>
+      <w:pPr>
+        <w:ind w:left="4320" w:hanging="180"/>
+      </w:pPr>
+    </w:lvl>
+    <w:lvl w:ilvl="6" w:tplc="0409000F" w:tentative="1">
+      <w:start w:val="1"/>
+      <w:numFmt w:val="decimal"/>
+      <w:lvlText w:val="%7."/>
+      <w:lvlJc w:val="left"/>
+      <w:pPr>
+        <w:ind w:left="5040" w:hanging="360"/>
+      </w:pPr>
+    </w:lvl>
+    <w:lvl w:ilvl="7" w:tplc="04090019" w:tentative="1">
+      <w:start w:val="1"/>
+      <w:numFmt w:val="lowerLetter"/>
+      <w:lvlText w:val="%8."/>
+      <w:lvlJc w:val="left"/>
+      <w:pPr>
+        <w:ind w:left="5760" w:hanging="360"/>
+      </w:pPr>
+    </w:lvl>
+    <w:lvl w:ilvl="8" w:tplc="0409001B" w:tentative="1">
+      <w:start w:val="1"/>
+      <w:numFmt w:val="lowerRoman"/>
+      <w:lvlText w:val="%9."/>
+      <w:lvlJc w:val="right"/>
+      <w:pPr>
+        <w:ind w:left="6480" w:hanging="180"/>
+      </w:pPr>
+    </w:lvl>
+  </w:abstractNum>
+  <w:abstractNum w:abstractNumId="9" w15:restartNumberingAfterBreak="0">
     <w:nsid w:val="70FD5B51"/>
     <w:multiLevelType w:val="multilevel"/>
     <w:tmpl w:val="FFFFFFFF"/>
@@ -5648,7 +5857,7 @@
       </w:rPr>
     </w:lvl>
   </w:abstractNum>
-  <w:abstractNum w:abstractNumId="8" w15:restartNumberingAfterBreak="0">
+  <w:abstractNum w:abstractNumId="10" w15:restartNumberingAfterBreak="0">
     <w:nsid w:val="77F253E1"/>
     <w:multiLevelType w:val="multilevel"/>
     <w:tmpl w:val="FFFFFFFF"/>
@@ -5762,31 +5971,37 @@
     </w:lvl>
   </w:abstractNum>
   <w:num w:numId="1" w16cid:durableId="588587970">
-    <w:abstractNumId w:val="4"/>
+    <w:abstractNumId w:val="5"/>
   </w:num>
   <w:num w:numId="2" w16cid:durableId="1455098419">
     <w:abstractNumId w:val="3"/>
   </w:num>
   <w:num w:numId="3" w16cid:durableId="860439480">
-    <w:abstractNumId w:val="5"/>
+    <w:abstractNumId w:val="6"/>
   </w:num>
   <w:num w:numId="4" w16cid:durableId="644089831">
     <w:abstractNumId w:val="1"/>
   </w:num>
   <w:num w:numId="5" w16cid:durableId="133067795">
-    <w:abstractNumId w:val="6"/>
+    <w:abstractNumId w:val="7"/>
   </w:num>
   <w:num w:numId="6" w16cid:durableId="1752700313">
-    <w:abstractNumId w:val="8"/>
+    <w:abstractNumId w:val="10"/>
   </w:num>
   <w:num w:numId="7" w16cid:durableId="1045103047">
-    <w:abstractNumId w:val="7"/>
+    <w:abstractNumId w:val="9"/>
   </w:num>
   <w:num w:numId="8" w16cid:durableId="1465003280">
     <w:abstractNumId w:val="2"/>
   </w:num>
   <w:num w:numId="9" w16cid:durableId="2115055904">
     <w:abstractNumId w:val="0"/>
+  </w:num>
+  <w:num w:numId="10" w16cid:durableId="226503494">
+    <w:abstractNumId w:val="4"/>
+  </w:num>
+  <w:num w:numId="11" w16cid:durableId="1605729706">
+    <w:abstractNumId w:val="8"/>
   </w:num>
 </w:numbering>
 </file>
@@ -6306,6 +6521,7 @@
   <w:style w:type="character" w:default="1" w:styleId="DefaultParagraphFont">
     <w:name w:val="Default Paragraph Font"/>
     <w:uiPriority w:val="1"/>
+    <w:semiHidden/>
     <w:unhideWhenUsed/>
   </w:style>
   <w:style w:type="table" w:default="1" w:styleId="TableNormal">
@@ -6727,6 +6943,23 @@
 </file>
 
 <file path=customXml/item1.xml><?xml version="1.0" encoding="utf-8"?>
+<p:properties xmlns:p="http://schemas.microsoft.com/office/2006/metadata/properties" xmlns:xsi="http://www.w3.org/2001/XMLSchema-instance" xmlns:pc="http://schemas.microsoft.com/office/infopath/2007/PartnerControls">
+  <documentManagement>
+    <_activity xmlns="9de80728-27e9-4e26-ac43-74b2699b5729" xsi:nil="true"/>
+  </documentManagement>
+</p:properties>
+</file>
+
+<file path=customXml/item2.xml><?xml version="1.0" encoding="utf-8"?>
+<?mso-contentType ?>
+<FormTemplates xmlns="http://schemas.microsoft.com/sharepoint/v3/contenttype/forms">
+  <Display>DocumentLibraryForm</Display>
+  <Edit>DocumentLibraryForm</Edit>
+  <New>DocumentLibraryForm</New>
+</FormTemplates>
+</file>
+
+<file path=customXml/item3.xml><?xml version="1.0" encoding="utf-8"?>
 <ct:contentTypeSchema xmlns:ct="http://schemas.microsoft.com/office/2006/metadata/contentType" xmlns:ma="http://schemas.microsoft.com/office/2006/metadata/properties/metaAttributes" ct:_="" ma:_="" ma:contentTypeName="Document" ma:contentTypeID="0x010100B329454107EA9C45BED3120106EA3A10" ma:contentTypeVersion="6" ma:contentTypeDescription="Create a new document." ma:contentTypeScope="" ma:versionID="db6ac228f44f0fbde39f6f1428a34825">
   <xsd:schema xmlns:xsd="http://www.w3.org/2001/XMLSchema" xmlns:xs="http://www.w3.org/2001/XMLSchema" xmlns:p="http://schemas.microsoft.com/office/2006/metadata/properties" xmlns:ns3="9de80728-27e9-4e26-ac43-74b2699b5729" targetNamespace="http://schemas.microsoft.com/office/2006/metadata/properties" ma:root="true" ma:fieldsID="0215f6f7f87a39c6c48083e2157d44db" ns3:_="">
     <xsd:import namespace="9de80728-27e9-4e26-ac43-74b2699b5729"/>
@@ -6882,24 +7115,25 @@
 </ct:contentTypeSchema>
 </file>
 
-<file path=customXml/item2.xml><?xml version="1.0" encoding="utf-8"?>
-<?mso-contentType ?>
-<FormTemplates xmlns="http://schemas.microsoft.com/sharepoint/v3/contenttype/forms">
-  <Display>DocumentLibraryForm</Display>
-  <Edit>DocumentLibraryForm</Edit>
-  <New>DocumentLibraryForm</New>
-</FormTemplates>
+<file path=customXml/itemProps1.xml><?xml version="1.0" encoding="utf-8"?>
+<ds:datastoreItem xmlns:ds="http://schemas.openxmlformats.org/officeDocument/2006/customXml" ds:itemID="{FD2C20D7-D02D-49BB-8B5E-DE4119F3D066}">
+  <ds:schemaRefs>
+    <ds:schemaRef ds:uri="http://schemas.microsoft.com/office/2006/metadata/properties"/>
+    <ds:schemaRef ds:uri="http://schemas.microsoft.com/office/infopath/2007/PartnerControls"/>
+    <ds:schemaRef ds:uri="9de80728-27e9-4e26-ac43-74b2699b5729"/>
+  </ds:schemaRefs>
+</ds:datastoreItem>
 </file>
 
-<file path=customXml/item3.xml><?xml version="1.0" encoding="utf-8"?>
-<p:properties xmlns:p="http://schemas.microsoft.com/office/2006/metadata/properties" xmlns:xsi="http://www.w3.org/2001/XMLSchema-instance" xmlns:pc="http://schemas.microsoft.com/office/infopath/2007/PartnerControls">
-  <documentManagement>
-    <_activity xmlns="9de80728-27e9-4e26-ac43-74b2699b5729" xsi:nil="true"/>
-  </documentManagement>
-</p:properties>
+<file path=customXml/itemProps2.xml><?xml version="1.0" encoding="utf-8"?>
+<ds:datastoreItem xmlns:ds="http://schemas.openxmlformats.org/officeDocument/2006/customXml" ds:itemID="{6CD4AF46-50CD-4AF3-98E2-6BFF74A924BC}">
+  <ds:schemaRefs>
+    <ds:schemaRef ds:uri="http://schemas.microsoft.com/sharepoint/v3/contenttype/forms"/>
+  </ds:schemaRefs>
+</ds:datastoreItem>
 </file>
 
-<file path=customXml/itemProps1.xml><?xml version="1.0" encoding="utf-8"?>
+<file path=customXml/itemProps3.xml><?xml version="1.0" encoding="utf-8"?>
 <ds:datastoreItem xmlns:ds="http://schemas.openxmlformats.org/officeDocument/2006/customXml" ds:itemID="{B45EAF76-5921-41D0-8970-28A4B39890DC}">
   <ds:schemaRefs>
     <ds:schemaRef ds:uri="http://schemas.microsoft.com/office/2006/metadata/contentType"/>
@@ -6915,28 +7149,4 @@
     <ds:schemaRef ds:uri="http://schemas.microsoft.com/internal/obd"/>
   </ds:schemaRefs>
 </ds:datastoreItem>
-</file>
-
-<file path=customXml/itemProps2.xml><?xml version="1.0" encoding="utf-8"?>
-<ds:datastoreItem xmlns:ds="http://schemas.openxmlformats.org/officeDocument/2006/customXml" ds:itemID="{6CD4AF46-50CD-4AF3-98E2-6BFF74A924BC}">
-  <ds:schemaRefs>
-    <ds:schemaRef ds:uri="http://schemas.microsoft.com/sharepoint/v3/contenttype/forms"/>
-  </ds:schemaRefs>
-</ds:datastoreItem>
-</file>
-
-<file path=customXml/itemProps3.xml><?xml version="1.0" encoding="utf-8"?>
-<ds:datastoreItem xmlns:ds="http://schemas.openxmlformats.org/officeDocument/2006/customXml" ds:itemID="{FD2C20D7-D02D-49BB-8B5E-DE4119F3D066}">
-  <ds:schemaRefs>
-    <ds:schemaRef ds:uri="http://purl.org/dc/dcmitype/"/>
-    <ds:schemaRef ds:uri="http://purl.org/dc/elements/1.1/"/>
-    <ds:schemaRef ds:uri="http://schemas.microsoft.com/office/2006/metadata/properties"/>
-    <ds:schemaRef ds:uri="http://www.w3.org/XML/1998/namespace"/>
-    <ds:schemaRef ds:uri="http://schemas.microsoft.com/office/2006/documentManagement/types"/>
-    <ds:schemaRef ds:uri="http://purl.org/dc/terms/"/>
-    <ds:schemaRef ds:uri="http://schemas.microsoft.com/office/infopath/2007/PartnerControls"/>
-    <ds:schemaRef ds:uri="http://schemas.openxmlformats.org/package/2006/metadata/core-properties"/>
-    <ds:schemaRef ds:uri="9de80728-27e9-4e26-ac43-74b2699b5729"/>
-  </ds:schemaRefs>
-</ds:datastoreItem>
 </file>
</xml_diff>

<commit_message>
I have completed my part for the research design
</commit_message>
<xml_diff>
--- a/documents/research_design.docx
+++ b/documents/research_design.docx
@@ -303,7 +303,6 @@
           <w:lang w:val="en-US"/>
         </w:rPr>
       </w:pPr>
-      <w:proofErr w:type="spellStart"/>
       <w:r>
         <w:rPr>
           <w:rFonts w:ascii="Roboto" w:eastAsia="Roboto" w:hAnsi="Roboto" w:cs="Roboto"/>
@@ -314,20 +313,7 @@
           <w:szCs w:val="24"/>
           <w:lang w:val="en-US"/>
         </w:rPr>
-        <w:t>Github</w:t>
-      </w:r>
-      <w:proofErr w:type="spellEnd"/>
-      <w:r>
-        <w:rPr>
-          <w:rFonts w:ascii="Roboto" w:eastAsia="Roboto" w:hAnsi="Roboto" w:cs="Roboto"/>
-          <w:b/>
-          <w:bCs/>
-          <w:color w:val="1D2125"/>
-          <w:sz w:val="24"/>
-          <w:szCs w:val="24"/>
-          <w:lang w:val="en-US"/>
-        </w:rPr>
-        <w:t xml:space="preserve"> repo URL: </w:t>
+        <w:t xml:space="preserve">Github repo URL: </w:t>
       </w:r>
       <w:r>
         <w:rPr>
@@ -711,9 +697,8 @@
                 <w:color w:val="1D2125"/>
                 <w:sz w:val="24"/>
                 <w:szCs w:val="24"/>
-                <w:lang w:val="en-US"/>
-              </w:rPr>
-              <w:t>Insert the prompt you used to generate the survey at SurveyMonkey website</w:t>
+              </w:rPr>
+              <w:t>Create a survey for me to understand users of a website that I have to build to provide health and wellness information and services to people of age 50 to 65 so that I can create user persona and user need statements</w:t>
             </w:r>
           </w:p>
         </w:tc>
@@ -749,7 +734,7 @@
                 <w:szCs w:val="24"/>
                 <w:lang w:val="en-US"/>
               </w:rPr>
-              <w:t>Insert the link to the survey here</w:t>
+              <w:t>https://www.surveymonkey.com/r/6QJBB5Z</w:t>
             </w:r>
           </w:p>
         </w:tc>
@@ -851,7 +836,7 @@
                 <w:szCs w:val="24"/>
                 <w:lang w:val="en-US"/>
               </w:rPr>
-              <w:t>Insert the age here</w:t>
+              <w:t>57</w:t>
             </w:r>
           </w:p>
         </w:tc>
@@ -916,7 +901,19 @@
                 <w:szCs w:val="24"/>
                 <w:lang w:val="en-US"/>
               </w:rPr>
-              <w:t>Insert the age of the individual</w:t>
+              <w:t>Male</w:t>
+            </w:r>
+            <w:r>
+              <w:rPr>
+                <w:rFonts w:ascii="Roboto" w:eastAsia="Roboto" w:hAnsi="Roboto" w:cs="Roboto"/>
+                <w:i/>
+                <w:iCs/>
+                <w:color w:val="1D2125"/>
+                <w:sz w:val="24"/>
+                <w:szCs w:val="24"/>
+                <w:lang w:val="en-US"/>
+              </w:rPr>
+              <w:t xml:space="preserve"> </w:t>
             </w:r>
           </w:p>
         </w:tc>
@@ -986,9 +983,8 @@
                 <w:color w:val="1D2125"/>
                 <w:sz w:val="24"/>
                 <w:szCs w:val="24"/>
-                <w:lang w:val="en-US"/>
-              </w:rPr>
-              <w:t>Insert question 1 here</w:t>
+              </w:rPr>
+              <w:t>What features do you expect from a website focused on health and wellness?</w:t>
             </w:r>
           </w:p>
         </w:tc>
@@ -1016,9 +1012,19 @@
                 <w:color w:val="1D2125"/>
                 <w:sz w:val="24"/>
                 <w:szCs w:val="24"/>
-                <w:lang w:val="en-US"/>
-              </w:rPr>
-              <w:t>Insert answer to question 1 here</w:t>
+              </w:rPr>
+              <w:t>The main two are easy access to local health services, and simple articles that are easy to read and understand. The most important feature for me is the ability to find local health services quickly</w:t>
+            </w:r>
+            <w:r>
+              <w:rPr>
+                <w:rFonts w:ascii="Roboto" w:eastAsia="Roboto" w:hAnsi="Roboto" w:cs="Roboto"/>
+                <w:i/>
+                <w:iCs/>
+                <w:color w:val="1D2125"/>
+                <w:sz w:val="24"/>
+                <w:szCs w:val="24"/>
+              </w:rPr>
+              <w:t>.</w:t>
             </w:r>
           </w:p>
         </w:tc>
@@ -1051,33 +1057,8 @@
                 <w:color w:val="1D2125"/>
                 <w:sz w:val="24"/>
                 <w:szCs w:val="24"/>
-                <w:lang w:val="en-US"/>
-              </w:rPr>
-              <w:t xml:space="preserve">Insert question </w:t>
-            </w:r>
-            <w:r>
-              <w:rPr>
-                <w:rFonts w:ascii="Roboto" w:eastAsia="Roboto" w:hAnsi="Roboto" w:cs="Roboto"/>
-                <w:i/>
-                <w:iCs/>
-                <w:color w:val="1D2125"/>
-                <w:sz w:val="24"/>
-                <w:szCs w:val="24"/>
-                <w:lang w:val="en-US"/>
-              </w:rPr>
-              <w:t>2</w:t>
-            </w:r>
-            <w:r>
-              <w:rPr>
-                <w:rFonts w:ascii="Roboto" w:eastAsia="Roboto" w:hAnsi="Roboto" w:cs="Roboto"/>
-                <w:i/>
-                <w:iCs/>
-                <w:color w:val="1D2125"/>
-                <w:sz w:val="24"/>
-                <w:szCs w:val="24"/>
-                <w:lang w:val="en-US"/>
-              </w:rPr>
-              <w:t xml:space="preserve"> here</w:t>
+              </w:rPr>
+              <w:t>What are the challenges you face when attempting to access health information online?</w:t>
             </w:r>
           </w:p>
         </w:tc>
@@ -1105,33 +1086,19 @@
                 <w:color w:val="1D2125"/>
                 <w:sz w:val="24"/>
                 <w:szCs w:val="24"/>
-                <w:lang w:val="en-US"/>
-              </w:rPr>
-              <w:t xml:space="preserve">Insert answer to question </w:t>
-            </w:r>
-            <w:r>
-              <w:rPr>
-                <w:rFonts w:ascii="Roboto" w:eastAsia="Roboto" w:hAnsi="Roboto" w:cs="Roboto"/>
-                <w:i/>
-                <w:iCs/>
-                <w:color w:val="1D2125"/>
-                <w:sz w:val="24"/>
-                <w:szCs w:val="24"/>
-                <w:lang w:val="en-US"/>
-              </w:rPr>
-              <w:t>2</w:t>
-            </w:r>
-            <w:r>
-              <w:rPr>
-                <w:rFonts w:ascii="Roboto" w:eastAsia="Roboto" w:hAnsi="Roboto" w:cs="Roboto"/>
-                <w:i/>
-                <w:iCs/>
-                <w:color w:val="1D2125"/>
-                <w:sz w:val="24"/>
-                <w:szCs w:val="24"/>
-                <w:lang w:val="en-US"/>
-              </w:rPr>
-              <w:t xml:space="preserve"> here</w:t>
+              </w:rPr>
+              <w:t>Sometimes the information is too complex, and it's hard to know what to trust. There is a lack of simpler explanations on topics and verified sources to back up information</w:t>
+            </w:r>
+            <w:r>
+              <w:rPr>
+                <w:rFonts w:ascii="Roboto" w:eastAsia="Roboto" w:hAnsi="Roboto" w:cs="Roboto"/>
+                <w:i/>
+                <w:iCs/>
+                <w:color w:val="1D2125"/>
+                <w:sz w:val="24"/>
+                <w:szCs w:val="24"/>
+              </w:rPr>
+              <w:t>.</w:t>
             </w:r>
           </w:p>
         </w:tc>
@@ -1164,33 +1131,8 @@
                 <w:color w:val="1D2125"/>
                 <w:sz w:val="24"/>
                 <w:szCs w:val="24"/>
-                <w:lang w:val="en-US"/>
-              </w:rPr>
-              <w:t xml:space="preserve">Insert question </w:t>
-            </w:r>
-            <w:r>
-              <w:rPr>
-                <w:rFonts w:ascii="Roboto" w:eastAsia="Roboto" w:hAnsi="Roboto" w:cs="Roboto"/>
-                <w:i/>
-                <w:iCs/>
-                <w:color w:val="1D2125"/>
-                <w:sz w:val="24"/>
-                <w:szCs w:val="24"/>
-                <w:lang w:val="en-US"/>
-              </w:rPr>
-              <w:t>3</w:t>
-            </w:r>
-            <w:r>
-              <w:rPr>
-                <w:rFonts w:ascii="Roboto" w:eastAsia="Roboto" w:hAnsi="Roboto" w:cs="Roboto"/>
-                <w:i/>
-                <w:iCs/>
-                <w:color w:val="1D2125"/>
-                <w:sz w:val="24"/>
-                <w:szCs w:val="24"/>
-                <w:lang w:val="en-US"/>
-              </w:rPr>
-              <w:t xml:space="preserve"> here</w:t>
+              </w:rPr>
+              <w:t>How comfortable are you with using technology and navigating websites?</w:t>
             </w:r>
           </w:p>
         </w:tc>
@@ -1218,33 +1160,8 @@
                 <w:color w:val="1D2125"/>
                 <w:sz w:val="24"/>
                 <w:szCs w:val="24"/>
-                <w:lang w:val="en-US"/>
-              </w:rPr>
-              <w:t xml:space="preserve">Insert answer to question </w:t>
-            </w:r>
-            <w:r>
-              <w:rPr>
-                <w:rFonts w:ascii="Roboto" w:eastAsia="Roboto" w:hAnsi="Roboto" w:cs="Roboto"/>
-                <w:i/>
-                <w:iCs/>
-                <w:color w:val="1D2125"/>
-                <w:sz w:val="24"/>
-                <w:szCs w:val="24"/>
-                <w:lang w:val="en-US"/>
-              </w:rPr>
-              <w:t>3</w:t>
-            </w:r>
-            <w:r>
-              <w:rPr>
-                <w:rFonts w:ascii="Roboto" w:eastAsia="Roboto" w:hAnsi="Roboto" w:cs="Roboto"/>
-                <w:i/>
-                <w:iCs/>
-                <w:color w:val="1D2125"/>
-                <w:sz w:val="24"/>
-                <w:szCs w:val="24"/>
-                <w:lang w:val="en-US"/>
-              </w:rPr>
-              <w:t xml:space="preserve"> here</w:t>
+              </w:rPr>
+              <w:t>I'm fairly comfortable, but I prefer websites that are straightforward. It would be very helpful if websites provided step-by-step guides and video tutorials on how to navigate the site to find information.</w:t>
             </w:r>
           </w:p>
         </w:tc>
@@ -1277,33 +1194,9 @@
                 <w:color w:val="1D2125"/>
                 <w:sz w:val="24"/>
                 <w:szCs w:val="24"/>
-                <w:lang w:val="en-US"/>
-              </w:rPr>
-              <w:t xml:space="preserve">Insert question </w:t>
-            </w:r>
-            <w:r>
-              <w:rPr>
-                <w:rFonts w:ascii="Roboto" w:eastAsia="Roboto" w:hAnsi="Roboto" w:cs="Roboto"/>
-                <w:i/>
-                <w:iCs/>
-                <w:color w:val="1D2125"/>
-                <w:sz w:val="24"/>
-                <w:szCs w:val="24"/>
-                <w:lang w:val="en-US"/>
-              </w:rPr>
-              <w:t>4</w:t>
-            </w:r>
-            <w:r>
-              <w:rPr>
-                <w:rFonts w:ascii="Roboto" w:eastAsia="Roboto" w:hAnsi="Roboto" w:cs="Roboto"/>
-                <w:i/>
-                <w:iCs/>
-                <w:color w:val="1D2125"/>
-                <w:sz w:val="24"/>
-                <w:szCs w:val="24"/>
-                <w:lang w:val="en-US"/>
-              </w:rPr>
-              <w:t xml:space="preserve"> here</w:t>
+              </w:rPr>
+              <w:lastRenderedPageBreak/>
+              <w:t>How do you prefer to receive health information. Do you like articles, videos, podcasts or any other forms not stated?</w:t>
             </w:r>
           </w:p>
         </w:tc>
@@ -1331,33 +1224,19 @@
                 <w:color w:val="1D2125"/>
                 <w:sz w:val="24"/>
                 <w:szCs w:val="24"/>
-                <w:lang w:val="en-US"/>
-              </w:rPr>
-              <w:t xml:space="preserve">Insert answer to question </w:t>
-            </w:r>
-            <w:r>
-              <w:rPr>
-                <w:rFonts w:ascii="Roboto" w:eastAsia="Roboto" w:hAnsi="Roboto" w:cs="Roboto"/>
-                <w:i/>
-                <w:iCs/>
-                <w:color w:val="1D2125"/>
-                <w:sz w:val="24"/>
-                <w:szCs w:val="24"/>
-                <w:lang w:val="en-US"/>
-              </w:rPr>
-              <w:t>4</w:t>
-            </w:r>
-            <w:r>
-              <w:rPr>
-                <w:rFonts w:ascii="Roboto" w:eastAsia="Roboto" w:hAnsi="Roboto" w:cs="Roboto"/>
-                <w:i/>
-                <w:iCs/>
-                <w:color w:val="1D2125"/>
-                <w:sz w:val="24"/>
-                <w:szCs w:val="24"/>
-                <w:lang w:val="en-US"/>
-              </w:rPr>
-              <w:t xml:space="preserve"> here</w:t>
+              </w:rPr>
+              <w:t>I prefer reading articles and watching short videos because articles are easy to refer back to, while videos can be engaging</w:t>
+            </w:r>
+            <w:r>
+              <w:rPr>
+                <w:rFonts w:ascii="Roboto" w:eastAsia="Roboto" w:hAnsi="Roboto" w:cs="Roboto"/>
+                <w:i/>
+                <w:iCs/>
+                <w:color w:val="1D2125"/>
+                <w:sz w:val="24"/>
+                <w:szCs w:val="24"/>
+              </w:rPr>
+              <w:t>.</w:t>
             </w:r>
           </w:p>
         </w:tc>
@@ -1390,33 +1269,8 @@
                 <w:color w:val="1D2125"/>
                 <w:sz w:val="24"/>
                 <w:szCs w:val="24"/>
-                <w:lang w:val="en-US"/>
-              </w:rPr>
-              <w:t xml:space="preserve">Insert question </w:t>
-            </w:r>
-            <w:r>
-              <w:rPr>
-                <w:rFonts w:ascii="Roboto" w:eastAsia="Roboto" w:hAnsi="Roboto" w:cs="Roboto"/>
-                <w:i/>
-                <w:iCs/>
-                <w:color w:val="1D2125"/>
-                <w:sz w:val="24"/>
-                <w:szCs w:val="24"/>
-                <w:lang w:val="en-US"/>
-              </w:rPr>
-              <w:t>5</w:t>
-            </w:r>
-            <w:r>
-              <w:rPr>
-                <w:rFonts w:ascii="Roboto" w:eastAsia="Roboto" w:hAnsi="Roboto" w:cs="Roboto"/>
-                <w:i/>
-                <w:iCs/>
-                <w:color w:val="1D2125"/>
-                <w:sz w:val="24"/>
-                <w:szCs w:val="24"/>
-                <w:lang w:val="en-US"/>
-              </w:rPr>
-              <w:t xml:space="preserve"> here</w:t>
+              </w:rPr>
+              <w:t>How important is a form of community support in a health website for you? Such as forums discussion boards.</w:t>
             </w:r>
           </w:p>
         </w:tc>
@@ -1444,33 +1298,8 @@
                 <w:color w:val="1D2125"/>
                 <w:sz w:val="24"/>
                 <w:szCs w:val="24"/>
-                <w:lang w:val="en-US"/>
-              </w:rPr>
-              <w:t xml:space="preserve">Insert answer to question </w:t>
-            </w:r>
-            <w:r>
-              <w:rPr>
-                <w:rFonts w:ascii="Roboto" w:eastAsia="Roboto" w:hAnsi="Roboto" w:cs="Roboto"/>
-                <w:i/>
-                <w:iCs/>
-                <w:color w:val="1D2125"/>
-                <w:sz w:val="24"/>
-                <w:szCs w:val="24"/>
-                <w:lang w:val="en-US"/>
-              </w:rPr>
-              <w:t>5</w:t>
-            </w:r>
-            <w:r>
-              <w:rPr>
-                <w:rFonts w:ascii="Roboto" w:eastAsia="Roboto" w:hAnsi="Roboto" w:cs="Roboto"/>
-                <w:i/>
-                <w:iCs/>
-                <w:color w:val="1D2125"/>
-                <w:sz w:val="24"/>
-                <w:szCs w:val="24"/>
-                <w:lang w:val="en-US"/>
-              </w:rPr>
-              <w:t xml:space="preserve"> here</w:t>
+              </w:rPr>
+              <w:t>Very important! I think forums where people can share their experiences would be helpful. Q&amp;A sections can be really helpful too.</w:t>
             </w:r>
           </w:p>
         </w:tc>
@@ -1553,9 +1382,8 @@
                 <w:color w:val="1D2125"/>
                 <w:sz w:val="24"/>
                 <w:szCs w:val="24"/>
-                <w:lang w:val="en-US"/>
-              </w:rPr>
-              <w:t>Insert statement 1 here</w:t>
+              </w:rPr>
+              <w:t>A user needs a way to quickly find local health services to access medical care and wellness resources in their area.</w:t>
             </w:r>
           </w:p>
         </w:tc>
@@ -1589,9 +1417,8 @@
                 <w:color w:val="1D2125"/>
                 <w:sz w:val="24"/>
                 <w:szCs w:val="24"/>
-                <w:lang w:val="en-US"/>
-              </w:rPr>
-              <w:t>Insert statement 2 here</w:t>
+              </w:rPr>
+              <w:t>A user needs a way to access simplified and verified health information to trust the content and make informed health decisions.</w:t>
             </w:r>
           </w:p>
         </w:tc>
@@ -1625,9 +1452,19 @@
                 <w:color w:val="1D2125"/>
                 <w:sz w:val="24"/>
                 <w:szCs w:val="24"/>
-                <w:lang w:val="en-US"/>
-              </w:rPr>
-              <w:t>Insert statement 3 here</w:t>
+              </w:rPr>
+              <w:t>A user needs a way to use step-by-step guides and video tutorials to navigate the website easily and find the information they need</w:t>
+            </w:r>
+            <w:r>
+              <w:rPr>
+                <w:rFonts w:ascii="Roboto" w:eastAsia="Roboto" w:hAnsi="Roboto" w:cs="Roboto"/>
+                <w:i/>
+                <w:iCs/>
+                <w:color w:val="1D2125"/>
+                <w:sz w:val="24"/>
+                <w:szCs w:val="24"/>
+              </w:rPr>
+              <w:t>.</w:t>
             </w:r>
           </w:p>
         </w:tc>
@@ -1661,9 +1498,19 @@
                 <w:color w:val="1D2125"/>
                 <w:sz w:val="24"/>
                 <w:szCs w:val="24"/>
-                <w:lang w:val="en-US"/>
-              </w:rPr>
-              <w:t>Insert statement 4 here</w:t>
+              </w:rPr>
+              <w:t>A user needs a way to receive health information through articles and short videos to engage with the content and refer back to it when needed</w:t>
+            </w:r>
+            <w:r>
+              <w:rPr>
+                <w:rFonts w:ascii="Roboto" w:eastAsia="Roboto" w:hAnsi="Roboto" w:cs="Roboto"/>
+                <w:i/>
+                <w:iCs/>
+                <w:color w:val="1D2125"/>
+                <w:sz w:val="24"/>
+                <w:szCs w:val="24"/>
+              </w:rPr>
+              <w:t>.</w:t>
             </w:r>
           </w:p>
         </w:tc>
@@ -1697,9 +1544,19 @@
                 <w:color w:val="1D2125"/>
                 <w:sz w:val="24"/>
                 <w:szCs w:val="24"/>
-                <w:lang w:val="en-US"/>
-              </w:rPr>
-              <w:t>Insert statement 5 here</w:t>
+              </w:rPr>
+              <w:t>A user needs a way to participate in community forums to share experiences with other people</w:t>
+            </w:r>
+            <w:r>
+              <w:rPr>
+                <w:rFonts w:ascii="Roboto" w:eastAsia="Roboto" w:hAnsi="Roboto" w:cs="Roboto"/>
+                <w:i/>
+                <w:iCs/>
+                <w:color w:val="1D2125"/>
+                <w:sz w:val="24"/>
+                <w:szCs w:val="24"/>
+              </w:rPr>
+              <w:t>.</w:t>
             </w:r>
           </w:p>
         </w:tc>
@@ -1863,11 +1720,7 @@
               </w:rPr>
             </w:pPr>
             <w:r>
-              <w:t xml:space="preserve">Create a survey for the purpose of understanding user needs for a website that I will build. This website is for users aged 50-60. The website will provide information about health </w:t>
-            </w:r>
-            <w:r>
-              <w:lastRenderedPageBreak/>
-              <w:t>benefits for individuals of retirement age, it will include a forum. It will include information about government health benefits. The survey will help me create user persona and user need statements</w:t>
+              <w:t>Create a survey for the purpose of understanding user needs for a website that I will build. This website is for users aged 50-60. The website will provide information about health benefits for individuals of retirement age, it will include a forum. It will include information about government health benefits. The survey will help me create user persona and user need statements</w:t>
             </w:r>
           </w:p>
         </w:tc>
@@ -1903,7 +1756,6 @@
                 <w:szCs w:val="24"/>
                 <w:lang w:val="en-US"/>
               </w:rPr>
-              <w:lastRenderedPageBreak/>
               <w:t>Insert the link to the survey here</w:t>
             </w:r>
             <w:r>
@@ -2250,15 +2102,7 @@
               </w:rPr>
             </w:pPr>
             <w:r>
-              <w:t xml:space="preserve">Yes. It is frustrating because I want to find the </w:t>
-            </w:r>
-            <w:proofErr w:type="gramStart"/>
-            <w:r>
-              <w:t>information</w:t>
-            </w:r>
-            <w:proofErr w:type="gramEnd"/>
-            <w:r>
-              <w:t xml:space="preserve"> I am looking for quicker. Some websites have too much information about unrelated topics.</w:t>
+              <w:t>Yes. It is frustrating because I want to find the information I am looking for quicker. Some websites have too much information about unrelated topics.</w:t>
             </w:r>
           </w:p>
         </w:tc>
@@ -2332,7 +2176,11 @@
               </w:rPr>
             </w:pPr>
             <w:r>
-              <w:t>How important is it to you to connect with others who are experiencing the same issues you are?</w:t>
+              <w:t xml:space="preserve">How important is it to you to connect with others who are </w:t>
+            </w:r>
+            <w:r>
+              <w:lastRenderedPageBreak/>
+              <w:t>experiencing the same issues you are?</w:t>
             </w:r>
           </w:p>
         </w:tc>
@@ -2353,15 +2201,12 @@
               </w:rPr>
             </w:pPr>
             <w:r>
-              <w:t xml:space="preserve">It is very important to me. I like being able to ask questions online and know that the responses I’m getting are from other humans rather than </w:t>
-            </w:r>
-            <w:proofErr w:type="gramStart"/>
-            <w:r>
-              <w:t>a robot</w:t>
-            </w:r>
-            <w:proofErr w:type="gramEnd"/>
-            <w:r>
-              <w:t>. It gives a sense of connection.</w:t>
+              <w:lastRenderedPageBreak/>
+              <w:t xml:space="preserve">It is very important to me. I like being able to ask questions online and know that the responses I’m </w:t>
+            </w:r>
+            <w:r>
+              <w:lastRenderedPageBreak/>
+              <w:t>getting are from other humans rather than a robot. It gives a sense of connection.</w:t>
             </w:r>
           </w:p>
         </w:tc>
@@ -2392,6 +2237,7 @@
               </w:rPr>
             </w:pPr>
             <w:r>
+              <w:lastRenderedPageBreak/>
               <w:t>What do you want from a website on health benefits?</w:t>
             </w:r>
           </w:p>
@@ -2413,15 +2259,7 @@
               </w:rPr>
             </w:pPr>
             <w:r>
-              <w:t xml:space="preserve">To quickly access the </w:t>
-            </w:r>
-            <w:proofErr w:type="gramStart"/>
-            <w:r>
-              <w:t>information</w:t>
-            </w:r>
-            <w:proofErr w:type="gramEnd"/>
-            <w:r>
-              <w:t xml:space="preserve"> I need. I want it to be easy to understand and broken into steps. I don’t have a lot of extra time as I am a small business owner.</w:t>
+              <w:t>To quickly access the information I need. I want it to be easy to understand and broken into steps. I don’t have a lot of extra time as I am a small business owner.</w:t>
             </w:r>
           </w:p>
         </w:tc>
@@ -2490,15 +2328,7 @@
               </w:rPr>
             </w:pPr>
             <w:r>
-              <w:t xml:space="preserve">User, a </w:t>
-            </w:r>
-            <w:proofErr w:type="gramStart"/>
-            <w:r>
-              <w:t>60 year old</w:t>
-            </w:r>
-            <w:proofErr w:type="gramEnd"/>
-            <w:r>
-              <w:t xml:space="preserve"> female, needs to receive information about Medicare, in order to plan for post-retirement health care.</w:t>
+              <w:t>User, a 60 year old female, needs to receive information about Medicare, in order to plan for post-retirement health care.</w:t>
             </w:r>
           </w:p>
         </w:tc>
@@ -2530,15 +2360,7 @@
               </w:rPr>
             </w:pPr>
             <w:r>
-              <w:t xml:space="preserve">User, a </w:t>
-            </w:r>
-            <w:proofErr w:type="gramStart"/>
-            <w:r>
-              <w:t>60 year old</w:t>
-            </w:r>
-            <w:proofErr w:type="gramEnd"/>
-            <w:r>
-              <w:t xml:space="preserve"> female, needs to find information quicker, in order to spend less time searching for healthcare information.</w:t>
+              <w:t>User, a 60 year old female, needs to find information quicker, in order to spend less time searching for healthcare information.</w:t>
             </w:r>
           </w:p>
         </w:tc>
@@ -2570,15 +2392,7 @@
               </w:rPr>
             </w:pPr>
             <w:r>
-              <w:t xml:space="preserve">User, a </w:t>
-            </w:r>
-            <w:proofErr w:type="gramStart"/>
-            <w:r>
-              <w:t>60 year old</w:t>
-            </w:r>
-            <w:proofErr w:type="gramEnd"/>
-            <w:r>
-              <w:t xml:space="preserve"> female, needs to find clearly defined steps to Medicare process, in order to quickly apply for Medicare benefits.</w:t>
+              <w:t>User, a 60 year old female, needs to find clearly defined steps to Medicare process, in order to quickly apply for Medicare benefits.</w:t>
             </w:r>
           </w:p>
         </w:tc>
@@ -2610,15 +2424,7 @@
               </w:rPr>
             </w:pPr>
             <w:r>
-              <w:t xml:space="preserve">User, a </w:t>
-            </w:r>
-            <w:proofErr w:type="gramStart"/>
-            <w:r>
-              <w:t>60 year old</w:t>
-            </w:r>
-            <w:proofErr w:type="gramEnd"/>
-            <w:r>
-              <w:t xml:space="preserve"> female, needs to interact with others online, in order to feel a sense of community.</w:t>
+              <w:t>User, a 60 year old female, needs to interact with others online, in order to feel a sense of community.</w:t>
             </w:r>
           </w:p>
         </w:tc>
@@ -3140,7 +2946,6 @@
                 <w:szCs w:val="24"/>
                 <w:lang w:val="en-US"/>
               </w:rPr>
-              <w:lastRenderedPageBreak/>
               <w:t>Insert question 2 here</w:t>
             </w:r>
           </w:p>
@@ -3895,6 +3700,7 @@
           <w:bCs/>
           <w:lang w:val="en-US"/>
         </w:rPr>
+        <w:lastRenderedPageBreak/>
         <w:t>Summary of discussion on the effectiveness of the survey and interview questions</w:t>
       </w:r>
     </w:p>
@@ -6521,7 +6327,6 @@
   <w:style w:type="character" w:default="1" w:styleId="DefaultParagraphFont">
     <w:name w:val="Default Paragraph Font"/>
     <w:uiPriority w:val="1"/>
-    <w:semiHidden/>
     <w:unhideWhenUsed/>
   </w:style>
   <w:style w:type="table" w:default="1" w:styleId="TableNormal">
@@ -6943,20 +6748,20 @@
 </file>
 
 <file path=customXml/item1.xml><?xml version="1.0" encoding="utf-8"?>
-<p:properties xmlns:p="http://schemas.microsoft.com/office/2006/metadata/properties" xmlns:xsi="http://www.w3.org/2001/XMLSchema-instance" xmlns:pc="http://schemas.microsoft.com/office/infopath/2007/PartnerControls">
-  <documentManagement>
-    <_activity xmlns="9de80728-27e9-4e26-ac43-74b2699b5729" xsi:nil="true"/>
-  </documentManagement>
-</p:properties>
-</file>
-
-<file path=customXml/item2.xml><?xml version="1.0" encoding="utf-8"?>
 <?mso-contentType ?>
 <FormTemplates xmlns="http://schemas.microsoft.com/sharepoint/v3/contenttype/forms">
   <Display>DocumentLibraryForm</Display>
   <Edit>DocumentLibraryForm</Edit>
   <New>DocumentLibraryForm</New>
 </FormTemplates>
+</file>
+
+<file path=customXml/item2.xml><?xml version="1.0" encoding="utf-8"?>
+<p:properties xmlns:p="http://schemas.microsoft.com/office/2006/metadata/properties" xmlns:xsi="http://www.w3.org/2001/XMLSchema-instance" xmlns:pc="http://schemas.microsoft.com/office/infopath/2007/PartnerControls">
+  <documentManagement>
+    <_activity xmlns="9de80728-27e9-4e26-ac43-74b2699b5729" xsi:nil="true"/>
+  </documentManagement>
+</p:properties>
 </file>
 
 <file path=customXml/item3.xml><?xml version="1.0" encoding="utf-8"?>
@@ -7116,19 +6921,19 @@
 </file>
 
 <file path=customXml/itemProps1.xml><?xml version="1.0" encoding="utf-8"?>
+<ds:datastoreItem xmlns:ds="http://schemas.openxmlformats.org/officeDocument/2006/customXml" ds:itemID="{6CD4AF46-50CD-4AF3-98E2-6BFF74A924BC}">
+  <ds:schemaRefs>
+    <ds:schemaRef ds:uri="http://schemas.microsoft.com/sharepoint/v3/contenttype/forms"/>
+  </ds:schemaRefs>
+</ds:datastoreItem>
+</file>
+
+<file path=customXml/itemProps2.xml><?xml version="1.0" encoding="utf-8"?>
 <ds:datastoreItem xmlns:ds="http://schemas.openxmlformats.org/officeDocument/2006/customXml" ds:itemID="{FD2C20D7-D02D-49BB-8B5E-DE4119F3D066}">
   <ds:schemaRefs>
     <ds:schemaRef ds:uri="http://schemas.microsoft.com/office/2006/metadata/properties"/>
     <ds:schemaRef ds:uri="http://schemas.microsoft.com/office/infopath/2007/PartnerControls"/>
     <ds:schemaRef ds:uri="9de80728-27e9-4e26-ac43-74b2699b5729"/>
-  </ds:schemaRefs>
-</ds:datastoreItem>
-</file>
-
-<file path=customXml/itemProps2.xml><?xml version="1.0" encoding="utf-8"?>
-<ds:datastoreItem xmlns:ds="http://schemas.openxmlformats.org/officeDocument/2006/customXml" ds:itemID="{6CD4AF46-50CD-4AF3-98E2-6BFF74A924BC}">
-  <ds:schemaRefs>
-    <ds:schemaRef ds:uri="http://schemas.microsoft.com/sharepoint/v3/contenttype/forms"/>
   </ds:schemaRefs>
 </ds:datastoreItem>
 </file>

</xml_diff>

<commit_message>
Updated research_design.docx with my changes
</commit_message>
<xml_diff>
--- a/documents/research_design.docx
+++ b/documents/research_design.docx
@@ -303,6 +303,7 @@
           <w:lang w:val="en-US"/>
         </w:rPr>
       </w:pPr>
+      <w:proofErr w:type="spellStart"/>
       <w:r>
         <w:rPr>
           <w:rFonts w:ascii="Roboto" w:eastAsia="Roboto" w:hAnsi="Roboto" w:cs="Roboto"/>
@@ -313,7 +314,20 @@
           <w:szCs w:val="24"/>
           <w:lang w:val="en-US"/>
         </w:rPr>
-        <w:t xml:space="preserve">Github repo URL: </w:t>
+        <w:t>Github</w:t>
+      </w:r>
+      <w:proofErr w:type="spellEnd"/>
+      <w:r>
+        <w:rPr>
+          <w:rFonts w:ascii="Roboto" w:eastAsia="Roboto" w:hAnsi="Roboto" w:cs="Roboto"/>
+          <w:b/>
+          <w:bCs/>
+          <w:color w:val="1D2125"/>
+          <w:sz w:val="24"/>
+          <w:szCs w:val="24"/>
+          <w:lang w:val="en-US"/>
+        </w:rPr>
+        <w:t xml:space="preserve"> repo URL: </w:t>
       </w:r>
       <w:r>
         <w:rPr>
@@ -698,7 +712,31 @@
                 <w:sz w:val="24"/>
                 <w:szCs w:val="24"/>
               </w:rPr>
-              <w:t>Create a survey for me to understand users of a website that I have to build to provide health and wellness information and services to people of age 50 to 65 so that I can create user persona and user need statements</w:t>
+              <w:t xml:space="preserve">Create a survey for me to understand users of a website that I </w:t>
+            </w:r>
+            <w:proofErr w:type="gramStart"/>
+            <w:r>
+              <w:rPr>
+                <w:rFonts w:ascii="Roboto" w:eastAsia="Roboto" w:hAnsi="Roboto" w:cs="Roboto"/>
+                <w:i/>
+                <w:iCs/>
+                <w:color w:val="1D2125"/>
+                <w:sz w:val="24"/>
+                <w:szCs w:val="24"/>
+              </w:rPr>
+              <w:t>have to</w:t>
+            </w:r>
+            <w:proofErr w:type="gramEnd"/>
+            <w:r>
+              <w:rPr>
+                <w:rFonts w:ascii="Roboto" w:eastAsia="Roboto" w:hAnsi="Roboto" w:cs="Roboto"/>
+                <w:i/>
+                <w:iCs/>
+                <w:color w:val="1D2125"/>
+                <w:sz w:val="24"/>
+                <w:szCs w:val="24"/>
+              </w:rPr>
+              <w:t xml:space="preserve"> build to provide health and wellness information and services to people of age 50 to 65 so that I can create user persona and user need statements</w:t>
             </w:r>
           </w:p>
         </w:tc>
@@ -1161,7 +1199,31 @@
                 <w:sz w:val="24"/>
                 <w:szCs w:val="24"/>
               </w:rPr>
-              <w:t>I'm fairly comfortable, but I prefer websites that are straightforward. It would be very helpful if websites provided step-by-step guides and video tutorials on how to navigate the site to find information.</w:t>
+              <w:t xml:space="preserve">I'm </w:t>
+            </w:r>
+            <w:proofErr w:type="gramStart"/>
+            <w:r>
+              <w:rPr>
+                <w:rFonts w:ascii="Roboto" w:eastAsia="Roboto" w:hAnsi="Roboto" w:cs="Roboto"/>
+                <w:i/>
+                <w:iCs/>
+                <w:color w:val="1D2125"/>
+                <w:sz w:val="24"/>
+                <w:szCs w:val="24"/>
+              </w:rPr>
+              <w:t>fairly comfortable</w:t>
+            </w:r>
+            <w:proofErr w:type="gramEnd"/>
+            <w:r>
+              <w:rPr>
+                <w:rFonts w:ascii="Roboto" w:eastAsia="Roboto" w:hAnsi="Roboto" w:cs="Roboto"/>
+                <w:i/>
+                <w:iCs/>
+                <w:color w:val="1D2125"/>
+                <w:sz w:val="24"/>
+                <w:szCs w:val="24"/>
+              </w:rPr>
+              <w:t>, but I prefer websites that are straightforward. It would be very helpful if websites provided step-by-step guides and video tutorials on how to navigate the site to find information.</w:t>
             </w:r>
           </w:p>
         </w:tc>
@@ -1225,7 +1287,31 @@
                 <w:sz w:val="24"/>
                 <w:szCs w:val="24"/>
               </w:rPr>
-              <w:t>I prefer reading articles and watching short videos because articles are easy to refer back to, while videos can be engaging</w:t>
+              <w:t xml:space="preserve">I prefer reading articles and watching short videos because articles are easy to </w:t>
+            </w:r>
+            <w:proofErr w:type="gramStart"/>
+            <w:r>
+              <w:rPr>
+                <w:rFonts w:ascii="Roboto" w:eastAsia="Roboto" w:hAnsi="Roboto" w:cs="Roboto"/>
+                <w:i/>
+                <w:iCs/>
+                <w:color w:val="1D2125"/>
+                <w:sz w:val="24"/>
+                <w:szCs w:val="24"/>
+              </w:rPr>
+              <w:t>refer back</w:t>
+            </w:r>
+            <w:proofErr w:type="gramEnd"/>
+            <w:r>
+              <w:rPr>
+                <w:rFonts w:ascii="Roboto" w:eastAsia="Roboto" w:hAnsi="Roboto" w:cs="Roboto"/>
+                <w:i/>
+                <w:iCs/>
+                <w:color w:val="1D2125"/>
+                <w:sz w:val="24"/>
+                <w:szCs w:val="24"/>
+              </w:rPr>
+              <w:t xml:space="preserve"> to, while videos can be engaging</w:t>
             </w:r>
             <w:r>
               <w:rPr>
@@ -1299,7 +1385,31 @@
                 <w:sz w:val="24"/>
                 <w:szCs w:val="24"/>
               </w:rPr>
-              <w:t>Very important! I think forums where people can share their experiences would be helpful. Q&amp;A sections can be really helpful too.</w:t>
+              <w:t xml:space="preserve">Very important! I think forums where people can share their experiences would be helpful. Q&amp;A sections can be </w:t>
+            </w:r>
+            <w:proofErr w:type="gramStart"/>
+            <w:r>
+              <w:rPr>
+                <w:rFonts w:ascii="Roboto" w:eastAsia="Roboto" w:hAnsi="Roboto" w:cs="Roboto"/>
+                <w:i/>
+                <w:iCs/>
+                <w:color w:val="1D2125"/>
+                <w:sz w:val="24"/>
+                <w:szCs w:val="24"/>
+              </w:rPr>
+              <w:t>really helpful</w:t>
+            </w:r>
+            <w:proofErr w:type="gramEnd"/>
+            <w:r>
+              <w:rPr>
+                <w:rFonts w:ascii="Roboto" w:eastAsia="Roboto" w:hAnsi="Roboto" w:cs="Roboto"/>
+                <w:i/>
+                <w:iCs/>
+                <w:color w:val="1D2125"/>
+                <w:sz w:val="24"/>
+                <w:szCs w:val="24"/>
+              </w:rPr>
+              <w:t xml:space="preserve"> too.</w:t>
             </w:r>
           </w:p>
         </w:tc>
@@ -1499,7 +1609,31 @@
                 <w:sz w:val="24"/>
                 <w:szCs w:val="24"/>
               </w:rPr>
-              <w:t>A user needs a way to receive health information through articles and short videos to engage with the content and refer back to it when needed</w:t>
+              <w:t xml:space="preserve">A user needs a way to receive health information through articles and short videos to engage with the content and </w:t>
+            </w:r>
+            <w:proofErr w:type="gramStart"/>
+            <w:r>
+              <w:rPr>
+                <w:rFonts w:ascii="Roboto" w:eastAsia="Roboto" w:hAnsi="Roboto" w:cs="Roboto"/>
+                <w:i/>
+                <w:iCs/>
+                <w:color w:val="1D2125"/>
+                <w:sz w:val="24"/>
+                <w:szCs w:val="24"/>
+              </w:rPr>
+              <w:t>refer back</w:t>
+            </w:r>
+            <w:proofErr w:type="gramEnd"/>
+            <w:r>
+              <w:rPr>
+                <w:rFonts w:ascii="Roboto" w:eastAsia="Roboto" w:hAnsi="Roboto" w:cs="Roboto"/>
+                <w:i/>
+                <w:iCs/>
+                <w:color w:val="1D2125"/>
+                <w:sz w:val="24"/>
+                <w:szCs w:val="24"/>
+              </w:rPr>
+              <w:t xml:space="preserve"> to it when needed</w:t>
             </w:r>
             <w:r>
               <w:rPr>
@@ -2102,7 +2236,15 @@
               </w:rPr>
             </w:pPr>
             <w:r>
-              <w:t>Yes. It is frustrating because I want to find the information I am looking for quicker. Some websites have too much information about unrelated topics.</w:t>
+              <w:t xml:space="preserve">Yes. It is frustrating because I want to find the </w:t>
+            </w:r>
+            <w:proofErr w:type="gramStart"/>
+            <w:r>
+              <w:t>information</w:t>
+            </w:r>
+            <w:proofErr w:type="gramEnd"/>
+            <w:r>
+              <w:t xml:space="preserve"> I am looking for quicker. Some websites have too much information about unrelated topics.</w:t>
             </w:r>
           </w:p>
         </w:tc>
@@ -2206,7 +2348,15 @@
             </w:r>
             <w:r>
               <w:lastRenderedPageBreak/>
-              <w:t>getting are from other humans rather than a robot. It gives a sense of connection.</w:t>
+              <w:t xml:space="preserve">getting are from other humans rather than </w:t>
+            </w:r>
+            <w:proofErr w:type="gramStart"/>
+            <w:r>
+              <w:t>a robot</w:t>
+            </w:r>
+            <w:proofErr w:type="gramEnd"/>
+            <w:r>
+              <w:t>. It gives a sense of connection.</w:t>
             </w:r>
           </w:p>
         </w:tc>
@@ -2259,7 +2409,15 @@
               </w:rPr>
             </w:pPr>
             <w:r>
-              <w:t>To quickly access the information I need. I want it to be easy to understand and broken into steps. I don’t have a lot of extra time as I am a small business owner.</w:t>
+              <w:t xml:space="preserve">To quickly access the </w:t>
+            </w:r>
+            <w:proofErr w:type="gramStart"/>
+            <w:r>
+              <w:t>information</w:t>
+            </w:r>
+            <w:proofErr w:type="gramEnd"/>
+            <w:r>
+              <w:t xml:space="preserve"> I need. I want it to be easy to understand and broken into steps. I don’t have a lot of extra time as I am a small business owner.</w:t>
             </w:r>
           </w:p>
         </w:tc>
@@ -2328,7 +2486,15 @@
               </w:rPr>
             </w:pPr>
             <w:r>
-              <w:t>User, a 60 year old female, needs to receive information about Medicare, in order to plan for post-retirement health care.</w:t>
+              <w:t xml:space="preserve">User, a </w:t>
+            </w:r>
+            <w:proofErr w:type="gramStart"/>
+            <w:r>
+              <w:t>60 year old</w:t>
+            </w:r>
+            <w:proofErr w:type="gramEnd"/>
+            <w:r>
+              <w:t xml:space="preserve"> female, needs to receive information about Medicare, in order to plan for post-retirement health care.</w:t>
             </w:r>
           </w:p>
         </w:tc>
@@ -2360,7 +2526,15 @@
               </w:rPr>
             </w:pPr>
             <w:r>
-              <w:t>User, a 60 year old female, needs to find information quicker, in order to spend less time searching for healthcare information.</w:t>
+              <w:t xml:space="preserve">User, a </w:t>
+            </w:r>
+            <w:proofErr w:type="gramStart"/>
+            <w:r>
+              <w:t>60 year old</w:t>
+            </w:r>
+            <w:proofErr w:type="gramEnd"/>
+            <w:r>
+              <w:t xml:space="preserve"> female, needs to find information quicker, in order to spend less time searching for healthcare information.</w:t>
             </w:r>
           </w:p>
         </w:tc>
@@ -2392,7 +2566,15 @@
               </w:rPr>
             </w:pPr>
             <w:r>
-              <w:t>User, a 60 year old female, needs to find clearly defined steps to Medicare process, in order to quickly apply for Medicare benefits.</w:t>
+              <w:t xml:space="preserve">User, a </w:t>
+            </w:r>
+            <w:proofErr w:type="gramStart"/>
+            <w:r>
+              <w:t>60 year old</w:t>
+            </w:r>
+            <w:proofErr w:type="gramEnd"/>
+            <w:r>
+              <w:t xml:space="preserve"> female, needs to find clearly defined steps to Medicare process, in order to quickly apply for Medicare benefits.</w:t>
             </w:r>
           </w:p>
         </w:tc>
@@ -2424,7 +2606,15 @@
               </w:rPr>
             </w:pPr>
             <w:r>
-              <w:t>User, a 60 year old female, needs to interact with others online, in order to feel a sense of community.</w:t>
+              <w:t xml:space="preserve">User, a </w:t>
+            </w:r>
+            <w:proofErr w:type="gramStart"/>
+            <w:r>
+              <w:t>60 year old</w:t>
+            </w:r>
+            <w:proofErr w:type="gramEnd"/>
+            <w:r>
+              <w:t xml:space="preserve"> female, needs to interact with others online, in order to feel a sense of community.</w:t>
             </w:r>
           </w:p>
         </w:tc>
@@ -2456,7 +2646,15 @@
               </w:rPr>
             </w:pPr>
             <w:r>
-              <w:t>User, a 60 year old female, needs to access healthcare information quickly, in order to spend more time on her small business.</w:t>
+              <w:t xml:space="preserve">User, a </w:t>
+            </w:r>
+            <w:proofErr w:type="gramStart"/>
+            <w:r>
+              <w:t>60 year old</w:t>
+            </w:r>
+            <w:proofErr w:type="gramEnd"/>
+            <w:r>
+              <w:t xml:space="preserve"> female, needs to access healthcare information quickly, in order to spend more time on her small business.</w:t>
             </w:r>
           </w:p>
         </w:tc>
@@ -2588,25 +2786,20 @@
             <w:pPr>
               <w:rPr>
                 <w:rFonts w:ascii="Roboto" w:eastAsia="Roboto" w:hAnsi="Roboto" w:cs="Roboto"/>
-                <w:i/>
-                <w:iCs/>
-                <w:color w:val="1D2125"/>
-                <w:sz w:val="24"/>
-                <w:szCs w:val="24"/>
-                <w:lang w:val="en-US"/>
-              </w:rPr>
-            </w:pPr>
-            <w:r>
-              <w:rPr>
-                <w:rFonts w:ascii="Roboto" w:eastAsia="Roboto" w:hAnsi="Roboto" w:cs="Roboto"/>
-                <w:i/>
-                <w:iCs/>
-                <w:color w:val="1D2125"/>
-                <w:sz w:val="24"/>
-                <w:szCs w:val="24"/>
-                <w:lang w:val="en-US"/>
-              </w:rPr>
-              <w:t>Insert the prompt you used to generate the survey at SurveyMonkey website</w:t>
+                <w:color w:val="1D2125"/>
+                <w:sz w:val="24"/>
+                <w:szCs w:val="24"/>
+                <w:lang w:val="en-US"/>
+              </w:rPr>
+            </w:pPr>
+            <w:r>
+              <w:rPr>
+                <w:rFonts w:ascii="Roboto" w:eastAsia="Roboto" w:hAnsi="Roboto" w:cs="Roboto"/>
+                <w:color w:val="1D2125"/>
+                <w:sz w:val="24"/>
+                <w:szCs w:val="24"/>
+              </w:rPr>
+              <w:t>Create a survey to gather insights into the health and wellness needs of adults aged 50-65. Include questions about demographics, health goals, current sources of health information, preferred website features, user experience preferences, and feedback on challenges and suggestions. Use a mix of multiple-choice, scale-based, and open-ended questions. Keep the survey concise (5-7 minutes) and allow respondents to skip questions. End with a thank-you message and an option to receive updates about the project</w:t>
             </w:r>
           </w:p>
         </w:tc>
@@ -2624,25 +2817,20 @@
             <w:pPr>
               <w:rPr>
                 <w:rFonts w:ascii="Roboto" w:eastAsia="Roboto" w:hAnsi="Roboto" w:cs="Roboto"/>
-                <w:i/>
-                <w:iCs/>
-                <w:color w:val="1D2125"/>
-                <w:sz w:val="24"/>
-                <w:szCs w:val="24"/>
-                <w:lang w:val="en-US"/>
-              </w:rPr>
-            </w:pPr>
-            <w:r>
-              <w:rPr>
-                <w:rFonts w:ascii="Roboto" w:eastAsia="Roboto" w:hAnsi="Roboto" w:cs="Roboto"/>
-                <w:i/>
-                <w:iCs/>
-                <w:color w:val="1D2125"/>
-                <w:sz w:val="24"/>
-                <w:szCs w:val="24"/>
-                <w:lang w:val="en-US"/>
-              </w:rPr>
-              <w:t>Insert the link to the survey here</w:t>
+                <w:color w:val="1D2125"/>
+                <w:sz w:val="24"/>
+                <w:szCs w:val="24"/>
+                <w:lang w:val="en-US"/>
+              </w:rPr>
+            </w:pPr>
+            <w:r>
+              <w:rPr>
+                <w:rFonts w:ascii="Roboto" w:eastAsia="Roboto" w:hAnsi="Roboto" w:cs="Roboto"/>
+                <w:color w:val="1D2125"/>
+                <w:sz w:val="24"/>
+                <w:szCs w:val="24"/>
+              </w:rPr>
+              <w:t>https://www.surveymonkey.com/r/RLRWNZ2</w:t>
             </w:r>
           </w:p>
         </w:tc>
@@ -2726,25 +2914,21 @@
             <w:pPr>
               <w:rPr>
                 <w:rFonts w:ascii="Roboto" w:eastAsia="Roboto" w:hAnsi="Roboto" w:cs="Roboto"/>
-                <w:i/>
-                <w:iCs/>
-                <w:color w:val="1D2125"/>
-                <w:sz w:val="24"/>
-                <w:szCs w:val="24"/>
-                <w:lang w:val="en-US"/>
-              </w:rPr>
-            </w:pPr>
-            <w:r>
-              <w:rPr>
-                <w:rFonts w:ascii="Roboto" w:eastAsia="Roboto" w:hAnsi="Roboto" w:cs="Roboto"/>
-                <w:i/>
-                <w:iCs/>
-                <w:color w:val="1D2125"/>
-                <w:sz w:val="24"/>
-                <w:szCs w:val="24"/>
-                <w:lang w:val="en-US"/>
-              </w:rPr>
-              <w:t>Insert the age here</w:t>
+                <w:color w:val="1D2125"/>
+                <w:sz w:val="24"/>
+                <w:szCs w:val="24"/>
+                <w:lang w:val="en-US"/>
+              </w:rPr>
+            </w:pPr>
+            <w:r>
+              <w:rPr>
+                <w:rFonts w:ascii="Roboto" w:eastAsia="Roboto" w:hAnsi="Roboto" w:cs="Roboto"/>
+                <w:color w:val="1D2125"/>
+                <w:sz w:val="24"/>
+                <w:szCs w:val="24"/>
+                <w:lang w:val="en-US"/>
+              </w:rPr>
+              <w:t>62</w:t>
             </w:r>
           </w:p>
         </w:tc>
@@ -2791,25 +2975,21 @@
             <w:pPr>
               <w:rPr>
                 <w:rFonts w:ascii="Roboto" w:eastAsia="Roboto" w:hAnsi="Roboto" w:cs="Roboto"/>
-                <w:i/>
-                <w:iCs/>
-                <w:color w:val="1D2125"/>
-                <w:sz w:val="24"/>
-                <w:szCs w:val="24"/>
-                <w:lang w:val="en-US"/>
-              </w:rPr>
-            </w:pPr>
-            <w:r>
-              <w:rPr>
-                <w:rFonts w:ascii="Roboto" w:eastAsia="Roboto" w:hAnsi="Roboto" w:cs="Roboto"/>
-                <w:i/>
-                <w:iCs/>
-                <w:color w:val="1D2125"/>
-                <w:sz w:val="24"/>
-                <w:szCs w:val="24"/>
-                <w:lang w:val="en-US"/>
-              </w:rPr>
-              <w:t>Insert the age of the individual</w:t>
+                <w:color w:val="1D2125"/>
+                <w:sz w:val="24"/>
+                <w:szCs w:val="24"/>
+                <w:lang w:val="en-US"/>
+              </w:rPr>
+            </w:pPr>
+            <w:r>
+              <w:rPr>
+                <w:rFonts w:ascii="Roboto" w:eastAsia="Roboto" w:hAnsi="Roboto" w:cs="Roboto"/>
+                <w:color w:val="1D2125"/>
+                <w:sz w:val="24"/>
+                <w:szCs w:val="24"/>
+                <w:lang w:val="en-US"/>
+              </w:rPr>
+              <w:t>Female</w:t>
             </w:r>
           </w:p>
         </w:tc>
@@ -2863,25 +3043,20 @@
             <w:pPr>
               <w:rPr>
                 <w:rFonts w:ascii="Roboto" w:eastAsia="Roboto" w:hAnsi="Roboto" w:cs="Roboto"/>
-                <w:i/>
-                <w:iCs/>
-                <w:color w:val="1D2125"/>
-                <w:sz w:val="24"/>
-                <w:szCs w:val="24"/>
-                <w:lang w:val="en-US"/>
-              </w:rPr>
-            </w:pPr>
-            <w:r>
-              <w:rPr>
-                <w:rFonts w:ascii="Roboto" w:eastAsia="Roboto" w:hAnsi="Roboto" w:cs="Roboto"/>
-                <w:i/>
-                <w:iCs/>
-                <w:color w:val="1D2125"/>
-                <w:sz w:val="24"/>
-                <w:szCs w:val="24"/>
-                <w:lang w:val="en-US"/>
-              </w:rPr>
-              <w:t>Insert question 1 here</w:t>
+                <w:color w:val="1D2125"/>
+                <w:sz w:val="24"/>
+                <w:szCs w:val="24"/>
+                <w:lang w:val="en-US"/>
+              </w:rPr>
+            </w:pPr>
+            <w:r>
+              <w:rPr>
+                <w:rFonts w:ascii="Roboto" w:eastAsia="Roboto" w:hAnsi="Roboto" w:cs="Roboto"/>
+                <w:color w:val="1D2125"/>
+                <w:sz w:val="24"/>
+                <w:szCs w:val="24"/>
+              </w:rPr>
+              <w:t>What are your primary health and wellness goals at this stage of your life? (e.g., managing chronic conditions, improving fitness, mental health, nutrition, etc.)</w:t>
             </w:r>
           </w:p>
         </w:tc>
@@ -2893,25 +3068,20 @@
             <w:pPr>
               <w:rPr>
                 <w:rFonts w:ascii="Roboto" w:eastAsia="Roboto" w:hAnsi="Roboto" w:cs="Roboto"/>
-                <w:i/>
-                <w:iCs/>
-                <w:color w:val="1D2125"/>
-                <w:sz w:val="24"/>
-                <w:szCs w:val="24"/>
-                <w:lang w:val="en-US"/>
-              </w:rPr>
-            </w:pPr>
-            <w:r>
-              <w:rPr>
-                <w:rFonts w:ascii="Roboto" w:eastAsia="Roboto" w:hAnsi="Roboto" w:cs="Roboto"/>
-                <w:i/>
-                <w:iCs/>
-                <w:color w:val="1D2125"/>
-                <w:sz w:val="24"/>
-                <w:szCs w:val="24"/>
-                <w:lang w:val="en-US"/>
-              </w:rPr>
-              <w:t>Insert answer to question 1 here</w:t>
+                <w:color w:val="1D2125"/>
+                <w:sz w:val="24"/>
+                <w:szCs w:val="24"/>
+                <w:lang w:val="en-US"/>
+              </w:rPr>
+            </w:pPr>
+            <w:r>
+              <w:rPr>
+                <w:rFonts w:ascii="Roboto" w:eastAsia="Roboto" w:hAnsi="Roboto" w:cs="Roboto"/>
+                <w:color w:val="1D2125"/>
+                <w:sz w:val="24"/>
+                <w:szCs w:val="24"/>
+              </w:rPr>
+              <w:t>manage arthritis pain, improve her mobility, and reduce her dependency on vaping after quitting smoking.</w:t>
             </w:r>
           </w:p>
         </w:tc>
@@ -2928,25 +3098,20 @@
             <w:pPr>
               <w:rPr>
                 <w:rFonts w:ascii="Roboto" w:eastAsia="Roboto" w:hAnsi="Roboto" w:cs="Roboto"/>
-                <w:i/>
-                <w:iCs/>
-                <w:color w:val="1D2125"/>
-                <w:sz w:val="24"/>
-                <w:szCs w:val="24"/>
-                <w:lang w:val="en-US"/>
-              </w:rPr>
-            </w:pPr>
-            <w:r>
-              <w:rPr>
-                <w:rFonts w:ascii="Roboto" w:eastAsia="Roboto" w:hAnsi="Roboto" w:cs="Roboto"/>
-                <w:i/>
-                <w:iCs/>
-                <w:color w:val="1D2125"/>
-                <w:sz w:val="24"/>
-                <w:szCs w:val="24"/>
-                <w:lang w:val="en-US"/>
-              </w:rPr>
-              <w:t>Insert question 2 here</w:t>
+                <w:color w:val="1D2125"/>
+                <w:sz w:val="24"/>
+                <w:szCs w:val="24"/>
+                <w:lang w:val="en-US"/>
+              </w:rPr>
+            </w:pPr>
+            <w:r>
+              <w:rPr>
+                <w:rFonts w:ascii="Roboto" w:eastAsia="Roboto" w:hAnsi="Roboto" w:cs="Roboto"/>
+                <w:color w:val="1D2125"/>
+                <w:sz w:val="24"/>
+                <w:szCs w:val="24"/>
+              </w:rPr>
+              <w:t>What features or content would you expect to find on a health and wellness website that would make it useful for you?</w:t>
             </w:r>
           </w:p>
         </w:tc>
@@ -2958,25 +3123,20 @@
             <w:pPr>
               <w:rPr>
                 <w:rFonts w:ascii="Roboto" w:eastAsia="Roboto" w:hAnsi="Roboto" w:cs="Roboto"/>
-                <w:i/>
-                <w:iCs/>
-                <w:color w:val="1D2125"/>
-                <w:sz w:val="24"/>
-                <w:szCs w:val="24"/>
-                <w:lang w:val="en-US"/>
-              </w:rPr>
-            </w:pPr>
-            <w:r>
-              <w:rPr>
-                <w:rFonts w:ascii="Roboto" w:eastAsia="Roboto" w:hAnsi="Roboto" w:cs="Roboto"/>
-                <w:i/>
-                <w:iCs/>
-                <w:color w:val="1D2125"/>
-                <w:sz w:val="24"/>
-                <w:szCs w:val="24"/>
-                <w:lang w:val="en-US"/>
-              </w:rPr>
-              <w:t>Insert answer to question 2 here</w:t>
+                <w:color w:val="1D2125"/>
+                <w:sz w:val="24"/>
+                <w:szCs w:val="24"/>
+                <w:lang w:val="en-US"/>
+              </w:rPr>
+            </w:pPr>
+            <w:r>
+              <w:rPr>
+                <w:rFonts w:ascii="Roboto" w:eastAsia="Roboto" w:hAnsi="Roboto" w:cs="Roboto"/>
+                <w:color w:val="1D2125"/>
+                <w:sz w:val="24"/>
+                <w:szCs w:val="24"/>
+              </w:rPr>
+              <w:t>Step-by-step exercise routines for arthritis relief, diet advice, smoking support</w:t>
             </w:r>
           </w:p>
         </w:tc>
@@ -2993,25 +3153,20 @@
             <w:pPr>
               <w:rPr>
                 <w:rFonts w:ascii="Roboto" w:eastAsia="Roboto" w:hAnsi="Roboto" w:cs="Roboto"/>
-                <w:i/>
-                <w:iCs/>
-                <w:color w:val="1D2125"/>
-                <w:sz w:val="24"/>
-                <w:szCs w:val="24"/>
-                <w:lang w:val="en-US"/>
-              </w:rPr>
-            </w:pPr>
-            <w:r>
-              <w:rPr>
-                <w:rFonts w:ascii="Roboto" w:eastAsia="Roboto" w:hAnsi="Roboto" w:cs="Roboto"/>
-                <w:i/>
-                <w:iCs/>
-                <w:color w:val="1D2125"/>
-                <w:sz w:val="24"/>
-                <w:szCs w:val="24"/>
-                <w:lang w:val="en-US"/>
-              </w:rPr>
-              <w:t>Insert question 3 here</w:t>
+                <w:color w:val="1D2125"/>
+                <w:sz w:val="24"/>
+                <w:szCs w:val="24"/>
+                <w:lang w:val="en-US"/>
+              </w:rPr>
+            </w:pPr>
+            <w:r>
+              <w:rPr>
+                <w:rFonts w:ascii="Roboto" w:eastAsia="Roboto" w:hAnsi="Roboto" w:cs="Roboto"/>
+                <w:color w:val="1D2125"/>
+                <w:sz w:val="24"/>
+                <w:szCs w:val="24"/>
+              </w:rPr>
+              <w:t>How important is it for you to connect with others who share similar health concerns or goals? Would you use a community forum on the website?</w:t>
             </w:r>
           </w:p>
         </w:tc>
@@ -3023,25 +3178,20 @@
             <w:pPr>
               <w:rPr>
                 <w:rFonts w:ascii="Roboto" w:eastAsia="Roboto" w:hAnsi="Roboto" w:cs="Roboto"/>
-                <w:i/>
-                <w:iCs/>
-                <w:color w:val="1D2125"/>
-                <w:sz w:val="24"/>
-                <w:szCs w:val="24"/>
-                <w:lang w:val="en-US"/>
-              </w:rPr>
-            </w:pPr>
-            <w:r>
-              <w:rPr>
-                <w:rFonts w:ascii="Roboto" w:eastAsia="Roboto" w:hAnsi="Roboto" w:cs="Roboto"/>
-                <w:i/>
-                <w:iCs/>
-                <w:color w:val="1D2125"/>
-                <w:sz w:val="24"/>
-                <w:szCs w:val="24"/>
-                <w:lang w:val="en-US"/>
-              </w:rPr>
-              <w:t>Insert answer to question 3 here</w:t>
+                <w:color w:val="1D2125"/>
+                <w:sz w:val="24"/>
+                <w:szCs w:val="24"/>
+                <w:lang w:val="en-US"/>
+              </w:rPr>
+            </w:pPr>
+            <w:r>
+              <w:rPr>
+                <w:rFonts w:ascii="Roboto" w:eastAsia="Roboto" w:hAnsi="Roboto" w:cs="Roboto"/>
+                <w:color w:val="1D2125"/>
+                <w:sz w:val="24"/>
+                <w:szCs w:val="24"/>
+              </w:rPr>
+              <w:t>Very important. A forum with discussions about arthritis management and quitting nicotine would be beneficial.</w:t>
             </w:r>
           </w:p>
         </w:tc>
@@ -3058,25 +3208,41 @@
             <w:pPr>
               <w:rPr>
                 <w:rFonts w:ascii="Roboto" w:eastAsia="Roboto" w:hAnsi="Roboto" w:cs="Roboto"/>
-                <w:i/>
-                <w:iCs/>
-                <w:color w:val="1D2125"/>
-                <w:sz w:val="24"/>
-                <w:szCs w:val="24"/>
-                <w:lang w:val="en-US"/>
-              </w:rPr>
-            </w:pPr>
-            <w:r>
-              <w:rPr>
-                <w:rFonts w:ascii="Roboto" w:eastAsia="Roboto" w:hAnsi="Roboto" w:cs="Roboto"/>
-                <w:i/>
-                <w:iCs/>
-                <w:color w:val="1D2125"/>
-                <w:sz w:val="24"/>
-                <w:szCs w:val="24"/>
-                <w:lang w:val="en-US"/>
-              </w:rPr>
-              <w:t>Insert question 4 here</w:t>
+                <w:color w:val="1D2125"/>
+                <w:sz w:val="24"/>
+                <w:szCs w:val="24"/>
+                <w:lang w:val="en-US"/>
+              </w:rPr>
+            </w:pPr>
+            <w:r>
+              <w:rPr>
+                <w:rFonts w:ascii="Roboto" w:eastAsia="Roboto" w:hAnsi="Roboto" w:cs="Roboto"/>
+                <w:color w:val="1D2125"/>
+                <w:sz w:val="24"/>
+                <w:szCs w:val="24"/>
+              </w:rPr>
+              <w:lastRenderedPageBreak/>
+              <w:t xml:space="preserve">What do you look for </w:t>
+            </w:r>
+            <w:proofErr w:type="gramStart"/>
+            <w:r>
+              <w:rPr>
+                <w:rFonts w:ascii="Roboto" w:eastAsia="Roboto" w:hAnsi="Roboto" w:cs="Roboto"/>
+                <w:color w:val="1D2125"/>
+                <w:sz w:val="24"/>
+                <w:szCs w:val="24"/>
+              </w:rPr>
+              <w:t>in</w:t>
+            </w:r>
+            <w:proofErr w:type="gramEnd"/>
+            <w:r>
+              <w:rPr>
+                <w:rFonts w:ascii="Roboto" w:eastAsia="Roboto" w:hAnsi="Roboto" w:cs="Roboto"/>
+                <w:color w:val="1D2125"/>
+                <w:sz w:val="24"/>
+                <w:szCs w:val="24"/>
+              </w:rPr>
+              <w:t xml:space="preserve"> a website to make it easy to use? (e.g., simple navigation, larger fonts, mobile compatibility, etc.)</w:t>
             </w:r>
           </w:p>
         </w:tc>
@@ -3088,25 +3254,20 @@
             <w:pPr>
               <w:rPr>
                 <w:rFonts w:ascii="Roboto" w:eastAsia="Roboto" w:hAnsi="Roboto" w:cs="Roboto"/>
-                <w:i/>
-                <w:iCs/>
-                <w:color w:val="1D2125"/>
-                <w:sz w:val="24"/>
-                <w:szCs w:val="24"/>
-                <w:lang w:val="en-US"/>
-              </w:rPr>
-            </w:pPr>
-            <w:r>
-              <w:rPr>
-                <w:rFonts w:ascii="Roboto" w:eastAsia="Roboto" w:hAnsi="Roboto" w:cs="Roboto"/>
-                <w:i/>
-                <w:iCs/>
-                <w:color w:val="1D2125"/>
-                <w:sz w:val="24"/>
-                <w:szCs w:val="24"/>
-                <w:lang w:val="en-US"/>
-              </w:rPr>
-              <w:t>Insert answer to question 4 here</w:t>
+                <w:color w:val="1D2125"/>
+                <w:sz w:val="24"/>
+                <w:szCs w:val="24"/>
+                <w:lang w:val="en-US"/>
+              </w:rPr>
+            </w:pPr>
+            <w:r>
+              <w:rPr>
+                <w:rFonts w:ascii="Roboto" w:eastAsia="Roboto" w:hAnsi="Roboto" w:cs="Roboto"/>
+                <w:color w:val="1D2125"/>
+                <w:sz w:val="24"/>
+                <w:szCs w:val="24"/>
+              </w:rPr>
+              <w:t>Simple navigation, large text, voice-assisted options, and minimal clutter to accommodate limited tech knowledge.</w:t>
             </w:r>
           </w:p>
         </w:tc>
@@ -3123,25 +3284,20 @@
             <w:pPr>
               <w:rPr>
                 <w:rFonts w:ascii="Roboto" w:eastAsia="Roboto" w:hAnsi="Roboto" w:cs="Roboto"/>
-                <w:i/>
-                <w:iCs/>
-                <w:color w:val="1D2125"/>
-                <w:sz w:val="24"/>
-                <w:szCs w:val="24"/>
-                <w:lang w:val="en-US"/>
-              </w:rPr>
-            </w:pPr>
-            <w:r>
-              <w:rPr>
-                <w:rFonts w:ascii="Roboto" w:eastAsia="Roboto" w:hAnsi="Roboto" w:cs="Roboto"/>
-                <w:i/>
-                <w:iCs/>
-                <w:color w:val="1D2125"/>
-                <w:sz w:val="24"/>
-                <w:szCs w:val="24"/>
-                <w:lang w:val="en-US"/>
-              </w:rPr>
-              <w:t>Insert question 5 here</w:t>
+                <w:color w:val="1D2125"/>
+                <w:sz w:val="24"/>
+                <w:szCs w:val="24"/>
+                <w:lang w:val="en-US"/>
+              </w:rPr>
+            </w:pPr>
+            <w:r>
+              <w:rPr>
+                <w:rFonts w:ascii="Roboto" w:eastAsia="Roboto" w:hAnsi="Roboto" w:cs="Roboto"/>
+                <w:color w:val="1D2125"/>
+                <w:sz w:val="24"/>
+                <w:szCs w:val="24"/>
+              </w:rPr>
+              <w:t>What challenges do you face when trying to access reliable health information or services online?</w:t>
             </w:r>
           </w:p>
         </w:tc>
@@ -3153,25 +3309,20 @@
             <w:pPr>
               <w:rPr>
                 <w:rFonts w:ascii="Roboto" w:eastAsia="Roboto" w:hAnsi="Roboto" w:cs="Roboto"/>
-                <w:i/>
-                <w:iCs/>
-                <w:color w:val="1D2125"/>
-                <w:sz w:val="24"/>
-                <w:szCs w:val="24"/>
-                <w:lang w:val="en-US"/>
-              </w:rPr>
-            </w:pPr>
-            <w:r>
-              <w:rPr>
-                <w:rFonts w:ascii="Roboto" w:eastAsia="Roboto" w:hAnsi="Roboto" w:cs="Roboto"/>
-                <w:i/>
-                <w:iCs/>
-                <w:color w:val="1D2125"/>
-                <w:sz w:val="24"/>
-                <w:szCs w:val="24"/>
-                <w:lang w:val="en-US"/>
-              </w:rPr>
-              <w:t>Insert answer to question 5 here</w:t>
+                <w:color w:val="1D2125"/>
+                <w:sz w:val="24"/>
+                <w:szCs w:val="24"/>
+                <w:lang w:val="en-US"/>
+              </w:rPr>
+            </w:pPr>
+            <w:r>
+              <w:rPr>
+                <w:rFonts w:ascii="Roboto" w:eastAsia="Roboto" w:hAnsi="Roboto" w:cs="Roboto"/>
+                <w:color w:val="1D2125"/>
+                <w:sz w:val="24"/>
+                <w:szCs w:val="24"/>
+              </w:rPr>
+              <w:t>Overwhelming medical jargon, confusing website layouts, and difficulty differentiating credible sources from misinformation.</w:t>
             </w:r>
           </w:p>
         </w:tc>
@@ -3226,25 +3377,20 @@
             <w:pPr>
               <w:rPr>
                 <w:rFonts w:ascii="Roboto" w:eastAsia="Roboto" w:hAnsi="Roboto" w:cs="Roboto"/>
-                <w:i/>
-                <w:iCs/>
-                <w:color w:val="1D2125"/>
-                <w:sz w:val="24"/>
-                <w:szCs w:val="24"/>
-                <w:lang w:val="en-US"/>
-              </w:rPr>
-            </w:pPr>
-            <w:r>
-              <w:rPr>
-                <w:rFonts w:ascii="Roboto" w:eastAsia="Roboto" w:hAnsi="Roboto" w:cs="Roboto"/>
-                <w:i/>
-                <w:iCs/>
-                <w:color w:val="1D2125"/>
-                <w:sz w:val="24"/>
-                <w:szCs w:val="24"/>
-                <w:lang w:val="en-US"/>
-              </w:rPr>
-              <w:t>Insert statement 1 here</w:t>
+                <w:color w:val="1D2125"/>
+                <w:sz w:val="24"/>
+                <w:szCs w:val="24"/>
+                <w:lang w:val="en-US"/>
+              </w:rPr>
+            </w:pPr>
+            <w:r>
+              <w:rPr>
+                <w:rFonts w:ascii="Roboto" w:eastAsia="Roboto" w:hAnsi="Roboto" w:cs="Roboto"/>
+                <w:color w:val="1D2125"/>
+                <w:sz w:val="24"/>
+                <w:szCs w:val="24"/>
+              </w:rPr>
+              <w:t>Mary needs a website with clear, simple language and trustworthy health information to help her manage arthritis and general well-being.</w:t>
             </w:r>
           </w:p>
         </w:tc>
@@ -3262,25 +3408,20 @@
             <w:pPr>
               <w:rPr>
                 <w:rFonts w:ascii="Roboto" w:eastAsia="Roboto" w:hAnsi="Roboto" w:cs="Roboto"/>
-                <w:i/>
-                <w:iCs/>
-                <w:color w:val="1D2125"/>
-                <w:sz w:val="24"/>
-                <w:szCs w:val="24"/>
-                <w:lang w:val="en-US"/>
-              </w:rPr>
-            </w:pPr>
-            <w:r>
-              <w:rPr>
-                <w:rFonts w:ascii="Roboto" w:eastAsia="Roboto" w:hAnsi="Roboto" w:cs="Roboto"/>
-                <w:i/>
-                <w:iCs/>
-                <w:color w:val="1D2125"/>
-                <w:sz w:val="24"/>
-                <w:szCs w:val="24"/>
-                <w:lang w:val="en-US"/>
-              </w:rPr>
-              <w:t>Insert statement 2 here</w:t>
+                <w:color w:val="1D2125"/>
+                <w:sz w:val="24"/>
+                <w:szCs w:val="24"/>
+                <w:lang w:val="en-US"/>
+              </w:rPr>
+            </w:pPr>
+            <w:r>
+              <w:rPr>
+                <w:rFonts w:ascii="Roboto" w:eastAsia="Roboto" w:hAnsi="Roboto" w:cs="Roboto"/>
+                <w:color w:val="1D2125"/>
+                <w:sz w:val="24"/>
+                <w:szCs w:val="24"/>
+              </w:rPr>
+              <w:t>Mary wants an intuitive, clutter-free website with large text and voice-assist options to accommodate her limited technological skills</w:t>
             </w:r>
           </w:p>
         </w:tc>
@@ -3298,25 +3439,20 @@
             <w:pPr>
               <w:rPr>
                 <w:rFonts w:ascii="Roboto" w:eastAsia="Roboto" w:hAnsi="Roboto" w:cs="Roboto"/>
-                <w:i/>
-                <w:iCs/>
-                <w:color w:val="1D2125"/>
-                <w:sz w:val="24"/>
-                <w:szCs w:val="24"/>
-                <w:lang w:val="en-US"/>
-              </w:rPr>
-            </w:pPr>
-            <w:r>
-              <w:rPr>
-                <w:rFonts w:ascii="Roboto" w:eastAsia="Roboto" w:hAnsi="Roboto" w:cs="Roboto"/>
-                <w:i/>
-                <w:iCs/>
-                <w:color w:val="1D2125"/>
-                <w:sz w:val="24"/>
-                <w:szCs w:val="24"/>
-                <w:lang w:val="en-US"/>
-              </w:rPr>
-              <w:t>Insert statement 3 here</w:t>
+                <w:color w:val="1D2125"/>
+                <w:sz w:val="24"/>
+                <w:szCs w:val="24"/>
+                <w:lang w:val="en-US"/>
+              </w:rPr>
+            </w:pPr>
+            <w:r>
+              <w:rPr>
+                <w:rFonts w:ascii="Roboto" w:eastAsia="Roboto" w:hAnsi="Roboto" w:cs="Roboto"/>
+                <w:color w:val="1D2125"/>
+                <w:sz w:val="24"/>
+                <w:szCs w:val="24"/>
+              </w:rPr>
+              <w:t>Mary desires targeted fitness and dietary recommendations to help her manage arthritis and improve mobility.</w:t>
             </w:r>
           </w:p>
         </w:tc>
@@ -3334,25 +3470,20 @@
             <w:pPr>
               <w:rPr>
                 <w:rFonts w:ascii="Roboto" w:eastAsia="Roboto" w:hAnsi="Roboto" w:cs="Roboto"/>
-                <w:i/>
-                <w:iCs/>
-                <w:color w:val="1D2125"/>
-                <w:sz w:val="24"/>
-                <w:szCs w:val="24"/>
-                <w:lang w:val="en-US"/>
-              </w:rPr>
-            </w:pPr>
-            <w:r>
-              <w:rPr>
-                <w:rFonts w:ascii="Roboto" w:eastAsia="Roboto" w:hAnsi="Roboto" w:cs="Roboto"/>
-                <w:i/>
-                <w:iCs/>
-                <w:color w:val="1D2125"/>
-                <w:sz w:val="24"/>
-                <w:szCs w:val="24"/>
-                <w:lang w:val="en-US"/>
-              </w:rPr>
-              <w:t>Insert statement 4 here</w:t>
+                <w:color w:val="1D2125"/>
+                <w:sz w:val="24"/>
+                <w:szCs w:val="24"/>
+                <w:lang w:val="en-US"/>
+              </w:rPr>
+            </w:pPr>
+            <w:r>
+              <w:rPr>
+                <w:rFonts w:ascii="Roboto" w:eastAsia="Roboto" w:hAnsi="Roboto" w:cs="Roboto"/>
+                <w:color w:val="1D2125"/>
+                <w:sz w:val="24"/>
+                <w:szCs w:val="24"/>
+              </w:rPr>
+              <w:t>Mary seeks a supportive online community with discussions on arthritis, quitting nicotine, and healthy aging.</w:t>
             </w:r>
           </w:p>
         </w:tc>
@@ -3370,25 +3501,20 @@
             <w:pPr>
               <w:rPr>
                 <w:rFonts w:ascii="Roboto" w:eastAsia="Roboto" w:hAnsi="Roboto" w:cs="Roboto"/>
-                <w:i/>
-                <w:iCs/>
-                <w:color w:val="1D2125"/>
-                <w:sz w:val="24"/>
-                <w:szCs w:val="24"/>
-                <w:lang w:val="en-US"/>
-              </w:rPr>
-            </w:pPr>
-            <w:r>
-              <w:rPr>
-                <w:rFonts w:ascii="Roboto" w:eastAsia="Roboto" w:hAnsi="Roboto" w:cs="Roboto"/>
-                <w:i/>
-                <w:iCs/>
-                <w:color w:val="1D2125"/>
-                <w:sz w:val="24"/>
-                <w:szCs w:val="24"/>
-                <w:lang w:val="en-US"/>
-              </w:rPr>
-              <w:t>Insert statement 5 here</w:t>
+                <w:color w:val="1D2125"/>
+                <w:sz w:val="24"/>
+                <w:szCs w:val="24"/>
+                <w:lang w:val="en-US"/>
+              </w:rPr>
+            </w:pPr>
+            <w:r>
+              <w:rPr>
+                <w:rFonts w:ascii="Roboto" w:eastAsia="Roboto" w:hAnsi="Roboto" w:cs="Roboto"/>
+                <w:color w:val="1D2125"/>
+                <w:sz w:val="24"/>
+                <w:szCs w:val="24"/>
+              </w:rPr>
+              <w:t>Mary requires mobile compatibility with straightforward navigation so she can easily access resources without technical frustration.</w:t>
             </w:r>
           </w:p>
         </w:tc>
@@ -3700,7 +3826,6 @@
           <w:bCs/>
           <w:lang w:val="en-US"/>
         </w:rPr>
-        <w:lastRenderedPageBreak/>
         <w:t>Summary of discussion on the effectiveness of the survey and interview questions</w:t>
       </w:r>
     </w:p>
@@ -4470,6 +4595,7 @@
                 <w:szCs w:val="24"/>
                 <w:lang w:val="en-US"/>
               </w:rPr>
+              <w:lastRenderedPageBreak/>
               <w:t>Mention the User Need statement the flow is for here</w:t>
             </w:r>
           </w:p>
@@ -6748,23 +6874,6 @@
 </file>
 
 <file path=customXml/item1.xml><?xml version="1.0" encoding="utf-8"?>
-<?mso-contentType ?>
-<FormTemplates xmlns="http://schemas.microsoft.com/sharepoint/v3/contenttype/forms">
-  <Display>DocumentLibraryForm</Display>
-  <Edit>DocumentLibraryForm</Edit>
-  <New>DocumentLibraryForm</New>
-</FormTemplates>
-</file>
-
-<file path=customXml/item2.xml><?xml version="1.0" encoding="utf-8"?>
-<p:properties xmlns:p="http://schemas.microsoft.com/office/2006/metadata/properties" xmlns:xsi="http://www.w3.org/2001/XMLSchema-instance" xmlns:pc="http://schemas.microsoft.com/office/infopath/2007/PartnerControls">
-  <documentManagement>
-    <_activity xmlns="9de80728-27e9-4e26-ac43-74b2699b5729" xsi:nil="true"/>
-  </documentManagement>
-</p:properties>
-</file>
-
-<file path=customXml/item3.xml><?xml version="1.0" encoding="utf-8"?>
 <ct:contentTypeSchema xmlns:ct="http://schemas.microsoft.com/office/2006/metadata/contentType" xmlns:ma="http://schemas.microsoft.com/office/2006/metadata/properties/metaAttributes" ct:_="" ma:_="" ma:contentTypeName="Document" ma:contentTypeID="0x010100B329454107EA9C45BED3120106EA3A10" ma:contentTypeVersion="6" ma:contentTypeDescription="Create a new document." ma:contentTypeScope="" ma:versionID="db6ac228f44f0fbde39f6f1428a34825">
   <xsd:schema xmlns:xsd="http://www.w3.org/2001/XMLSchema" xmlns:xs="http://www.w3.org/2001/XMLSchema" xmlns:p="http://schemas.microsoft.com/office/2006/metadata/properties" xmlns:ns3="9de80728-27e9-4e26-ac43-74b2699b5729" targetNamespace="http://schemas.microsoft.com/office/2006/metadata/properties" ma:root="true" ma:fieldsID="0215f6f7f87a39c6c48083e2157d44db" ns3:_="">
     <xsd:import namespace="9de80728-27e9-4e26-ac43-74b2699b5729"/>
@@ -6920,10 +7029,37 @@
 </ct:contentTypeSchema>
 </file>
 
+<file path=customXml/item2.xml><?xml version="1.0" encoding="utf-8"?>
+<p:properties xmlns:p="http://schemas.microsoft.com/office/2006/metadata/properties" xmlns:xsi="http://www.w3.org/2001/XMLSchema-instance" xmlns:pc="http://schemas.microsoft.com/office/infopath/2007/PartnerControls">
+  <documentManagement>
+    <_activity xmlns="9de80728-27e9-4e26-ac43-74b2699b5729" xsi:nil="true"/>
+  </documentManagement>
+</p:properties>
+</file>
+
+<file path=customXml/item3.xml><?xml version="1.0" encoding="utf-8"?>
+<?mso-contentType ?>
+<FormTemplates xmlns="http://schemas.microsoft.com/sharepoint/v3/contenttype/forms">
+  <Display>DocumentLibraryForm</Display>
+  <Edit>DocumentLibraryForm</Edit>
+  <New>DocumentLibraryForm</New>
+</FormTemplates>
+</file>
+
 <file path=customXml/itemProps1.xml><?xml version="1.0" encoding="utf-8"?>
-<ds:datastoreItem xmlns:ds="http://schemas.openxmlformats.org/officeDocument/2006/customXml" ds:itemID="{6CD4AF46-50CD-4AF3-98E2-6BFF74A924BC}">
+<ds:datastoreItem xmlns:ds="http://schemas.openxmlformats.org/officeDocument/2006/customXml" ds:itemID="{B45EAF76-5921-41D0-8970-28A4B39890DC}">
   <ds:schemaRefs>
-    <ds:schemaRef ds:uri="http://schemas.microsoft.com/sharepoint/v3/contenttype/forms"/>
+    <ds:schemaRef ds:uri="http://schemas.microsoft.com/office/2006/metadata/contentType"/>
+    <ds:schemaRef ds:uri="http://schemas.microsoft.com/office/2006/metadata/properties/metaAttributes"/>
+    <ds:schemaRef ds:uri="http://www.w3.org/2001/XMLSchema"/>
+    <ds:schemaRef ds:uri="http://schemas.microsoft.com/office/2006/metadata/properties"/>
+    <ds:schemaRef ds:uri="9de80728-27e9-4e26-ac43-74b2699b5729"/>
+    <ds:schemaRef ds:uri="http://schemas.microsoft.com/office/2006/documentManagement/types"/>
+    <ds:schemaRef ds:uri="http://schemas.microsoft.com/office/infopath/2007/PartnerControls"/>
+    <ds:schemaRef ds:uri="http://schemas.openxmlformats.org/package/2006/metadata/core-properties"/>
+    <ds:schemaRef ds:uri="http://purl.org/dc/elements/1.1/"/>
+    <ds:schemaRef ds:uri="http://purl.org/dc/terms/"/>
+    <ds:schemaRef ds:uri="http://schemas.microsoft.com/internal/obd"/>
   </ds:schemaRefs>
 </ds:datastoreItem>
 </file>
@@ -6939,19 +7075,9 @@
 </file>
 
 <file path=customXml/itemProps3.xml><?xml version="1.0" encoding="utf-8"?>
-<ds:datastoreItem xmlns:ds="http://schemas.openxmlformats.org/officeDocument/2006/customXml" ds:itemID="{B45EAF76-5921-41D0-8970-28A4B39890DC}">
+<ds:datastoreItem xmlns:ds="http://schemas.openxmlformats.org/officeDocument/2006/customXml" ds:itemID="{6CD4AF46-50CD-4AF3-98E2-6BFF74A924BC}">
   <ds:schemaRefs>
-    <ds:schemaRef ds:uri="http://schemas.microsoft.com/office/2006/metadata/contentType"/>
-    <ds:schemaRef ds:uri="http://schemas.microsoft.com/office/2006/metadata/properties/metaAttributes"/>
-    <ds:schemaRef ds:uri="http://www.w3.org/2001/XMLSchema"/>
-    <ds:schemaRef ds:uri="http://schemas.microsoft.com/office/2006/metadata/properties"/>
-    <ds:schemaRef ds:uri="9de80728-27e9-4e26-ac43-74b2699b5729"/>
-    <ds:schemaRef ds:uri="http://schemas.microsoft.com/office/2006/documentManagement/types"/>
-    <ds:schemaRef ds:uri="http://schemas.microsoft.com/office/infopath/2007/PartnerControls"/>
-    <ds:schemaRef ds:uri="http://schemas.openxmlformats.org/package/2006/metadata/core-properties"/>
-    <ds:schemaRef ds:uri="http://purl.org/dc/elements/1.1/"/>
-    <ds:schemaRef ds:uri="http://purl.org/dc/terms/"/>
-    <ds:schemaRef ds:uri="http://schemas.microsoft.com/internal/obd"/>
+    <ds:schemaRef ds:uri="http://schemas.microsoft.com/sharepoint/v3/contenttype/forms"/>
   </ds:schemaRefs>
 </ds:datastoreItem>
 </file>
</xml_diff>

<commit_message>
Update research_design doc from meeting
Combine user needs statements from all team members during team meeting
</commit_message>
<xml_diff>
--- a/documents/research_design.docx
+++ b/documents/research_design.docx
@@ -3561,7 +3561,7 @@
         </w:trPr>
         <w:tc>
           <w:tcPr>
-            <w:tcW w:w="9360" w:type="dxa"/>
+            <w:tcW w:w="9350" w:type="dxa"/>
           </w:tcPr>
           <w:p>
             <w:pPr>
@@ -3621,183 +3621,350 @@
         </w:trPr>
         <w:tc>
           <w:tcPr>
-            <w:tcW w:w="9360" w:type="dxa"/>
-          </w:tcPr>
-          <w:p>
-            <w:pPr>
-              <w:rPr>
-                <w:rFonts w:ascii="Roboto" w:eastAsia="Roboto" w:hAnsi="Roboto" w:cs="Roboto"/>
-                <w:i/>
-                <w:iCs/>
-                <w:color w:val="1D2125"/>
-                <w:sz w:val="24"/>
-                <w:szCs w:val="24"/>
-                <w:lang w:val="en-US"/>
-              </w:rPr>
-            </w:pPr>
-            <w:r>
-              <w:rPr>
-                <w:rFonts w:ascii="Roboto" w:eastAsia="Roboto" w:hAnsi="Roboto" w:cs="Roboto"/>
-                <w:i/>
-                <w:iCs/>
-                <w:color w:val="1D2125"/>
-                <w:sz w:val="24"/>
-                <w:szCs w:val="24"/>
-                <w:lang w:val="en-US"/>
-              </w:rPr>
-              <w:t>Insert statement 1 here</w:t>
-            </w:r>
-          </w:p>
-        </w:tc>
-      </w:tr>
-      <w:tr>
-        <w:trPr>
-          <w:trHeight w:val="300"/>
-        </w:trPr>
-        <w:tc>
-          <w:tcPr>
-            <w:tcW w:w="9360" w:type="dxa"/>
-          </w:tcPr>
-          <w:p>
-            <w:pPr>
-              <w:rPr>
-                <w:rFonts w:ascii="Roboto" w:eastAsia="Roboto" w:hAnsi="Roboto" w:cs="Roboto"/>
-                <w:i/>
-                <w:iCs/>
-                <w:color w:val="1D2125"/>
-                <w:sz w:val="24"/>
-                <w:szCs w:val="24"/>
-                <w:lang w:val="en-US"/>
-              </w:rPr>
-            </w:pPr>
-            <w:r>
-              <w:rPr>
-                <w:rFonts w:ascii="Roboto" w:eastAsia="Roboto" w:hAnsi="Roboto" w:cs="Roboto"/>
-                <w:i/>
-                <w:iCs/>
-                <w:color w:val="1D2125"/>
-                <w:sz w:val="24"/>
-                <w:szCs w:val="24"/>
-                <w:lang w:val="en-US"/>
-              </w:rPr>
-              <w:t>Insert statement 2 here</w:t>
-            </w:r>
-          </w:p>
-        </w:tc>
-      </w:tr>
-      <w:tr>
-        <w:trPr>
-          <w:trHeight w:val="300"/>
-        </w:trPr>
-        <w:tc>
-          <w:tcPr>
-            <w:tcW w:w="9360" w:type="dxa"/>
-          </w:tcPr>
-          <w:p>
-            <w:pPr>
-              <w:rPr>
-                <w:rFonts w:ascii="Roboto" w:eastAsia="Roboto" w:hAnsi="Roboto" w:cs="Roboto"/>
-                <w:i/>
-                <w:iCs/>
-                <w:color w:val="1D2125"/>
-                <w:sz w:val="24"/>
-                <w:szCs w:val="24"/>
-                <w:lang w:val="en-US"/>
-              </w:rPr>
-            </w:pPr>
-            <w:r>
-              <w:rPr>
-                <w:rFonts w:ascii="Roboto" w:eastAsia="Roboto" w:hAnsi="Roboto" w:cs="Roboto"/>
-                <w:i/>
-                <w:iCs/>
-                <w:color w:val="1D2125"/>
-                <w:sz w:val="24"/>
-                <w:szCs w:val="24"/>
-                <w:lang w:val="en-US"/>
-              </w:rPr>
-              <w:t>Insert statement 3 here</w:t>
-            </w:r>
-          </w:p>
-        </w:tc>
-      </w:tr>
-      <w:tr>
-        <w:trPr>
-          <w:trHeight w:val="300"/>
-        </w:trPr>
-        <w:tc>
-          <w:tcPr>
-            <w:tcW w:w="9360" w:type="dxa"/>
-          </w:tcPr>
-          <w:p>
-            <w:pPr>
-              <w:rPr>
-                <w:rFonts w:ascii="Roboto" w:eastAsia="Roboto" w:hAnsi="Roboto" w:cs="Roboto"/>
-                <w:i/>
-                <w:iCs/>
-                <w:color w:val="1D2125"/>
-                <w:sz w:val="24"/>
-                <w:szCs w:val="24"/>
-                <w:lang w:val="en-US"/>
-              </w:rPr>
-            </w:pPr>
-            <w:r>
-              <w:rPr>
-                <w:rFonts w:ascii="Roboto" w:eastAsia="Roboto" w:hAnsi="Roboto" w:cs="Roboto"/>
-                <w:i/>
-                <w:iCs/>
-                <w:color w:val="1D2125"/>
-                <w:sz w:val="24"/>
-                <w:szCs w:val="24"/>
-                <w:lang w:val="en-US"/>
-              </w:rPr>
-              <w:t>Insert statement 4 here</w:t>
-            </w:r>
-          </w:p>
-        </w:tc>
-      </w:tr>
-      <w:tr>
-        <w:trPr>
-          <w:trHeight w:val="300"/>
-        </w:trPr>
-        <w:tc>
-          <w:tcPr>
-            <w:tcW w:w="9360" w:type="dxa"/>
-          </w:tcPr>
-          <w:p>
-            <w:pPr>
-              <w:rPr>
-                <w:rFonts w:ascii="Roboto" w:eastAsia="Roboto" w:hAnsi="Roboto" w:cs="Roboto"/>
-                <w:i/>
-                <w:iCs/>
-                <w:color w:val="1D2125"/>
-                <w:sz w:val="24"/>
-                <w:szCs w:val="24"/>
-                <w:lang w:val="en-US"/>
-              </w:rPr>
-            </w:pPr>
-            <w:r>
-              <w:rPr>
-                <w:rFonts w:ascii="Roboto" w:eastAsia="Roboto" w:hAnsi="Roboto" w:cs="Roboto"/>
-                <w:i/>
-                <w:iCs/>
-                <w:color w:val="1D2125"/>
-                <w:sz w:val="24"/>
-                <w:szCs w:val="24"/>
-                <w:lang w:val="en-US"/>
-              </w:rPr>
-              <w:t>Insert statement 5 here</w:t>
-            </w:r>
-            <w:r>
-              <w:rPr>
-                <w:rFonts w:ascii="Roboto" w:eastAsia="Roboto" w:hAnsi="Roboto" w:cs="Roboto"/>
-                <w:i/>
-                <w:iCs/>
-                <w:color w:val="1D2125"/>
-                <w:sz w:val="24"/>
-                <w:szCs w:val="24"/>
-                <w:lang w:val="en-US"/>
-              </w:rPr>
-              <w:t xml:space="preserve"> (add more rows if needed)</w:t>
+            <w:tcW w:w="9350" w:type="dxa"/>
+          </w:tcPr>
+          <w:p>
+            <w:pPr>
+              <w:rPr>
+                <w:rFonts w:ascii="Roboto" w:eastAsia="Roboto" w:hAnsi="Roboto" w:cs="Roboto"/>
+                <w:i/>
+                <w:iCs/>
+                <w:color w:val="1D2125"/>
+                <w:sz w:val="24"/>
+                <w:szCs w:val="24"/>
+                <w:lang w:val="en-US"/>
+              </w:rPr>
+            </w:pPr>
+            <w:proofErr w:type="gramStart"/>
+            <w:r>
+              <w:rPr>
+                <w:rFonts w:ascii="Roboto" w:eastAsia="Roboto" w:hAnsi="Roboto" w:cs="Roboto"/>
+                <w:color w:val="1D2125"/>
+                <w:sz w:val="24"/>
+                <w:szCs w:val="24"/>
+              </w:rPr>
+              <w:t>User</w:t>
+            </w:r>
+            <w:r>
+              <w:rPr>
+                <w:rFonts w:ascii="Roboto" w:eastAsia="Roboto" w:hAnsi="Roboto" w:cs="Roboto"/>
+                <w:color w:val="1D2125"/>
+                <w:sz w:val="24"/>
+                <w:szCs w:val="24"/>
+              </w:rPr>
+              <w:t xml:space="preserve"> needs</w:t>
+            </w:r>
+            <w:proofErr w:type="gramEnd"/>
+            <w:r>
+              <w:rPr>
+                <w:rFonts w:ascii="Roboto" w:eastAsia="Roboto" w:hAnsi="Roboto" w:cs="Roboto"/>
+                <w:color w:val="1D2125"/>
+                <w:sz w:val="24"/>
+                <w:szCs w:val="24"/>
+              </w:rPr>
+              <w:t xml:space="preserve"> a website with clear, simple language and trustworthy health information</w:t>
+            </w:r>
+            <w:r>
+              <w:rPr>
+                <w:rFonts w:ascii="Roboto" w:eastAsia="Roboto" w:hAnsi="Roboto" w:cs="Roboto"/>
+                <w:color w:val="1D2125"/>
+                <w:sz w:val="24"/>
+                <w:szCs w:val="24"/>
+              </w:rPr>
+              <w:t xml:space="preserve">, </w:t>
+            </w:r>
+            <w:proofErr w:type="gramStart"/>
+            <w:r>
+              <w:rPr>
+                <w:rFonts w:ascii="Roboto" w:eastAsia="Roboto" w:hAnsi="Roboto" w:cs="Roboto"/>
+                <w:color w:val="1D2125"/>
+                <w:sz w:val="24"/>
+                <w:szCs w:val="24"/>
+              </w:rPr>
+              <w:t>in order to</w:t>
+            </w:r>
+            <w:proofErr w:type="gramEnd"/>
+            <w:r>
+              <w:rPr>
+                <w:rFonts w:ascii="Roboto" w:eastAsia="Roboto" w:hAnsi="Roboto" w:cs="Roboto"/>
+                <w:color w:val="1D2125"/>
+                <w:sz w:val="24"/>
+                <w:szCs w:val="24"/>
+              </w:rPr>
+              <w:t xml:space="preserve"> manage her health and well-being</w:t>
+            </w:r>
+            <w:r>
+              <w:rPr>
+                <w:rFonts w:ascii="Roboto" w:eastAsia="Roboto" w:hAnsi="Roboto" w:cs="Roboto"/>
+                <w:color w:val="1D2125"/>
+                <w:sz w:val="24"/>
+                <w:szCs w:val="24"/>
+              </w:rPr>
+              <w:t>.</w:t>
+            </w:r>
+          </w:p>
+        </w:tc>
+      </w:tr>
+      <w:tr>
+        <w:trPr>
+          <w:trHeight w:val="300"/>
+        </w:trPr>
+        <w:tc>
+          <w:tcPr>
+            <w:tcW w:w="9350" w:type="dxa"/>
+          </w:tcPr>
+          <w:p>
+            <w:pPr>
+              <w:rPr>
+                <w:rFonts w:ascii="Roboto" w:eastAsia="Roboto" w:hAnsi="Roboto" w:cs="Roboto"/>
+                <w:i/>
+                <w:iCs/>
+                <w:color w:val="1D2125"/>
+                <w:sz w:val="24"/>
+                <w:szCs w:val="24"/>
+                <w:lang w:val="en-US"/>
+              </w:rPr>
+            </w:pPr>
+            <w:r>
+              <w:rPr>
+                <w:rFonts w:ascii="Roboto" w:eastAsia="Roboto" w:hAnsi="Roboto" w:cs="Roboto"/>
+                <w:color w:val="1D2125"/>
+                <w:sz w:val="24"/>
+                <w:szCs w:val="24"/>
+              </w:rPr>
+              <w:t>User</w:t>
+            </w:r>
+            <w:r>
+              <w:rPr>
+                <w:rFonts w:ascii="Roboto" w:eastAsia="Roboto" w:hAnsi="Roboto" w:cs="Roboto"/>
+                <w:color w:val="1D2125"/>
+                <w:sz w:val="24"/>
+                <w:szCs w:val="24"/>
+              </w:rPr>
+              <w:t xml:space="preserve"> desires targeted fitness and dietary recommendations</w:t>
+            </w:r>
+            <w:r>
+              <w:rPr>
+                <w:rFonts w:ascii="Roboto" w:eastAsia="Roboto" w:hAnsi="Roboto" w:cs="Roboto"/>
+                <w:color w:val="1D2125"/>
+                <w:sz w:val="24"/>
+                <w:szCs w:val="24"/>
+              </w:rPr>
+              <w:t>, in order to</w:t>
+            </w:r>
+            <w:r>
+              <w:rPr>
+                <w:rFonts w:ascii="Roboto" w:eastAsia="Roboto" w:hAnsi="Roboto" w:cs="Roboto"/>
+                <w:color w:val="1D2125"/>
+                <w:sz w:val="24"/>
+                <w:szCs w:val="24"/>
+              </w:rPr>
+              <w:t xml:space="preserve"> manager her health.</w:t>
+            </w:r>
+          </w:p>
+        </w:tc>
+      </w:tr>
+      <w:tr>
+        <w:trPr>
+          <w:trHeight w:val="300"/>
+        </w:trPr>
+        <w:tc>
+          <w:tcPr>
+            <w:tcW w:w="9350" w:type="dxa"/>
+          </w:tcPr>
+          <w:p>
+            <w:pPr>
+              <w:rPr>
+                <w:rFonts w:ascii="Roboto" w:eastAsia="Roboto" w:hAnsi="Roboto" w:cs="Roboto"/>
+                <w:i/>
+                <w:iCs/>
+                <w:color w:val="1D2125"/>
+                <w:sz w:val="24"/>
+                <w:szCs w:val="24"/>
+                <w:lang w:val="en-US"/>
+              </w:rPr>
+            </w:pPr>
+            <w:r>
+              <w:t xml:space="preserve">User, a </w:t>
+            </w:r>
+            <w:proofErr w:type="gramStart"/>
+            <w:r>
+              <w:t>60 year old</w:t>
+            </w:r>
+            <w:proofErr w:type="gramEnd"/>
+            <w:r>
+              <w:t xml:space="preserve"> female, needs to interact with others online, in order to feel a sense of community.</w:t>
+            </w:r>
+          </w:p>
+        </w:tc>
+      </w:tr>
+      <w:tr>
+        <w:trPr>
+          <w:trHeight w:val="300"/>
+        </w:trPr>
+        <w:tc>
+          <w:tcPr>
+            <w:tcW w:w="9350" w:type="dxa"/>
+          </w:tcPr>
+          <w:p>
+            <w:pPr>
+              <w:rPr>
+                <w:rFonts w:ascii="Roboto" w:eastAsia="Roboto" w:hAnsi="Roboto" w:cs="Roboto"/>
+                <w:i/>
+                <w:iCs/>
+                <w:color w:val="1D2125"/>
+                <w:sz w:val="24"/>
+                <w:szCs w:val="24"/>
+                <w:lang w:val="en-US"/>
+              </w:rPr>
+            </w:pPr>
+            <w:r>
+              <w:rPr>
+                <w:rFonts w:ascii="Roboto" w:eastAsia="Roboto" w:hAnsi="Roboto" w:cs="Roboto"/>
+                <w:i/>
+                <w:iCs/>
+                <w:color w:val="1D2125"/>
+                <w:sz w:val="24"/>
+                <w:szCs w:val="24"/>
+              </w:rPr>
+              <w:t>A user needs a way to use step-by-step guides and video tutorials</w:t>
+            </w:r>
+            <w:r>
+              <w:rPr>
+                <w:rFonts w:ascii="Roboto" w:eastAsia="Roboto" w:hAnsi="Roboto" w:cs="Roboto"/>
+                <w:i/>
+                <w:iCs/>
+                <w:color w:val="1D2125"/>
+                <w:sz w:val="24"/>
+                <w:szCs w:val="24"/>
+              </w:rPr>
+              <w:t xml:space="preserve">, </w:t>
+            </w:r>
+            <w:proofErr w:type="gramStart"/>
+            <w:r>
+              <w:rPr>
+                <w:rFonts w:ascii="Roboto" w:eastAsia="Roboto" w:hAnsi="Roboto" w:cs="Roboto"/>
+                <w:i/>
+                <w:iCs/>
+                <w:color w:val="1D2125"/>
+                <w:sz w:val="24"/>
+                <w:szCs w:val="24"/>
+              </w:rPr>
+              <w:t>in order</w:t>
+            </w:r>
+            <w:r>
+              <w:rPr>
+                <w:rFonts w:ascii="Roboto" w:eastAsia="Roboto" w:hAnsi="Roboto" w:cs="Roboto"/>
+                <w:i/>
+                <w:iCs/>
+                <w:color w:val="1D2125"/>
+                <w:sz w:val="24"/>
+                <w:szCs w:val="24"/>
+              </w:rPr>
+              <w:t xml:space="preserve"> to</w:t>
+            </w:r>
+            <w:proofErr w:type="gramEnd"/>
+            <w:r>
+              <w:rPr>
+                <w:rFonts w:ascii="Roboto" w:eastAsia="Roboto" w:hAnsi="Roboto" w:cs="Roboto"/>
+                <w:i/>
+                <w:iCs/>
+                <w:color w:val="1D2125"/>
+                <w:sz w:val="24"/>
+                <w:szCs w:val="24"/>
+              </w:rPr>
+              <w:t xml:space="preserve"> navigate the website easily and find the information they need</w:t>
+            </w:r>
+            <w:r>
+              <w:rPr>
+                <w:rFonts w:ascii="Roboto" w:eastAsia="Roboto" w:hAnsi="Roboto" w:cs="Roboto"/>
+                <w:i/>
+                <w:iCs/>
+                <w:color w:val="1D2125"/>
+                <w:sz w:val="24"/>
+                <w:szCs w:val="24"/>
+              </w:rPr>
+              <w:t>.</w:t>
+            </w:r>
+          </w:p>
+        </w:tc>
+      </w:tr>
+      <w:tr>
+        <w:trPr>
+          <w:trHeight w:val="300"/>
+        </w:trPr>
+        <w:tc>
+          <w:tcPr>
+            <w:tcW w:w="9350" w:type="dxa"/>
+          </w:tcPr>
+          <w:p>
+            <w:pPr>
+              <w:rPr>
+                <w:rFonts w:ascii="Roboto" w:eastAsia="Roboto" w:hAnsi="Roboto" w:cs="Roboto"/>
+                <w:i/>
+                <w:iCs/>
+                <w:color w:val="1D2125"/>
+                <w:sz w:val="24"/>
+                <w:szCs w:val="24"/>
+                <w:lang w:val="en-US"/>
+              </w:rPr>
+            </w:pPr>
+            <w:r>
+              <w:rPr>
+                <w:rFonts w:ascii="Roboto" w:eastAsia="Roboto" w:hAnsi="Roboto" w:cs="Roboto"/>
+                <w:i/>
+                <w:iCs/>
+                <w:color w:val="1D2125"/>
+                <w:sz w:val="24"/>
+                <w:szCs w:val="24"/>
+              </w:rPr>
+              <w:t>A user needs a way to receive health information through articles and short videos</w:t>
+            </w:r>
+            <w:r>
+              <w:rPr>
+                <w:rFonts w:ascii="Roboto" w:eastAsia="Roboto" w:hAnsi="Roboto" w:cs="Roboto"/>
+                <w:i/>
+                <w:iCs/>
+                <w:color w:val="1D2125"/>
+                <w:sz w:val="24"/>
+                <w:szCs w:val="24"/>
+              </w:rPr>
+              <w:t xml:space="preserve">, </w:t>
+            </w:r>
+            <w:proofErr w:type="gramStart"/>
+            <w:r>
+              <w:rPr>
+                <w:rFonts w:ascii="Roboto" w:eastAsia="Roboto" w:hAnsi="Roboto" w:cs="Roboto"/>
+                <w:i/>
+                <w:iCs/>
+                <w:color w:val="1D2125"/>
+                <w:sz w:val="24"/>
+                <w:szCs w:val="24"/>
+              </w:rPr>
+              <w:t>in order to</w:t>
+            </w:r>
+            <w:proofErr w:type="gramEnd"/>
+            <w:r>
+              <w:rPr>
+                <w:rFonts w:ascii="Roboto" w:eastAsia="Roboto" w:hAnsi="Roboto" w:cs="Roboto"/>
+                <w:i/>
+                <w:iCs/>
+                <w:color w:val="1D2125"/>
+                <w:sz w:val="24"/>
+                <w:szCs w:val="24"/>
+              </w:rPr>
+              <w:t xml:space="preserve"> engage with the content and refer back to it when needed</w:t>
+            </w:r>
+            <w:r>
+              <w:rPr>
+                <w:rFonts w:ascii="Roboto" w:eastAsia="Roboto" w:hAnsi="Roboto" w:cs="Roboto"/>
+                <w:i/>
+                <w:iCs/>
+                <w:color w:val="1D2125"/>
+                <w:sz w:val="24"/>
+                <w:szCs w:val="24"/>
+              </w:rPr>
+              <w:t>.</w:t>
             </w:r>
           </w:p>
         </w:tc>
@@ -4315,6 +4482,7 @@
           <w:bCs/>
           <w:lang w:val="en-US"/>
         </w:rPr>
+        <w:lastRenderedPageBreak/>
         <w:t>User Flows</w:t>
       </w:r>
     </w:p>
@@ -4595,7 +4763,6 @@
                 <w:szCs w:val="24"/>
                 <w:lang w:val="en-US"/>
               </w:rPr>
-              <w:lastRenderedPageBreak/>
               <w:t>Mention the User Need statement the flow is for here</w:t>
             </w:r>
           </w:p>
@@ -6453,6 +6620,7 @@
   <w:style w:type="character" w:default="1" w:styleId="DefaultParagraphFont">
     <w:name w:val="Default Paragraph Font"/>
     <w:uiPriority w:val="1"/>
+    <w:semiHidden/>
     <w:unhideWhenUsed/>
   </w:style>
   <w:style w:type="table" w:default="1" w:styleId="TableNormal">
@@ -6874,6 +7042,23 @@
 </file>
 
 <file path=customXml/item1.xml><?xml version="1.0" encoding="utf-8"?>
+<?mso-contentType ?>
+<FormTemplates xmlns="http://schemas.microsoft.com/sharepoint/v3/contenttype/forms">
+  <Display>DocumentLibraryForm</Display>
+  <Edit>DocumentLibraryForm</Edit>
+  <New>DocumentLibraryForm</New>
+</FormTemplates>
+</file>
+
+<file path=customXml/item2.xml><?xml version="1.0" encoding="utf-8"?>
+<p:properties xmlns:p="http://schemas.microsoft.com/office/2006/metadata/properties" xmlns:xsi="http://www.w3.org/2001/XMLSchema-instance" xmlns:pc="http://schemas.microsoft.com/office/infopath/2007/PartnerControls">
+  <documentManagement>
+    <_activity xmlns="9de80728-27e9-4e26-ac43-74b2699b5729" xsi:nil="true"/>
+  </documentManagement>
+</p:properties>
+</file>
+
+<file path=customXml/item3.xml><?xml version="1.0" encoding="utf-8"?>
 <ct:contentTypeSchema xmlns:ct="http://schemas.microsoft.com/office/2006/metadata/contentType" xmlns:ma="http://schemas.microsoft.com/office/2006/metadata/properties/metaAttributes" ct:_="" ma:_="" ma:contentTypeName="Document" ma:contentTypeID="0x010100B329454107EA9C45BED3120106EA3A10" ma:contentTypeVersion="6" ma:contentTypeDescription="Create a new document." ma:contentTypeScope="" ma:versionID="db6ac228f44f0fbde39f6f1428a34825">
   <xsd:schema xmlns:xsd="http://www.w3.org/2001/XMLSchema" xmlns:xs="http://www.w3.org/2001/XMLSchema" xmlns:p="http://schemas.microsoft.com/office/2006/metadata/properties" xmlns:ns3="9de80728-27e9-4e26-ac43-74b2699b5729" targetNamespace="http://schemas.microsoft.com/office/2006/metadata/properties" ma:root="true" ma:fieldsID="0215f6f7f87a39c6c48083e2157d44db" ns3:_="">
     <xsd:import namespace="9de80728-27e9-4e26-ac43-74b2699b5729"/>
@@ -7029,24 +7214,25 @@
 </ct:contentTypeSchema>
 </file>
 
-<file path=customXml/item2.xml><?xml version="1.0" encoding="utf-8"?>
-<p:properties xmlns:p="http://schemas.microsoft.com/office/2006/metadata/properties" xmlns:xsi="http://www.w3.org/2001/XMLSchema-instance" xmlns:pc="http://schemas.microsoft.com/office/infopath/2007/PartnerControls">
-  <documentManagement>
-    <_activity xmlns="9de80728-27e9-4e26-ac43-74b2699b5729" xsi:nil="true"/>
-  </documentManagement>
-</p:properties>
+<file path=customXml/itemProps1.xml><?xml version="1.0" encoding="utf-8"?>
+<ds:datastoreItem xmlns:ds="http://schemas.openxmlformats.org/officeDocument/2006/customXml" ds:itemID="{6CD4AF46-50CD-4AF3-98E2-6BFF74A924BC}">
+  <ds:schemaRefs>
+    <ds:schemaRef ds:uri="http://schemas.microsoft.com/sharepoint/v3/contenttype/forms"/>
+  </ds:schemaRefs>
+</ds:datastoreItem>
 </file>
 
-<file path=customXml/item3.xml><?xml version="1.0" encoding="utf-8"?>
-<?mso-contentType ?>
-<FormTemplates xmlns="http://schemas.microsoft.com/sharepoint/v3/contenttype/forms">
-  <Display>DocumentLibraryForm</Display>
-  <Edit>DocumentLibraryForm</Edit>
-  <New>DocumentLibraryForm</New>
-</FormTemplates>
+<file path=customXml/itemProps2.xml><?xml version="1.0" encoding="utf-8"?>
+<ds:datastoreItem xmlns:ds="http://schemas.openxmlformats.org/officeDocument/2006/customXml" ds:itemID="{FD2C20D7-D02D-49BB-8B5E-DE4119F3D066}">
+  <ds:schemaRefs>
+    <ds:schemaRef ds:uri="http://schemas.microsoft.com/office/2006/metadata/properties"/>
+    <ds:schemaRef ds:uri="http://schemas.microsoft.com/office/infopath/2007/PartnerControls"/>
+    <ds:schemaRef ds:uri="9de80728-27e9-4e26-ac43-74b2699b5729"/>
+  </ds:schemaRefs>
+</ds:datastoreItem>
 </file>
 
-<file path=customXml/itemProps1.xml><?xml version="1.0" encoding="utf-8"?>
+<file path=customXml/itemProps3.xml><?xml version="1.0" encoding="utf-8"?>
 <ds:datastoreItem xmlns:ds="http://schemas.openxmlformats.org/officeDocument/2006/customXml" ds:itemID="{B45EAF76-5921-41D0-8970-28A4B39890DC}">
   <ds:schemaRefs>
     <ds:schemaRef ds:uri="http://schemas.microsoft.com/office/2006/metadata/contentType"/>
@@ -7062,22 +7248,4 @@
     <ds:schemaRef ds:uri="http://schemas.microsoft.com/internal/obd"/>
   </ds:schemaRefs>
 </ds:datastoreItem>
-</file>
-
-<file path=customXml/itemProps2.xml><?xml version="1.0" encoding="utf-8"?>
-<ds:datastoreItem xmlns:ds="http://schemas.openxmlformats.org/officeDocument/2006/customXml" ds:itemID="{FD2C20D7-D02D-49BB-8B5E-DE4119F3D066}">
-  <ds:schemaRefs>
-    <ds:schemaRef ds:uri="http://schemas.microsoft.com/office/2006/metadata/properties"/>
-    <ds:schemaRef ds:uri="http://schemas.microsoft.com/office/infopath/2007/PartnerControls"/>
-    <ds:schemaRef ds:uri="9de80728-27e9-4e26-ac43-74b2699b5729"/>
-  </ds:schemaRefs>
-</ds:datastoreItem>
-</file>
-
-<file path=customXml/itemProps3.xml><?xml version="1.0" encoding="utf-8"?>
-<ds:datastoreItem xmlns:ds="http://schemas.openxmlformats.org/officeDocument/2006/customXml" ds:itemID="{6CD4AF46-50CD-4AF3-98E2-6BFF74A924BC}">
-  <ds:schemaRefs>
-    <ds:schemaRef ds:uri="http://schemas.microsoft.com/sharepoint/v3/contenttype/forms"/>
-  </ds:schemaRefs>
-</ds:datastoreItem>
 </file>
</xml_diff>

<commit_message>
Updated research_design.docx with Harrisons Persona
</commit_message>
<xml_diff>
--- a/documents/research_design.docx
+++ b/documents/research_design.docx
@@ -303,7 +303,6 @@
           <w:lang w:val="en-US"/>
         </w:rPr>
       </w:pPr>
-      <w:proofErr w:type="spellStart"/>
       <w:r>
         <w:rPr>
           <w:rFonts w:ascii="Roboto" w:eastAsia="Roboto" w:hAnsi="Roboto" w:cs="Roboto"/>
@@ -314,20 +313,7 @@
           <w:szCs w:val="24"/>
           <w:lang w:val="en-US"/>
         </w:rPr>
-        <w:t>Github</w:t>
-      </w:r>
-      <w:proofErr w:type="spellEnd"/>
-      <w:r>
-        <w:rPr>
-          <w:rFonts w:ascii="Roboto" w:eastAsia="Roboto" w:hAnsi="Roboto" w:cs="Roboto"/>
-          <w:b/>
-          <w:bCs/>
-          <w:color w:val="1D2125"/>
-          <w:sz w:val="24"/>
-          <w:szCs w:val="24"/>
-          <w:lang w:val="en-US"/>
-        </w:rPr>
-        <w:t xml:space="preserve"> repo URL: </w:t>
+        <w:t xml:space="preserve">Github repo URL: </w:t>
       </w:r>
       <w:r>
         <w:rPr>
@@ -712,31 +698,7 @@
                 <w:sz w:val="24"/>
                 <w:szCs w:val="24"/>
               </w:rPr>
-              <w:t xml:space="preserve">Create a survey for me to understand users of a website that I </w:t>
-            </w:r>
-            <w:proofErr w:type="gramStart"/>
-            <w:r>
-              <w:rPr>
-                <w:rFonts w:ascii="Roboto" w:eastAsia="Roboto" w:hAnsi="Roboto" w:cs="Roboto"/>
-                <w:i/>
-                <w:iCs/>
-                <w:color w:val="1D2125"/>
-                <w:sz w:val="24"/>
-                <w:szCs w:val="24"/>
-              </w:rPr>
-              <w:t>have to</w:t>
-            </w:r>
-            <w:proofErr w:type="gramEnd"/>
-            <w:r>
-              <w:rPr>
-                <w:rFonts w:ascii="Roboto" w:eastAsia="Roboto" w:hAnsi="Roboto" w:cs="Roboto"/>
-                <w:i/>
-                <w:iCs/>
-                <w:color w:val="1D2125"/>
-                <w:sz w:val="24"/>
-                <w:szCs w:val="24"/>
-              </w:rPr>
-              <w:t xml:space="preserve"> build to provide health and wellness information and services to people of age 50 to 65 so that I can create user persona and user need statements</w:t>
+              <w:t>Create a survey for me to understand users of a website that I have to build to provide health and wellness information and services to people of age 50 to 65 so that I can create user persona and user need statements</w:t>
             </w:r>
           </w:p>
         </w:tc>
@@ -1199,31 +1161,7 @@
                 <w:sz w:val="24"/>
                 <w:szCs w:val="24"/>
               </w:rPr>
-              <w:t xml:space="preserve">I'm </w:t>
-            </w:r>
-            <w:proofErr w:type="gramStart"/>
-            <w:r>
-              <w:rPr>
-                <w:rFonts w:ascii="Roboto" w:eastAsia="Roboto" w:hAnsi="Roboto" w:cs="Roboto"/>
-                <w:i/>
-                <w:iCs/>
-                <w:color w:val="1D2125"/>
-                <w:sz w:val="24"/>
-                <w:szCs w:val="24"/>
-              </w:rPr>
-              <w:t>fairly comfortable</w:t>
-            </w:r>
-            <w:proofErr w:type="gramEnd"/>
-            <w:r>
-              <w:rPr>
-                <w:rFonts w:ascii="Roboto" w:eastAsia="Roboto" w:hAnsi="Roboto" w:cs="Roboto"/>
-                <w:i/>
-                <w:iCs/>
-                <w:color w:val="1D2125"/>
-                <w:sz w:val="24"/>
-                <w:szCs w:val="24"/>
-              </w:rPr>
-              <w:t>, but I prefer websites that are straightforward. It would be very helpful if websites provided step-by-step guides and video tutorials on how to navigate the site to find information.</w:t>
+              <w:t>I'm fairly comfortable, but I prefer websites that are straightforward. It would be very helpful if websites provided step-by-step guides and video tutorials on how to navigate the site to find information.</w:t>
             </w:r>
           </w:p>
         </w:tc>
@@ -1287,31 +1225,7 @@
                 <w:sz w:val="24"/>
                 <w:szCs w:val="24"/>
               </w:rPr>
-              <w:t xml:space="preserve">I prefer reading articles and watching short videos because articles are easy to </w:t>
-            </w:r>
-            <w:proofErr w:type="gramStart"/>
-            <w:r>
-              <w:rPr>
-                <w:rFonts w:ascii="Roboto" w:eastAsia="Roboto" w:hAnsi="Roboto" w:cs="Roboto"/>
-                <w:i/>
-                <w:iCs/>
-                <w:color w:val="1D2125"/>
-                <w:sz w:val="24"/>
-                <w:szCs w:val="24"/>
-              </w:rPr>
-              <w:t>refer back</w:t>
-            </w:r>
-            <w:proofErr w:type="gramEnd"/>
-            <w:r>
-              <w:rPr>
-                <w:rFonts w:ascii="Roboto" w:eastAsia="Roboto" w:hAnsi="Roboto" w:cs="Roboto"/>
-                <w:i/>
-                <w:iCs/>
-                <w:color w:val="1D2125"/>
-                <w:sz w:val="24"/>
-                <w:szCs w:val="24"/>
-              </w:rPr>
-              <w:t xml:space="preserve"> to, while videos can be engaging</w:t>
+              <w:t>I prefer reading articles and watching short videos because articles are easy to refer back to, while videos can be engaging</w:t>
             </w:r>
             <w:r>
               <w:rPr>
@@ -1385,31 +1299,7 @@
                 <w:sz w:val="24"/>
                 <w:szCs w:val="24"/>
               </w:rPr>
-              <w:t xml:space="preserve">Very important! I think forums where people can share their experiences would be helpful. Q&amp;A sections can be </w:t>
-            </w:r>
-            <w:proofErr w:type="gramStart"/>
-            <w:r>
-              <w:rPr>
-                <w:rFonts w:ascii="Roboto" w:eastAsia="Roboto" w:hAnsi="Roboto" w:cs="Roboto"/>
-                <w:i/>
-                <w:iCs/>
-                <w:color w:val="1D2125"/>
-                <w:sz w:val="24"/>
-                <w:szCs w:val="24"/>
-              </w:rPr>
-              <w:t>really helpful</w:t>
-            </w:r>
-            <w:proofErr w:type="gramEnd"/>
-            <w:r>
-              <w:rPr>
-                <w:rFonts w:ascii="Roboto" w:eastAsia="Roboto" w:hAnsi="Roboto" w:cs="Roboto"/>
-                <w:i/>
-                <w:iCs/>
-                <w:color w:val="1D2125"/>
-                <w:sz w:val="24"/>
-                <w:szCs w:val="24"/>
-              </w:rPr>
-              <w:t xml:space="preserve"> too.</w:t>
+              <w:t>Very important! I think forums where people can share their experiences would be helpful. Q&amp;A sections can be really helpful too.</w:t>
             </w:r>
           </w:p>
         </w:tc>
@@ -1609,31 +1499,7 @@
                 <w:sz w:val="24"/>
                 <w:szCs w:val="24"/>
               </w:rPr>
-              <w:t xml:space="preserve">A user needs a way to receive health information through articles and short videos to engage with the content and </w:t>
-            </w:r>
-            <w:proofErr w:type="gramStart"/>
-            <w:r>
-              <w:rPr>
-                <w:rFonts w:ascii="Roboto" w:eastAsia="Roboto" w:hAnsi="Roboto" w:cs="Roboto"/>
-                <w:i/>
-                <w:iCs/>
-                <w:color w:val="1D2125"/>
-                <w:sz w:val="24"/>
-                <w:szCs w:val="24"/>
-              </w:rPr>
-              <w:t>refer back</w:t>
-            </w:r>
-            <w:proofErr w:type="gramEnd"/>
-            <w:r>
-              <w:rPr>
-                <w:rFonts w:ascii="Roboto" w:eastAsia="Roboto" w:hAnsi="Roboto" w:cs="Roboto"/>
-                <w:i/>
-                <w:iCs/>
-                <w:color w:val="1D2125"/>
-                <w:sz w:val="24"/>
-                <w:szCs w:val="24"/>
-              </w:rPr>
-              <w:t xml:space="preserve"> to it when needed</w:t>
+              <w:t>A user needs a way to receive health information through articles and short videos to engage with the content and refer back to it when needed</w:t>
             </w:r>
             <w:r>
               <w:rPr>
@@ -2236,15 +2102,7 @@
               </w:rPr>
             </w:pPr>
             <w:r>
-              <w:t xml:space="preserve">Yes. It is frustrating because I want to find the </w:t>
-            </w:r>
-            <w:proofErr w:type="gramStart"/>
-            <w:r>
-              <w:t>information</w:t>
-            </w:r>
-            <w:proofErr w:type="gramEnd"/>
-            <w:r>
-              <w:t xml:space="preserve"> I am looking for quicker. Some websites have too much information about unrelated topics.</w:t>
+              <w:t>Yes. It is frustrating because I want to find the information I am looking for quicker. Some websites have too much information about unrelated topics.</w:t>
             </w:r>
           </w:p>
         </w:tc>
@@ -2348,15 +2206,7 @@
             </w:r>
             <w:r>
               <w:lastRenderedPageBreak/>
-              <w:t xml:space="preserve">getting are from other humans rather than </w:t>
-            </w:r>
-            <w:proofErr w:type="gramStart"/>
-            <w:r>
-              <w:t>a robot</w:t>
-            </w:r>
-            <w:proofErr w:type="gramEnd"/>
-            <w:r>
-              <w:t>. It gives a sense of connection.</w:t>
+              <w:t>getting are from other humans rather than a robot. It gives a sense of connection.</w:t>
             </w:r>
           </w:p>
         </w:tc>
@@ -2409,15 +2259,7 @@
               </w:rPr>
             </w:pPr>
             <w:r>
-              <w:t xml:space="preserve">To quickly access the </w:t>
-            </w:r>
-            <w:proofErr w:type="gramStart"/>
-            <w:r>
-              <w:t>information</w:t>
-            </w:r>
-            <w:proofErr w:type="gramEnd"/>
-            <w:r>
-              <w:t xml:space="preserve"> I need. I want it to be easy to understand and broken into steps. I don’t have a lot of extra time as I am a small business owner.</w:t>
+              <w:t>To quickly access the information I need. I want it to be easy to understand and broken into steps. I don’t have a lot of extra time as I am a small business owner.</w:t>
             </w:r>
           </w:p>
         </w:tc>
@@ -2486,15 +2328,7 @@
               </w:rPr>
             </w:pPr>
             <w:r>
-              <w:t xml:space="preserve">User, a </w:t>
-            </w:r>
-            <w:proofErr w:type="gramStart"/>
-            <w:r>
-              <w:t>60 year old</w:t>
-            </w:r>
-            <w:proofErr w:type="gramEnd"/>
-            <w:r>
-              <w:t xml:space="preserve"> female, needs to receive information about Medicare, in order to plan for post-retirement health care.</w:t>
+              <w:t>User, a 60 year old female, needs to receive information about Medicare, in order to plan for post-retirement health care.</w:t>
             </w:r>
           </w:p>
         </w:tc>
@@ -2526,15 +2360,7 @@
               </w:rPr>
             </w:pPr>
             <w:r>
-              <w:t xml:space="preserve">User, a </w:t>
-            </w:r>
-            <w:proofErr w:type="gramStart"/>
-            <w:r>
-              <w:t>60 year old</w:t>
-            </w:r>
-            <w:proofErr w:type="gramEnd"/>
-            <w:r>
-              <w:t xml:space="preserve"> female, needs to find information quicker, in order to spend less time searching for healthcare information.</w:t>
+              <w:t>User, a 60 year old female, needs to find information quicker, in order to spend less time searching for healthcare information.</w:t>
             </w:r>
           </w:p>
         </w:tc>
@@ -2566,15 +2392,7 @@
               </w:rPr>
             </w:pPr>
             <w:r>
-              <w:t xml:space="preserve">User, a </w:t>
-            </w:r>
-            <w:proofErr w:type="gramStart"/>
-            <w:r>
-              <w:t>60 year old</w:t>
-            </w:r>
-            <w:proofErr w:type="gramEnd"/>
-            <w:r>
-              <w:t xml:space="preserve"> female, needs to find clearly defined steps to Medicare process, in order to quickly apply for Medicare benefits.</w:t>
+              <w:t>User, a 60 year old female, needs to find clearly defined steps to Medicare process, in order to quickly apply for Medicare benefits.</w:t>
             </w:r>
           </w:p>
         </w:tc>
@@ -2606,15 +2424,7 @@
               </w:rPr>
             </w:pPr>
             <w:r>
-              <w:t xml:space="preserve">User, a </w:t>
-            </w:r>
-            <w:proofErr w:type="gramStart"/>
-            <w:r>
-              <w:t>60 year old</w:t>
-            </w:r>
-            <w:proofErr w:type="gramEnd"/>
-            <w:r>
-              <w:t xml:space="preserve"> female, needs to interact with others online, in order to feel a sense of community.</w:t>
+              <w:t>User, a 60 year old female, needs to interact with others online, in order to feel a sense of community.</w:t>
             </w:r>
           </w:p>
         </w:tc>
@@ -2646,15 +2456,7 @@
               </w:rPr>
             </w:pPr>
             <w:r>
-              <w:t xml:space="preserve">User, a </w:t>
-            </w:r>
-            <w:proofErr w:type="gramStart"/>
-            <w:r>
-              <w:t>60 year old</w:t>
-            </w:r>
-            <w:proofErr w:type="gramEnd"/>
-            <w:r>
-              <w:t xml:space="preserve"> female, needs to access healthcare information quickly, in order to spend more time on her small business.</w:t>
+              <w:t>User, a 60 year old female, needs to access healthcare information quickly, in order to spend more time on her small business.</w:t>
             </w:r>
           </w:p>
         </w:tc>
@@ -3222,27 +3024,7 @@
                 <w:szCs w:val="24"/>
               </w:rPr>
               <w:lastRenderedPageBreak/>
-              <w:t xml:space="preserve">What do you look for </w:t>
-            </w:r>
-            <w:proofErr w:type="gramStart"/>
-            <w:r>
-              <w:rPr>
-                <w:rFonts w:ascii="Roboto" w:eastAsia="Roboto" w:hAnsi="Roboto" w:cs="Roboto"/>
-                <w:color w:val="1D2125"/>
-                <w:sz w:val="24"/>
-                <w:szCs w:val="24"/>
-              </w:rPr>
-              <w:t>in</w:t>
-            </w:r>
-            <w:proofErr w:type="gramEnd"/>
-            <w:r>
-              <w:rPr>
-                <w:rFonts w:ascii="Roboto" w:eastAsia="Roboto" w:hAnsi="Roboto" w:cs="Roboto"/>
-                <w:color w:val="1D2125"/>
-                <w:sz w:val="24"/>
-                <w:szCs w:val="24"/>
-              </w:rPr>
-              <w:t xml:space="preserve"> a website to make it easy to use? (e.g., simple navigation, larger fonts, mobile compatibility, etc.)</w:t>
+              <w:t>What do you look for in a website to make it easy to use? (e.g., simple navigation, larger fonts, mobile compatibility, etc.)</w:t>
             </w:r>
           </w:p>
         </w:tc>
@@ -3635,7 +3417,6 @@
                 <w:lang w:val="en-US"/>
               </w:rPr>
             </w:pPr>
-            <w:proofErr w:type="gramStart"/>
             <w:r>
               <w:rPr>
                 <w:rFonts w:ascii="Roboto" w:eastAsia="Roboto" w:hAnsi="Roboto" w:cs="Roboto"/>
@@ -3652,46 +3433,16 @@
                 <w:sz w:val="24"/>
                 <w:szCs w:val="24"/>
               </w:rPr>
-              <w:t xml:space="preserve"> needs</w:t>
-            </w:r>
-            <w:proofErr w:type="gramEnd"/>
-            <w:r>
-              <w:rPr>
-                <w:rFonts w:ascii="Roboto" w:eastAsia="Roboto" w:hAnsi="Roboto" w:cs="Roboto"/>
-                <w:color w:val="1D2125"/>
-                <w:sz w:val="24"/>
-                <w:szCs w:val="24"/>
-              </w:rPr>
-              <w:t xml:space="preserve"> a website with clear, simple language and trustworthy health information</w:t>
-            </w:r>
-            <w:r>
-              <w:rPr>
-                <w:rFonts w:ascii="Roboto" w:eastAsia="Roboto" w:hAnsi="Roboto" w:cs="Roboto"/>
-                <w:color w:val="1D2125"/>
-                <w:sz w:val="24"/>
-                <w:szCs w:val="24"/>
-              </w:rPr>
-              <w:t xml:space="preserve">, </w:t>
-            </w:r>
-            <w:proofErr w:type="gramStart"/>
-            <w:r>
-              <w:rPr>
-                <w:rFonts w:ascii="Roboto" w:eastAsia="Roboto" w:hAnsi="Roboto" w:cs="Roboto"/>
-                <w:color w:val="1D2125"/>
-                <w:sz w:val="24"/>
-                <w:szCs w:val="24"/>
-              </w:rPr>
-              <w:t>in order to</w:t>
-            </w:r>
-            <w:proofErr w:type="gramEnd"/>
-            <w:r>
-              <w:rPr>
-                <w:rFonts w:ascii="Roboto" w:eastAsia="Roboto" w:hAnsi="Roboto" w:cs="Roboto"/>
-                <w:color w:val="1D2125"/>
-                <w:sz w:val="24"/>
-                <w:szCs w:val="24"/>
-              </w:rPr>
-              <w:t xml:space="preserve"> manage her health and well-being</w:t>
+              <w:t xml:space="preserve"> needs a website with clear, simple language and trustworthy health information</w:t>
+            </w:r>
+            <w:r>
+              <w:rPr>
+                <w:rFonts w:ascii="Roboto" w:eastAsia="Roboto" w:hAnsi="Roboto" w:cs="Roboto"/>
+                <w:color w:val="1D2125"/>
+                <w:sz w:val="24"/>
+                <w:szCs w:val="24"/>
+              </w:rPr>
+              <w:t>, in order to manage her health and well-being</w:t>
             </w:r>
             <w:r>
               <w:rPr>
@@ -3785,15 +3536,7 @@
               </w:rPr>
             </w:pPr>
             <w:r>
-              <w:t xml:space="preserve">User, a </w:t>
-            </w:r>
-            <w:proofErr w:type="gramStart"/>
-            <w:r>
-              <w:t>60 year old</w:t>
-            </w:r>
-            <w:proofErr w:type="gramEnd"/>
-            <w:r>
-              <w:t xml:space="preserve"> female, needs to interact with others online, in order to feel a sense of community.</w:t>
+              <w:t>User, a 60 year old female, needs to interact with others online, in order to feel a sense of community.</w:t>
             </w:r>
           </w:p>
         </w:tc>
@@ -3838,42 +3581,18 @@
                 <w:sz w:val="24"/>
                 <w:szCs w:val="24"/>
               </w:rPr>
-              <w:t xml:space="preserve">, </w:t>
-            </w:r>
-            <w:proofErr w:type="gramStart"/>
-            <w:r>
-              <w:rPr>
-                <w:rFonts w:ascii="Roboto" w:eastAsia="Roboto" w:hAnsi="Roboto" w:cs="Roboto"/>
-                <w:i/>
-                <w:iCs/>
-                <w:color w:val="1D2125"/>
-                <w:sz w:val="24"/>
-                <w:szCs w:val="24"/>
-              </w:rPr>
-              <w:t>in order</w:t>
-            </w:r>
-            <w:r>
-              <w:rPr>
-                <w:rFonts w:ascii="Roboto" w:eastAsia="Roboto" w:hAnsi="Roboto" w:cs="Roboto"/>
-                <w:i/>
-                <w:iCs/>
-                <w:color w:val="1D2125"/>
-                <w:sz w:val="24"/>
-                <w:szCs w:val="24"/>
-              </w:rPr>
-              <w:t xml:space="preserve"> to</w:t>
-            </w:r>
-            <w:proofErr w:type="gramEnd"/>
-            <w:r>
-              <w:rPr>
-                <w:rFonts w:ascii="Roboto" w:eastAsia="Roboto" w:hAnsi="Roboto" w:cs="Roboto"/>
-                <w:i/>
-                <w:iCs/>
-                <w:color w:val="1D2125"/>
-                <w:sz w:val="24"/>
-                <w:szCs w:val="24"/>
-              </w:rPr>
-              <w:t xml:space="preserve"> navigate the website easily and find the information they need</w:t>
+              <w:t>, in order</w:t>
+            </w:r>
+            <w:r>
+              <w:rPr>
+                <w:rFonts w:ascii="Roboto" w:eastAsia="Roboto" w:hAnsi="Roboto" w:cs="Roboto"/>
+                <w:i/>
+                <w:iCs/>
+                <w:color w:val="1D2125"/>
+                <w:sz w:val="24"/>
+                <w:szCs w:val="24"/>
+              </w:rPr>
+              <w:t xml:space="preserve"> to navigate the website easily and find the information they need</w:t>
             </w:r>
             <w:r>
               <w:rPr>
@@ -3929,21 +3648,8 @@
                 <w:sz w:val="24"/>
                 <w:szCs w:val="24"/>
               </w:rPr>
-              <w:t xml:space="preserve">, </w:t>
-            </w:r>
-            <w:proofErr w:type="gramStart"/>
-            <w:r>
-              <w:rPr>
-                <w:rFonts w:ascii="Roboto" w:eastAsia="Roboto" w:hAnsi="Roboto" w:cs="Roboto"/>
-                <w:i/>
-                <w:iCs/>
-                <w:color w:val="1D2125"/>
-                <w:sz w:val="24"/>
-                <w:szCs w:val="24"/>
-              </w:rPr>
-              <w:t>in order to</w:t>
-            </w:r>
-            <w:proofErr w:type="gramEnd"/>
+              <w:t>, in order to</w:t>
+            </w:r>
             <w:r>
               <w:rPr>
                 <w:rFonts w:ascii="Roboto" w:eastAsia="Roboto" w:hAnsi="Roboto" w:cs="Roboto"/>
@@ -4402,14 +4108,49 @@
             <w:r>
               <w:rPr>
                 <w:rFonts w:ascii="Roboto" w:eastAsia="Roboto" w:hAnsi="Roboto" w:cs="Roboto"/>
-                <w:i/>
-                <w:iCs/>
-                <w:color w:val="1D2125"/>
-                <w:sz w:val="24"/>
-                <w:szCs w:val="24"/>
-                <w:lang w:val="en-US"/>
-              </w:rPr>
-              <w:t>Insert user persona here</w:t>
+                <w:b/>
+                <w:bCs/>
+                <w:color w:val="1D2125"/>
+                <w:sz w:val="24"/>
+                <w:szCs w:val="24"/>
+                <w:lang w:val="en-US"/>
+              </w:rPr>
+              <w:lastRenderedPageBreak/>
+              <w:drawing>
+                <wp:inline distT="0" distB="0" distL="0" distR="0" wp14:anchorId="785D5DF5" wp14:editId="30EA763E">
+                  <wp:extent cx="5943600" cy="4244975"/>
+                  <wp:effectExtent l="0" t="0" r="0" b="3175"/>
+                  <wp:docPr id="234055212" name="Picture 1"/>
+                  <wp:cNvGraphicFramePr>
+                    <a:graphicFrameLocks xmlns:a="http://schemas.openxmlformats.org/drawingml/2006/main" noChangeAspect="1"/>
+                  </wp:cNvGraphicFramePr>
+                  <a:graphic xmlns:a="http://schemas.openxmlformats.org/drawingml/2006/main">
+                    <a:graphicData uri="http://schemas.openxmlformats.org/drawingml/2006/picture">
+                      <pic:pic xmlns:pic="http://schemas.openxmlformats.org/drawingml/2006/picture">
+                        <pic:nvPicPr>
+                          <pic:cNvPr id="234055212" name=""/>
+                          <pic:cNvPicPr/>
+                        </pic:nvPicPr>
+                        <pic:blipFill>
+                          <a:blip r:embed="rId9"/>
+                          <a:stretch>
+                            <a:fillRect/>
+                          </a:stretch>
+                        </pic:blipFill>
+                        <pic:spPr>
+                          <a:xfrm>
+                            <a:off x="0" y="0"/>
+                            <a:ext cx="5943600" cy="4244975"/>
+                          </a:xfrm>
+                          <a:prstGeom prst="rect">
+                            <a:avLst/>
+                          </a:prstGeom>
+                        </pic:spPr>
+                      </pic:pic>
+                    </a:graphicData>
+                  </a:graphic>
+                </wp:inline>
+              </w:drawing>
             </w:r>
           </w:p>
         </w:tc>
@@ -4482,7 +4223,6 @@
           <w:bCs/>
           <w:lang w:val="en-US"/>
         </w:rPr>
-        <w:lastRenderedPageBreak/>
         <w:t>User Flows</w:t>
       </w:r>
     </w:p>
@@ -7042,23 +6782,6 @@
 </file>
 
 <file path=customXml/item1.xml><?xml version="1.0" encoding="utf-8"?>
-<?mso-contentType ?>
-<FormTemplates xmlns="http://schemas.microsoft.com/sharepoint/v3/contenttype/forms">
-  <Display>DocumentLibraryForm</Display>
-  <Edit>DocumentLibraryForm</Edit>
-  <New>DocumentLibraryForm</New>
-</FormTemplates>
-</file>
-
-<file path=customXml/item2.xml><?xml version="1.0" encoding="utf-8"?>
-<p:properties xmlns:p="http://schemas.microsoft.com/office/2006/metadata/properties" xmlns:xsi="http://www.w3.org/2001/XMLSchema-instance" xmlns:pc="http://schemas.microsoft.com/office/infopath/2007/PartnerControls">
-  <documentManagement>
-    <_activity xmlns="9de80728-27e9-4e26-ac43-74b2699b5729" xsi:nil="true"/>
-  </documentManagement>
-</p:properties>
-</file>
-
-<file path=customXml/item3.xml><?xml version="1.0" encoding="utf-8"?>
 <ct:contentTypeSchema xmlns:ct="http://schemas.microsoft.com/office/2006/metadata/contentType" xmlns:ma="http://schemas.microsoft.com/office/2006/metadata/properties/metaAttributes" ct:_="" ma:_="" ma:contentTypeName="Document" ma:contentTypeID="0x010100B329454107EA9C45BED3120106EA3A10" ma:contentTypeVersion="6" ma:contentTypeDescription="Create a new document." ma:contentTypeScope="" ma:versionID="db6ac228f44f0fbde39f6f1428a34825">
   <xsd:schema xmlns:xsd="http://www.w3.org/2001/XMLSchema" xmlns:xs="http://www.w3.org/2001/XMLSchema" xmlns:p="http://schemas.microsoft.com/office/2006/metadata/properties" xmlns:ns3="9de80728-27e9-4e26-ac43-74b2699b5729" targetNamespace="http://schemas.microsoft.com/office/2006/metadata/properties" ma:root="true" ma:fieldsID="0215f6f7f87a39c6c48083e2157d44db" ns3:_="">
     <xsd:import namespace="9de80728-27e9-4e26-ac43-74b2699b5729"/>
@@ -7214,10 +6937,37 @@
 </ct:contentTypeSchema>
 </file>
 
+<file path=customXml/item2.xml><?xml version="1.0" encoding="utf-8"?>
+<p:properties xmlns:p="http://schemas.microsoft.com/office/2006/metadata/properties" xmlns:xsi="http://www.w3.org/2001/XMLSchema-instance" xmlns:pc="http://schemas.microsoft.com/office/infopath/2007/PartnerControls">
+  <documentManagement>
+    <_activity xmlns="9de80728-27e9-4e26-ac43-74b2699b5729" xsi:nil="true"/>
+  </documentManagement>
+</p:properties>
+</file>
+
+<file path=customXml/item3.xml><?xml version="1.0" encoding="utf-8"?>
+<?mso-contentType ?>
+<FormTemplates xmlns="http://schemas.microsoft.com/sharepoint/v3/contenttype/forms">
+  <Display>DocumentLibraryForm</Display>
+  <Edit>DocumentLibraryForm</Edit>
+  <New>DocumentLibraryForm</New>
+</FormTemplates>
+</file>
+
 <file path=customXml/itemProps1.xml><?xml version="1.0" encoding="utf-8"?>
-<ds:datastoreItem xmlns:ds="http://schemas.openxmlformats.org/officeDocument/2006/customXml" ds:itemID="{6CD4AF46-50CD-4AF3-98E2-6BFF74A924BC}">
+<ds:datastoreItem xmlns:ds="http://schemas.openxmlformats.org/officeDocument/2006/customXml" ds:itemID="{B45EAF76-5921-41D0-8970-28A4B39890DC}">
   <ds:schemaRefs>
-    <ds:schemaRef ds:uri="http://schemas.microsoft.com/sharepoint/v3/contenttype/forms"/>
+    <ds:schemaRef ds:uri="http://schemas.microsoft.com/office/2006/metadata/contentType"/>
+    <ds:schemaRef ds:uri="http://schemas.microsoft.com/office/2006/metadata/properties/metaAttributes"/>
+    <ds:schemaRef ds:uri="http://www.w3.org/2001/XMLSchema"/>
+    <ds:schemaRef ds:uri="http://schemas.microsoft.com/office/2006/metadata/properties"/>
+    <ds:schemaRef ds:uri="9de80728-27e9-4e26-ac43-74b2699b5729"/>
+    <ds:schemaRef ds:uri="http://schemas.microsoft.com/office/2006/documentManagement/types"/>
+    <ds:schemaRef ds:uri="http://schemas.microsoft.com/office/infopath/2007/PartnerControls"/>
+    <ds:schemaRef ds:uri="http://schemas.openxmlformats.org/package/2006/metadata/core-properties"/>
+    <ds:schemaRef ds:uri="http://purl.org/dc/elements/1.1/"/>
+    <ds:schemaRef ds:uri="http://purl.org/dc/terms/"/>
+    <ds:schemaRef ds:uri="http://schemas.microsoft.com/internal/obd"/>
   </ds:schemaRefs>
 </ds:datastoreItem>
 </file>
@@ -7233,19 +6983,9 @@
 </file>
 
 <file path=customXml/itemProps3.xml><?xml version="1.0" encoding="utf-8"?>
-<ds:datastoreItem xmlns:ds="http://schemas.openxmlformats.org/officeDocument/2006/customXml" ds:itemID="{B45EAF76-5921-41D0-8970-28A4B39890DC}">
+<ds:datastoreItem xmlns:ds="http://schemas.openxmlformats.org/officeDocument/2006/customXml" ds:itemID="{6CD4AF46-50CD-4AF3-98E2-6BFF74A924BC}">
   <ds:schemaRefs>
-    <ds:schemaRef ds:uri="http://schemas.microsoft.com/office/2006/metadata/contentType"/>
-    <ds:schemaRef ds:uri="http://schemas.microsoft.com/office/2006/metadata/properties/metaAttributes"/>
-    <ds:schemaRef ds:uri="http://www.w3.org/2001/XMLSchema"/>
-    <ds:schemaRef ds:uri="http://schemas.microsoft.com/office/2006/metadata/properties"/>
-    <ds:schemaRef ds:uri="9de80728-27e9-4e26-ac43-74b2699b5729"/>
-    <ds:schemaRef ds:uri="http://schemas.microsoft.com/office/2006/documentManagement/types"/>
-    <ds:schemaRef ds:uri="http://schemas.microsoft.com/office/infopath/2007/PartnerControls"/>
-    <ds:schemaRef ds:uri="http://schemas.openxmlformats.org/package/2006/metadata/core-properties"/>
-    <ds:schemaRef ds:uri="http://purl.org/dc/elements/1.1/"/>
-    <ds:schemaRef ds:uri="http://purl.org/dc/terms/"/>
-    <ds:schemaRef ds:uri="http://schemas.microsoft.com/internal/obd"/>
+    <ds:schemaRef ds:uri="http://schemas.microsoft.com/sharepoint/v3/contenttype/forms"/>
   </ds:schemaRefs>
 </ds:datastoreItem>
 </file>
</xml_diff>

<commit_message>
I added my user persona
</commit_message>
<xml_diff>
--- a/documents/research_design.docx
+++ b/documents/research_design.docx
@@ -4229,6 +4229,73 @@
               <w:t xml:space="preserve"> here</w:t>
             </w:r>
           </w:p>
+          <w:p>
+            <w:pPr>
+              <w:rPr>
+                <w:rFonts w:ascii="Roboto" w:eastAsia="Roboto" w:hAnsi="Roboto" w:cs="Roboto"/>
+                <w:i/>
+                <w:iCs/>
+                <w:color w:val="1D2125"/>
+                <w:sz w:val="24"/>
+                <w:szCs w:val="24"/>
+                <w:lang w:val="en-US"/>
+              </w:rPr>
+            </w:pPr>
+            <w:r>
+              <w:rPr>
+                <w:rFonts w:ascii="Roboto" w:eastAsia="Roboto" w:hAnsi="Roboto" w:cs="Roboto"/>
+                <w:i/>
+                <w:iCs/>
+                <w:noProof/>
+                <w:color w:val="1D2125"/>
+                <w:sz w:val="24"/>
+                <w:szCs w:val="24"/>
+                <w:lang w:val="en-US"/>
+              </w:rPr>
+              <w:lastRenderedPageBreak/>
+              <w:drawing>
+                <wp:inline distT="0" distB="0" distL="0" distR="0" wp14:anchorId="4C536A5B" wp14:editId="6896E62A">
+                  <wp:extent cx="5943600" cy="4240530"/>
+                  <wp:effectExtent l="0" t="0" r="0" b="7620"/>
+                  <wp:docPr id="1429014823" name="Picture 2"/>
+                  <wp:cNvGraphicFramePr>
+                    <a:graphicFrameLocks xmlns:a="http://schemas.openxmlformats.org/drawingml/2006/main" noChangeAspect="1"/>
+                  </wp:cNvGraphicFramePr>
+                  <a:graphic xmlns:a="http://schemas.openxmlformats.org/drawingml/2006/main">
+                    <a:graphicData uri="http://schemas.openxmlformats.org/drawingml/2006/picture">
+                      <pic:pic xmlns:pic="http://schemas.openxmlformats.org/drawingml/2006/picture">
+                        <pic:nvPicPr>
+                          <pic:cNvPr id="1429014823" name="Picture 1429014823"/>
+                          <pic:cNvPicPr/>
+                        </pic:nvPicPr>
+                        <pic:blipFill>
+                          <a:blip r:embed="rId9">
+                            <a:extLst>
+                              <a:ext uri="{28A0092B-C50C-407E-A947-70E740481C1C}">
+                                <a14:useLocalDpi xmlns:a14="http://schemas.microsoft.com/office/drawing/2010/main" val="0"/>
+                              </a:ext>
+                            </a:extLst>
+                          </a:blip>
+                          <a:stretch>
+                            <a:fillRect/>
+                          </a:stretch>
+                        </pic:blipFill>
+                        <pic:spPr>
+                          <a:xfrm>
+                            <a:off x="0" y="0"/>
+                            <a:ext cx="5943600" cy="4240530"/>
+                          </a:xfrm>
+                          <a:prstGeom prst="rect">
+                            <a:avLst/>
+                          </a:prstGeom>
+                        </pic:spPr>
+                      </pic:pic>
+                    </a:graphicData>
+                  </a:graphic>
+                </wp:inline>
+              </w:drawing>
+            </w:r>
+          </w:p>
         </w:tc>
       </w:tr>
       <w:tr>
@@ -4262,6 +4329,7 @@
                 <w:szCs w:val="24"/>
                 <w:lang w:val="en-US"/>
               </w:rPr>
+              <w:lastRenderedPageBreak/>
               <w:t xml:space="preserve">Member </w:t>
             </w:r>
             <w:r>
@@ -4340,6 +4408,7 @@
                 <w:rFonts w:ascii="Roboto" w:eastAsia="Roboto" w:hAnsi="Roboto" w:cs="Roboto"/>
                 <w:i/>
                 <w:iCs/>
+                <w:noProof/>
                 <w:color w:val="1D2125"/>
                 <w:sz w:val="24"/>
                 <w:szCs w:val="24"/>
@@ -4362,7 +4431,7 @@
                           <pic:cNvPicPr/>
                         </pic:nvPicPr>
                         <pic:blipFill>
-                          <a:blip r:embed="rId9"/>
+                          <a:blip r:embed="rId10"/>
                           <a:stretch>
                             <a:fillRect/>
                           </a:stretch>
@@ -4517,7 +4586,7 @@
                           <pic:cNvPicPr/>
                         </pic:nvPicPr>
                         <pic:blipFill>
-                          <a:blip r:embed="rId10"/>
+                          <a:blip r:embed="rId11"/>
                           <a:stretch>
                             <a:fillRect/>
                           </a:stretch>
@@ -7176,14 +7245,6 @@
 </file>
 
 <file path=customXml/item2.xml><?xml version="1.0" encoding="utf-8"?>
-<p:properties xmlns:p="http://schemas.microsoft.com/office/2006/metadata/properties" xmlns:xsi="http://www.w3.org/2001/XMLSchema-instance" xmlns:pc="http://schemas.microsoft.com/office/infopath/2007/PartnerControls">
-  <documentManagement>
-    <_activity xmlns="9de80728-27e9-4e26-ac43-74b2699b5729" xsi:nil="true"/>
-  </documentManagement>
-</p:properties>
-</file>
-
-<file path=customXml/item3.xml><?xml version="1.0" encoding="utf-8"?>
 <ct:contentTypeSchema xmlns:ct="http://schemas.microsoft.com/office/2006/metadata/contentType" xmlns:ma="http://schemas.microsoft.com/office/2006/metadata/properties/metaAttributes" ct:_="" ma:_="" ma:contentTypeName="Document" ma:contentTypeID="0x010100B329454107EA9C45BED3120106EA3A10" ma:contentTypeVersion="6" ma:contentTypeDescription="Create a new document." ma:contentTypeScope="" ma:versionID="db6ac228f44f0fbde39f6f1428a34825">
   <xsd:schema xmlns:xsd="http://www.w3.org/2001/XMLSchema" xmlns:xs="http://www.w3.org/2001/XMLSchema" xmlns:p="http://schemas.microsoft.com/office/2006/metadata/properties" xmlns:ns3="9de80728-27e9-4e26-ac43-74b2699b5729" targetNamespace="http://schemas.microsoft.com/office/2006/metadata/properties" ma:root="true" ma:fieldsID="0215f6f7f87a39c6c48083e2157d44db" ns3:_="">
     <xsd:import namespace="9de80728-27e9-4e26-ac43-74b2699b5729"/>
@@ -7339,6 +7400,14 @@
 </ct:contentTypeSchema>
 </file>
 
+<file path=customXml/item3.xml><?xml version="1.0" encoding="utf-8"?>
+<p:properties xmlns:p="http://schemas.microsoft.com/office/2006/metadata/properties" xmlns:xsi="http://www.w3.org/2001/XMLSchema-instance" xmlns:pc="http://schemas.microsoft.com/office/infopath/2007/PartnerControls">
+  <documentManagement>
+    <_activity xmlns="9de80728-27e9-4e26-ac43-74b2699b5729" xsi:nil="true"/>
+  </documentManagement>
+</p:properties>
+</file>
+
 <file path=customXml/itemProps1.xml><?xml version="1.0" encoding="utf-8"?>
 <ds:datastoreItem xmlns:ds="http://schemas.openxmlformats.org/officeDocument/2006/customXml" ds:itemID="{6CD4AF46-50CD-4AF3-98E2-6BFF74A924BC}">
   <ds:schemaRefs>
@@ -7348,16 +7417,6 @@
 </file>
 
 <file path=customXml/itemProps2.xml><?xml version="1.0" encoding="utf-8"?>
-<ds:datastoreItem xmlns:ds="http://schemas.openxmlformats.org/officeDocument/2006/customXml" ds:itemID="{FD2C20D7-D02D-49BB-8B5E-DE4119F3D066}">
-  <ds:schemaRefs>
-    <ds:schemaRef ds:uri="http://schemas.microsoft.com/office/2006/metadata/properties"/>
-    <ds:schemaRef ds:uri="http://schemas.microsoft.com/office/infopath/2007/PartnerControls"/>
-    <ds:schemaRef ds:uri="9de80728-27e9-4e26-ac43-74b2699b5729"/>
-  </ds:schemaRefs>
-</ds:datastoreItem>
-</file>
-
-<file path=customXml/itemProps3.xml><?xml version="1.0" encoding="utf-8"?>
 <ds:datastoreItem xmlns:ds="http://schemas.openxmlformats.org/officeDocument/2006/customXml" ds:itemID="{B45EAF76-5921-41D0-8970-28A4B39890DC}">
   <ds:schemaRefs>
     <ds:schemaRef ds:uri="http://schemas.microsoft.com/office/2006/metadata/contentType"/>
@@ -7373,4 +7432,14 @@
     <ds:schemaRef ds:uri="http://schemas.microsoft.com/internal/obd"/>
   </ds:schemaRefs>
 </ds:datastoreItem>
+</file>
+
+<file path=customXml/itemProps3.xml><?xml version="1.0" encoding="utf-8"?>
+<ds:datastoreItem xmlns:ds="http://schemas.openxmlformats.org/officeDocument/2006/customXml" ds:itemID="{FD2C20D7-D02D-49BB-8B5E-DE4119F3D066}">
+  <ds:schemaRefs>
+    <ds:schemaRef ds:uri="http://schemas.microsoft.com/office/2006/metadata/properties"/>
+    <ds:schemaRef ds:uri="http://schemas.microsoft.com/office/infopath/2007/PartnerControls"/>
+    <ds:schemaRef ds:uri="9de80728-27e9-4e26-ac43-74b2699b5729"/>
+  </ds:schemaRefs>
+</ds:datastoreItem>
 </file>
</xml_diff>

<commit_message>
Uploaded User Need Statement Flow Chart
</commit_message>
<xml_diff>
--- a/documents/research_design.docx
+++ b/documents/research_design.docx
@@ -5078,16 +5078,15 @@
               </w:rPr>
             </w:pPr>
             <w:r>
-              <w:rPr>
-                <w:rFonts w:ascii="Roboto" w:eastAsia="Roboto" w:hAnsi="Roboto" w:cs="Roboto"/>
-                <w:i/>
-                <w:iCs/>
-                <w:color w:val="1D2125"/>
-                <w:sz w:val="24"/>
-                <w:szCs w:val="24"/>
-                <w:lang w:val="en-US"/>
-              </w:rPr>
-              <w:t>Mention the User Need statement the flow is for here</w:t>
+              <w:t xml:space="preserve">User, a </w:t>
+            </w:r>
+            <w:proofErr w:type="gramStart"/>
+            <w:r>
+              <w:t>60 year old</w:t>
+            </w:r>
+            <w:proofErr w:type="gramEnd"/>
+            <w:r>
+              <w:t xml:space="preserve"> female, needs to interact with others online, in order to feel a sense of community.</w:t>
             </w:r>
           </w:p>
         </w:tc>
@@ -5117,12 +5116,54 @@
                 <w:rFonts w:ascii="Roboto" w:eastAsia="Roboto" w:hAnsi="Roboto" w:cs="Roboto"/>
                 <w:i/>
                 <w:iCs/>
-                <w:color w:val="1D2125"/>
-                <w:sz w:val="24"/>
-                <w:szCs w:val="24"/>
-                <w:lang w:val="en-US"/>
-              </w:rPr>
-              <w:t>Insert the User flow diagram here</w:t>
+                <w:noProof/>
+                <w:color w:val="1D2125"/>
+                <w:sz w:val="24"/>
+                <w:szCs w:val="24"/>
+                <w:lang w:val="en-US"/>
+              </w:rPr>
+              <w:lastRenderedPageBreak/>
+              <w:drawing>
+                <wp:inline distT="0" distB="0" distL="0" distR="0" wp14:anchorId="4677BDD0" wp14:editId="4045F2BB">
+                  <wp:extent cx="5880100" cy="4187190"/>
+                  <wp:effectExtent l="0" t="0" r="6350" b="0"/>
+                  <wp:docPr id="1570036441" name="Picture 1" descr="A diagram of a flowchart&#10;&#10;AI-generated content may be incorrect."/>
+                  <wp:cNvGraphicFramePr>
+                    <a:graphicFrameLocks xmlns:a="http://schemas.openxmlformats.org/drawingml/2006/main" noChangeAspect="1"/>
+                  </wp:cNvGraphicFramePr>
+                  <a:graphic xmlns:a="http://schemas.openxmlformats.org/drawingml/2006/main">
+                    <a:graphicData uri="http://schemas.openxmlformats.org/drawingml/2006/picture">
+                      <pic:pic xmlns:pic="http://schemas.openxmlformats.org/drawingml/2006/picture">
+                        <pic:nvPicPr>
+                          <pic:cNvPr id="1570036441" name="Picture 1" descr="A diagram of a flowchart&#10;&#10;AI-generated content may be incorrect."/>
+                          <pic:cNvPicPr/>
+                        </pic:nvPicPr>
+                        <pic:blipFill>
+                          <a:blip r:embed="rId12" cstate="print">
+                            <a:extLst>
+                              <a:ext uri="{28A0092B-C50C-407E-A947-70E740481C1C}">
+                                <a14:useLocalDpi xmlns:a14="http://schemas.microsoft.com/office/drawing/2010/main" val="0"/>
+                              </a:ext>
+                            </a:extLst>
+                          </a:blip>
+                          <a:stretch>
+                            <a:fillRect/>
+                          </a:stretch>
+                        </pic:blipFill>
+                        <pic:spPr>
+                          <a:xfrm>
+                            <a:off x="0" y="0"/>
+                            <a:ext cx="5880100" cy="4187190"/>
+                          </a:xfrm>
+                          <a:prstGeom prst="rect">
+                            <a:avLst/>
+                          </a:prstGeom>
+                        </pic:spPr>
+                      </pic:pic>
+                    </a:graphicData>
+                  </a:graphic>
+                </wp:inline>
+              </w:drawing>
             </w:r>
           </w:p>
         </w:tc>
@@ -7236,12 +7277,11 @@
 </file>
 
 <file path=customXml/item1.xml><?xml version="1.0" encoding="utf-8"?>
-<?mso-contentType ?>
-<FormTemplates xmlns="http://schemas.microsoft.com/sharepoint/v3/contenttype/forms">
-  <Display>DocumentLibraryForm</Display>
-  <Edit>DocumentLibraryForm</Edit>
-  <New>DocumentLibraryForm</New>
-</FormTemplates>
+<p:properties xmlns:p="http://schemas.microsoft.com/office/2006/metadata/properties" xmlns:xsi="http://www.w3.org/2001/XMLSchema-instance" xmlns:pc="http://schemas.microsoft.com/office/infopath/2007/PartnerControls">
+  <documentManagement>
+    <_activity xmlns="9de80728-27e9-4e26-ac43-74b2699b5729" xsi:nil="true"/>
+  </documentManagement>
+</p:properties>
 </file>
 
 <file path=customXml/item2.xml><?xml version="1.0" encoding="utf-8"?>
@@ -7401,17 +7441,20 @@
 </file>
 
 <file path=customXml/item3.xml><?xml version="1.0" encoding="utf-8"?>
-<p:properties xmlns:p="http://schemas.microsoft.com/office/2006/metadata/properties" xmlns:xsi="http://www.w3.org/2001/XMLSchema-instance" xmlns:pc="http://schemas.microsoft.com/office/infopath/2007/PartnerControls">
-  <documentManagement>
-    <_activity xmlns="9de80728-27e9-4e26-ac43-74b2699b5729" xsi:nil="true"/>
-  </documentManagement>
-</p:properties>
+<?mso-contentType ?>
+<FormTemplates xmlns="http://schemas.microsoft.com/sharepoint/v3/contenttype/forms">
+  <Display>DocumentLibraryForm</Display>
+  <Edit>DocumentLibraryForm</Edit>
+  <New>DocumentLibraryForm</New>
+</FormTemplates>
 </file>
 
 <file path=customXml/itemProps1.xml><?xml version="1.0" encoding="utf-8"?>
-<ds:datastoreItem xmlns:ds="http://schemas.openxmlformats.org/officeDocument/2006/customXml" ds:itemID="{6CD4AF46-50CD-4AF3-98E2-6BFF74A924BC}">
+<ds:datastoreItem xmlns:ds="http://schemas.openxmlformats.org/officeDocument/2006/customXml" ds:itemID="{FD2C20D7-D02D-49BB-8B5E-DE4119F3D066}">
   <ds:schemaRefs>
-    <ds:schemaRef ds:uri="http://schemas.microsoft.com/sharepoint/v3/contenttype/forms"/>
+    <ds:schemaRef ds:uri="http://schemas.microsoft.com/office/2006/metadata/properties"/>
+    <ds:schemaRef ds:uri="http://schemas.microsoft.com/office/infopath/2007/PartnerControls"/>
+    <ds:schemaRef ds:uri="9de80728-27e9-4e26-ac43-74b2699b5729"/>
   </ds:schemaRefs>
 </ds:datastoreItem>
 </file>
@@ -7435,11 +7478,9 @@
 </file>
 
 <file path=customXml/itemProps3.xml><?xml version="1.0" encoding="utf-8"?>
-<ds:datastoreItem xmlns:ds="http://schemas.openxmlformats.org/officeDocument/2006/customXml" ds:itemID="{FD2C20D7-D02D-49BB-8B5E-DE4119F3D066}">
+<ds:datastoreItem xmlns:ds="http://schemas.openxmlformats.org/officeDocument/2006/customXml" ds:itemID="{6CD4AF46-50CD-4AF3-98E2-6BFF74A924BC}">
   <ds:schemaRefs>
-    <ds:schemaRef ds:uri="http://schemas.microsoft.com/office/2006/metadata/properties"/>
-    <ds:schemaRef ds:uri="http://schemas.microsoft.com/office/infopath/2007/PartnerControls"/>
-    <ds:schemaRef ds:uri="9de80728-27e9-4e26-ac43-74b2699b5729"/>
+    <ds:schemaRef ds:uri="http://schemas.microsoft.com/sharepoint/v3/contenttype/forms"/>
   </ds:schemaRefs>
 </ds:datastoreItem>
 </file>
</xml_diff>

<commit_message>
I corrected my user statements and added my user flow
</commit_message>
<xml_diff>
--- a/documents/research_design.docx
+++ b/documents/research_design.docx
@@ -303,7 +303,6 @@
           <w:lang w:val="en-US"/>
         </w:rPr>
       </w:pPr>
-      <w:proofErr w:type="spellStart"/>
       <w:r>
         <w:rPr>
           <w:rFonts w:ascii="Roboto" w:eastAsia="Roboto" w:hAnsi="Roboto" w:cs="Roboto"/>
@@ -314,20 +313,7 @@
           <w:szCs w:val="24"/>
           <w:lang w:val="en-US"/>
         </w:rPr>
-        <w:t>Github</w:t>
-      </w:r>
-      <w:proofErr w:type="spellEnd"/>
-      <w:r>
-        <w:rPr>
-          <w:rFonts w:ascii="Roboto" w:eastAsia="Roboto" w:hAnsi="Roboto" w:cs="Roboto"/>
-          <w:b/>
-          <w:bCs/>
-          <w:color w:val="1D2125"/>
-          <w:sz w:val="24"/>
-          <w:szCs w:val="24"/>
-          <w:lang w:val="en-US"/>
-        </w:rPr>
-        <w:t xml:space="preserve"> repo URL: </w:t>
+        <w:t xml:space="preserve">Github repo URL: </w:t>
       </w:r>
       <w:r>
         <w:rPr>
@@ -712,31 +698,7 @@
                 <w:sz w:val="24"/>
                 <w:szCs w:val="24"/>
               </w:rPr>
-              <w:t xml:space="preserve">Create a survey for me to understand users of a website that I </w:t>
-            </w:r>
-            <w:proofErr w:type="gramStart"/>
-            <w:r>
-              <w:rPr>
-                <w:rFonts w:ascii="Roboto" w:eastAsia="Roboto" w:hAnsi="Roboto" w:cs="Roboto"/>
-                <w:i/>
-                <w:iCs/>
-                <w:color w:val="1D2125"/>
-                <w:sz w:val="24"/>
-                <w:szCs w:val="24"/>
-              </w:rPr>
-              <w:t>have to</w:t>
-            </w:r>
-            <w:proofErr w:type="gramEnd"/>
-            <w:r>
-              <w:rPr>
-                <w:rFonts w:ascii="Roboto" w:eastAsia="Roboto" w:hAnsi="Roboto" w:cs="Roboto"/>
-                <w:i/>
-                <w:iCs/>
-                <w:color w:val="1D2125"/>
-                <w:sz w:val="24"/>
-                <w:szCs w:val="24"/>
-              </w:rPr>
-              <w:t xml:space="preserve"> build to provide health and wellness information and services to people of age 50 to 65 so that I can create user persona and user need statements</w:t>
+              <w:t>Create a survey for me to understand users of a website that I have to build to provide health and wellness information and services to people of age 50 to 65 so that I can create user persona and user need statements</w:t>
             </w:r>
           </w:p>
         </w:tc>
@@ -1199,31 +1161,7 @@
                 <w:sz w:val="24"/>
                 <w:szCs w:val="24"/>
               </w:rPr>
-              <w:t xml:space="preserve">I'm </w:t>
-            </w:r>
-            <w:proofErr w:type="gramStart"/>
-            <w:r>
-              <w:rPr>
-                <w:rFonts w:ascii="Roboto" w:eastAsia="Roboto" w:hAnsi="Roboto" w:cs="Roboto"/>
-                <w:i/>
-                <w:iCs/>
-                <w:color w:val="1D2125"/>
-                <w:sz w:val="24"/>
-                <w:szCs w:val="24"/>
-              </w:rPr>
-              <w:t>fairly comfortable</w:t>
-            </w:r>
-            <w:proofErr w:type="gramEnd"/>
-            <w:r>
-              <w:rPr>
-                <w:rFonts w:ascii="Roboto" w:eastAsia="Roboto" w:hAnsi="Roboto" w:cs="Roboto"/>
-                <w:i/>
-                <w:iCs/>
-                <w:color w:val="1D2125"/>
-                <w:sz w:val="24"/>
-                <w:szCs w:val="24"/>
-              </w:rPr>
-              <w:t>, but I prefer websites that are straightforward. It would be very helpful if websites provided step-by-step guides and video tutorials on how to navigate the site to find information.</w:t>
+              <w:t>I'm fairly comfortable, but I prefer websites that are straightforward. It would be very helpful if websites provided step-by-step guides and video tutorials on how to navigate the site to find information.</w:t>
             </w:r>
           </w:p>
         </w:tc>
@@ -1287,31 +1225,7 @@
                 <w:sz w:val="24"/>
                 <w:szCs w:val="24"/>
               </w:rPr>
-              <w:t xml:space="preserve">I prefer reading articles and watching short videos because articles are easy to </w:t>
-            </w:r>
-            <w:proofErr w:type="gramStart"/>
-            <w:r>
-              <w:rPr>
-                <w:rFonts w:ascii="Roboto" w:eastAsia="Roboto" w:hAnsi="Roboto" w:cs="Roboto"/>
-                <w:i/>
-                <w:iCs/>
-                <w:color w:val="1D2125"/>
-                <w:sz w:val="24"/>
-                <w:szCs w:val="24"/>
-              </w:rPr>
-              <w:t>refer back</w:t>
-            </w:r>
-            <w:proofErr w:type="gramEnd"/>
-            <w:r>
-              <w:rPr>
-                <w:rFonts w:ascii="Roboto" w:eastAsia="Roboto" w:hAnsi="Roboto" w:cs="Roboto"/>
-                <w:i/>
-                <w:iCs/>
-                <w:color w:val="1D2125"/>
-                <w:sz w:val="24"/>
-                <w:szCs w:val="24"/>
-              </w:rPr>
-              <w:t xml:space="preserve"> to, while videos can be engaging</w:t>
+              <w:t>I prefer reading articles and watching short videos because articles are easy to refer back to, while videos can be engaging</w:t>
             </w:r>
             <w:r>
               <w:rPr>
@@ -1385,31 +1299,7 @@
                 <w:sz w:val="24"/>
                 <w:szCs w:val="24"/>
               </w:rPr>
-              <w:t xml:space="preserve">Very important! I think forums where people can share their experiences would be helpful. Q&amp;A sections can be </w:t>
-            </w:r>
-            <w:proofErr w:type="gramStart"/>
-            <w:r>
-              <w:rPr>
-                <w:rFonts w:ascii="Roboto" w:eastAsia="Roboto" w:hAnsi="Roboto" w:cs="Roboto"/>
-                <w:i/>
-                <w:iCs/>
-                <w:color w:val="1D2125"/>
-                <w:sz w:val="24"/>
-                <w:szCs w:val="24"/>
-              </w:rPr>
-              <w:t>really helpful</w:t>
-            </w:r>
-            <w:proofErr w:type="gramEnd"/>
-            <w:r>
-              <w:rPr>
-                <w:rFonts w:ascii="Roboto" w:eastAsia="Roboto" w:hAnsi="Roboto" w:cs="Roboto"/>
-                <w:i/>
-                <w:iCs/>
-                <w:color w:val="1D2125"/>
-                <w:sz w:val="24"/>
-                <w:szCs w:val="24"/>
-              </w:rPr>
-              <w:t xml:space="preserve"> too.</w:t>
+              <w:t>Very important! I think forums where people can share their experiences would be helpful. Q&amp;A sections can be really helpful too.</w:t>
             </w:r>
           </w:p>
         </w:tc>
@@ -1493,7 +1383,29 @@
                 <w:sz w:val="24"/>
                 <w:szCs w:val="24"/>
               </w:rPr>
-              <w:t>A user needs a way to quickly find local health services to access medical care and wellness resources in their area.</w:t>
+              <w:t xml:space="preserve">A user needs a way to quickly find local health services </w:t>
+            </w:r>
+            <w:r>
+              <w:rPr>
+                <w:rFonts w:ascii="Roboto" w:eastAsia="Roboto" w:hAnsi="Roboto" w:cs="Roboto"/>
+                <w:i/>
+                <w:iCs/>
+                <w:color w:val="1D2125"/>
+                <w:sz w:val="24"/>
+                <w:szCs w:val="24"/>
+              </w:rPr>
+              <w:t xml:space="preserve">in order </w:t>
+            </w:r>
+            <w:r>
+              <w:rPr>
+                <w:rFonts w:ascii="Roboto" w:eastAsia="Roboto" w:hAnsi="Roboto" w:cs="Roboto"/>
+                <w:i/>
+                <w:iCs/>
+                <w:color w:val="1D2125"/>
+                <w:sz w:val="24"/>
+                <w:szCs w:val="24"/>
+              </w:rPr>
+              <w:t>to access medical care and wellness resources in their area.</w:t>
             </w:r>
           </w:p>
         </w:tc>
@@ -1528,7 +1440,29 @@
                 <w:sz w:val="24"/>
                 <w:szCs w:val="24"/>
               </w:rPr>
-              <w:t>A user needs a way to access simplified and verified health information to trust the content and make informed health decisions.</w:t>
+              <w:t>A user needs a way to access simplified and verified health information</w:t>
+            </w:r>
+            <w:r>
+              <w:rPr>
+                <w:rFonts w:ascii="Roboto" w:eastAsia="Roboto" w:hAnsi="Roboto" w:cs="Roboto"/>
+                <w:i/>
+                <w:iCs/>
+                <w:color w:val="1D2125"/>
+                <w:sz w:val="24"/>
+                <w:szCs w:val="24"/>
+              </w:rPr>
+              <w:t xml:space="preserve"> in order</w:t>
+            </w:r>
+            <w:r>
+              <w:rPr>
+                <w:rFonts w:ascii="Roboto" w:eastAsia="Roboto" w:hAnsi="Roboto" w:cs="Roboto"/>
+                <w:i/>
+                <w:iCs/>
+                <w:color w:val="1D2125"/>
+                <w:sz w:val="24"/>
+                <w:szCs w:val="24"/>
+              </w:rPr>
+              <w:t xml:space="preserve"> to trust the content make informed health decisions.</w:t>
             </w:r>
           </w:p>
         </w:tc>
@@ -1563,7 +1497,29 @@
                 <w:sz w:val="24"/>
                 <w:szCs w:val="24"/>
               </w:rPr>
-              <w:t>A user needs a way to use step-by-step guides and video tutorials to navigate the website easily and find the information they need</w:t>
+              <w:t>A user needs a way to use step-by-step guides and video tutorials</w:t>
+            </w:r>
+            <w:r>
+              <w:rPr>
+                <w:rFonts w:ascii="Roboto" w:eastAsia="Roboto" w:hAnsi="Roboto" w:cs="Roboto"/>
+                <w:i/>
+                <w:iCs/>
+                <w:color w:val="1D2125"/>
+                <w:sz w:val="24"/>
+                <w:szCs w:val="24"/>
+              </w:rPr>
+              <w:t xml:space="preserve"> in order</w:t>
+            </w:r>
+            <w:r>
+              <w:rPr>
+                <w:rFonts w:ascii="Roboto" w:eastAsia="Roboto" w:hAnsi="Roboto" w:cs="Roboto"/>
+                <w:i/>
+                <w:iCs/>
+                <w:color w:val="1D2125"/>
+                <w:sz w:val="24"/>
+                <w:szCs w:val="24"/>
+              </w:rPr>
+              <w:t xml:space="preserve"> to navigate the website easily and find the information they need</w:t>
             </w:r>
             <w:r>
               <w:rPr>
@@ -1609,31 +1565,29 @@
                 <w:sz w:val="24"/>
                 <w:szCs w:val="24"/>
               </w:rPr>
-              <w:t xml:space="preserve">A user needs a way to receive health information through articles and short videos to engage with the content and </w:t>
-            </w:r>
-            <w:proofErr w:type="gramStart"/>
-            <w:r>
-              <w:rPr>
-                <w:rFonts w:ascii="Roboto" w:eastAsia="Roboto" w:hAnsi="Roboto" w:cs="Roboto"/>
-                <w:i/>
-                <w:iCs/>
-                <w:color w:val="1D2125"/>
-                <w:sz w:val="24"/>
-                <w:szCs w:val="24"/>
-              </w:rPr>
-              <w:t>refer back</w:t>
-            </w:r>
-            <w:proofErr w:type="gramEnd"/>
-            <w:r>
-              <w:rPr>
-                <w:rFonts w:ascii="Roboto" w:eastAsia="Roboto" w:hAnsi="Roboto" w:cs="Roboto"/>
-                <w:i/>
-                <w:iCs/>
-                <w:color w:val="1D2125"/>
-                <w:sz w:val="24"/>
-                <w:szCs w:val="24"/>
-              </w:rPr>
-              <w:t xml:space="preserve"> to it when needed</w:t>
+              <w:t xml:space="preserve">A user needs a way to receive health information through articles and short videos </w:t>
+            </w:r>
+            <w:r>
+              <w:rPr>
+                <w:rFonts w:ascii="Roboto" w:eastAsia="Roboto" w:hAnsi="Roboto" w:cs="Roboto"/>
+                <w:i/>
+                <w:iCs/>
+                <w:color w:val="1D2125"/>
+                <w:sz w:val="24"/>
+                <w:szCs w:val="24"/>
+              </w:rPr>
+              <w:t xml:space="preserve">in order </w:t>
+            </w:r>
+            <w:r>
+              <w:rPr>
+                <w:rFonts w:ascii="Roboto" w:eastAsia="Roboto" w:hAnsi="Roboto" w:cs="Roboto"/>
+                <w:i/>
+                <w:iCs/>
+                <w:color w:val="1D2125"/>
+                <w:sz w:val="24"/>
+                <w:szCs w:val="24"/>
+              </w:rPr>
+              <w:t>to engage with the content and refer back to it when needed</w:t>
             </w:r>
             <w:r>
               <w:rPr>
@@ -1679,7 +1633,29 @@
                 <w:sz w:val="24"/>
                 <w:szCs w:val="24"/>
               </w:rPr>
-              <w:t>A user needs a way to participate in community forums to share experiences with other people</w:t>
+              <w:t>A user needs a way to participate in community forums</w:t>
+            </w:r>
+            <w:r>
+              <w:rPr>
+                <w:rFonts w:ascii="Roboto" w:eastAsia="Roboto" w:hAnsi="Roboto" w:cs="Roboto"/>
+                <w:i/>
+                <w:iCs/>
+                <w:color w:val="1D2125"/>
+                <w:sz w:val="24"/>
+                <w:szCs w:val="24"/>
+              </w:rPr>
+              <w:t xml:space="preserve"> in order</w:t>
+            </w:r>
+            <w:r>
+              <w:rPr>
+                <w:rFonts w:ascii="Roboto" w:eastAsia="Roboto" w:hAnsi="Roboto" w:cs="Roboto"/>
+                <w:i/>
+                <w:iCs/>
+                <w:color w:val="1D2125"/>
+                <w:sz w:val="24"/>
+                <w:szCs w:val="24"/>
+              </w:rPr>
+              <w:t xml:space="preserve"> to share experiences with other people</w:t>
             </w:r>
             <w:r>
               <w:rPr>
@@ -2236,15 +2212,7 @@
               </w:rPr>
             </w:pPr>
             <w:r>
-              <w:t xml:space="preserve">Yes. It is frustrating because I want to find the </w:t>
-            </w:r>
-            <w:proofErr w:type="gramStart"/>
-            <w:r>
-              <w:t>information</w:t>
-            </w:r>
-            <w:proofErr w:type="gramEnd"/>
-            <w:r>
-              <w:t xml:space="preserve"> I am looking for quicker. Some websites have too much information about unrelated topics.</w:t>
+              <w:t>Yes. It is frustrating because I want to find the information I am looking for quicker. Some websites have too much information about unrelated topics.</w:t>
             </w:r>
           </w:p>
         </w:tc>
@@ -2348,15 +2316,7 @@
             </w:r>
             <w:r>
               <w:lastRenderedPageBreak/>
-              <w:t xml:space="preserve">getting are from other humans rather than </w:t>
-            </w:r>
-            <w:proofErr w:type="gramStart"/>
-            <w:r>
-              <w:t>a robot</w:t>
-            </w:r>
-            <w:proofErr w:type="gramEnd"/>
-            <w:r>
-              <w:t>. It gives a sense of connection.</w:t>
+              <w:t>getting are from other humans rather than a robot. It gives a sense of connection.</w:t>
             </w:r>
           </w:p>
         </w:tc>
@@ -2409,15 +2369,7 @@
               </w:rPr>
             </w:pPr>
             <w:r>
-              <w:t xml:space="preserve">To quickly access the </w:t>
-            </w:r>
-            <w:proofErr w:type="gramStart"/>
-            <w:r>
-              <w:t>information</w:t>
-            </w:r>
-            <w:proofErr w:type="gramEnd"/>
-            <w:r>
-              <w:t xml:space="preserve"> I need. I want it to be easy to understand and broken into steps. I don’t have a lot of extra time as I am a small business owner.</w:t>
+              <w:t>To quickly access the information I need. I want it to be easy to understand and broken into steps. I don’t have a lot of extra time as I am a small business owner.</w:t>
             </w:r>
           </w:p>
         </w:tc>
@@ -2486,15 +2438,7 @@
               </w:rPr>
             </w:pPr>
             <w:r>
-              <w:t xml:space="preserve">User, a </w:t>
-            </w:r>
-            <w:proofErr w:type="gramStart"/>
-            <w:r>
-              <w:t>60 year old</w:t>
-            </w:r>
-            <w:proofErr w:type="gramEnd"/>
-            <w:r>
-              <w:t xml:space="preserve"> female, needs to receive information about Medicare, in order to plan for post-retirement health care.</w:t>
+              <w:t>User, a 60 year old female, needs to receive information about Medicare, in order to plan for post-retirement health care.</w:t>
             </w:r>
           </w:p>
         </w:tc>
@@ -2526,15 +2470,7 @@
               </w:rPr>
             </w:pPr>
             <w:r>
-              <w:t xml:space="preserve">User, a </w:t>
-            </w:r>
-            <w:proofErr w:type="gramStart"/>
-            <w:r>
-              <w:t>60 year old</w:t>
-            </w:r>
-            <w:proofErr w:type="gramEnd"/>
-            <w:r>
-              <w:t xml:space="preserve"> female, needs to find information quicker, in order to spend less time searching for healthcare information.</w:t>
+              <w:t>User, a 60 year old female, needs to find information quicker, in order to spend less time searching for healthcare information.</w:t>
             </w:r>
           </w:p>
         </w:tc>
@@ -2566,15 +2502,7 @@
               </w:rPr>
             </w:pPr>
             <w:r>
-              <w:t xml:space="preserve">User, a </w:t>
-            </w:r>
-            <w:proofErr w:type="gramStart"/>
-            <w:r>
-              <w:t>60 year old</w:t>
-            </w:r>
-            <w:proofErr w:type="gramEnd"/>
-            <w:r>
-              <w:t xml:space="preserve"> female, needs to find clearly defined steps to Medicare process, in order to quickly apply for Medicare benefits.</w:t>
+              <w:t>User, a 60 year old female, needs to find clearly defined steps to Medicare process, in order to quickly apply for Medicare benefits.</w:t>
             </w:r>
           </w:p>
         </w:tc>
@@ -2606,15 +2534,7 @@
               </w:rPr>
             </w:pPr>
             <w:r>
-              <w:t xml:space="preserve">User, a </w:t>
-            </w:r>
-            <w:proofErr w:type="gramStart"/>
-            <w:r>
-              <w:t>60 year old</w:t>
-            </w:r>
-            <w:proofErr w:type="gramEnd"/>
-            <w:r>
-              <w:t xml:space="preserve"> female, needs to interact with others online, in order to feel a sense of community.</w:t>
+              <w:t>User, a 60 year old female, needs to interact with others online, in order to feel a sense of community.</w:t>
             </w:r>
           </w:p>
         </w:tc>
@@ -2646,15 +2566,7 @@
               </w:rPr>
             </w:pPr>
             <w:r>
-              <w:t xml:space="preserve">User, a </w:t>
-            </w:r>
-            <w:proofErr w:type="gramStart"/>
-            <w:r>
-              <w:t>60 year old</w:t>
-            </w:r>
-            <w:proofErr w:type="gramEnd"/>
-            <w:r>
-              <w:t xml:space="preserve"> female, needs to access healthcare information quickly, in order to spend more time on her small business.</w:t>
+              <w:t>User, a 60 year old female, needs to access healthcare information quickly, in order to spend more time on her small business.</w:t>
             </w:r>
           </w:p>
         </w:tc>
@@ -3222,27 +3134,7 @@
                 <w:szCs w:val="24"/>
               </w:rPr>
               <w:lastRenderedPageBreak/>
-              <w:t xml:space="preserve">What do you look for </w:t>
-            </w:r>
-            <w:proofErr w:type="gramStart"/>
-            <w:r>
-              <w:rPr>
-                <w:rFonts w:ascii="Roboto" w:eastAsia="Roboto" w:hAnsi="Roboto" w:cs="Roboto"/>
-                <w:color w:val="1D2125"/>
-                <w:sz w:val="24"/>
-                <w:szCs w:val="24"/>
-              </w:rPr>
-              <w:t>in</w:t>
-            </w:r>
-            <w:proofErr w:type="gramEnd"/>
-            <w:r>
-              <w:rPr>
-                <w:rFonts w:ascii="Roboto" w:eastAsia="Roboto" w:hAnsi="Roboto" w:cs="Roboto"/>
-                <w:color w:val="1D2125"/>
-                <w:sz w:val="24"/>
-                <w:szCs w:val="24"/>
-              </w:rPr>
-              <w:t xml:space="preserve"> a website to make it easy to use? (e.g., simple navigation, larger fonts, mobile compatibility, etc.)</w:t>
+              <w:t>What do you look for in a website to make it easy to use? (e.g., simple navigation, larger fonts, mobile compatibility, etc.)</w:t>
             </w:r>
           </w:p>
         </w:tc>
@@ -3635,7 +3527,6 @@
                 <w:lang w:val="en-US"/>
               </w:rPr>
             </w:pPr>
-            <w:proofErr w:type="gramStart"/>
             <w:r>
               <w:rPr>
                 <w:rFonts w:ascii="Roboto" w:eastAsia="Roboto" w:hAnsi="Roboto" w:cs="Roboto"/>
@@ -3652,46 +3543,16 @@
                 <w:sz w:val="24"/>
                 <w:szCs w:val="24"/>
               </w:rPr>
-              <w:t xml:space="preserve"> needs</w:t>
-            </w:r>
-            <w:proofErr w:type="gramEnd"/>
-            <w:r>
-              <w:rPr>
-                <w:rFonts w:ascii="Roboto" w:eastAsia="Roboto" w:hAnsi="Roboto" w:cs="Roboto"/>
-                <w:color w:val="1D2125"/>
-                <w:sz w:val="24"/>
-                <w:szCs w:val="24"/>
-              </w:rPr>
-              <w:t xml:space="preserve"> a website with clear, simple language and trustworthy health information</w:t>
-            </w:r>
-            <w:r>
-              <w:rPr>
-                <w:rFonts w:ascii="Roboto" w:eastAsia="Roboto" w:hAnsi="Roboto" w:cs="Roboto"/>
-                <w:color w:val="1D2125"/>
-                <w:sz w:val="24"/>
-                <w:szCs w:val="24"/>
-              </w:rPr>
-              <w:t xml:space="preserve">, </w:t>
-            </w:r>
-            <w:proofErr w:type="gramStart"/>
-            <w:r>
-              <w:rPr>
-                <w:rFonts w:ascii="Roboto" w:eastAsia="Roboto" w:hAnsi="Roboto" w:cs="Roboto"/>
-                <w:color w:val="1D2125"/>
-                <w:sz w:val="24"/>
-                <w:szCs w:val="24"/>
-              </w:rPr>
-              <w:t>in order to</w:t>
-            </w:r>
-            <w:proofErr w:type="gramEnd"/>
-            <w:r>
-              <w:rPr>
-                <w:rFonts w:ascii="Roboto" w:eastAsia="Roboto" w:hAnsi="Roboto" w:cs="Roboto"/>
-                <w:color w:val="1D2125"/>
-                <w:sz w:val="24"/>
-                <w:szCs w:val="24"/>
-              </w:rPr>
-              <w:t xml:space="preserve"> manage her health and well-being</w:t>
+              <w:t xml:space="preserve"> needs a website with clear, simple language and trustworthy health information</w:t>
+            </w:r>
+            <w:r>
+              <w:rPr>
+                <w:rFonts w:ascii="Roboto" w:eastAsia="Roboto" w:hAnsi="Roboto" w:cs="Roboto"/>
+                <w:color w:val="1D2125"/>
+                <w:sz w:val="24"/>
+                <w:szCs w:val="24"/>
+              </w:rPr>
+              <w:t>, in order to manage her health and well-being</w:t>
             </w:r>
             <w:r>
               <w:rPr>
@@ -3750,19 +3611,8 @@
                 <w:sz w:val="24"/>
                 <w:szCs w:val="24"/>
               </w:rPr>
-              <w:t xml:space="preserve">, </w:t>
-            </w:r>
-            <w:proofErr w:type="gramStart"/>
-            <w:r>
-              <w:rPr>
-                <w:rFonts w:ascii="Roboto" w:eastAsia="Roboto" w:hAnsi="Roboto" w:cs="Roboto"/>
-                <w:color w:val="1D2125"/>
-                <w:sz w:val="24"/>
-                <w:szCs w:val="24"/>
-              </w:rPr>
-              <w:t>in order to</w:t>
-            </w:r>
-            <w:proofErr w:type="gramEnd"/>
+              <w:t>, in order to</w:t>
+            </w:r>
             <w:r>
               <w:rPr>
                 <w:rFonts w:ascii="Roboto" w:eastAsia="Roboto" w:hAnsi="Roboto" w:cs="Roboto"/>
@@ -3772,17 +3622,15 @@
               </w:rPr>
               <w:t xml:space="preserve"> </w:t>
             </w:r>
-            <w:proofErr w:type="gramStart"/>
-            <w:r>
-              <w:rPr>
-                <w:rFonts w:ascii="Roboto" w:eastAsia="Roboto" w:hAnsi="Roboto" w:cs="Roboto"/>
-                <w:color w:val="1D2125"/>
-                <w:sz w:val="24"/>
-                <w:szCs w:val="24"/>
-              </w:rPr>
-              <w:t>manager</w:t>
-            </w:r>
-            <w:proofErr w:type="gramEnd"/>
+            <w:r>
+              <w:rPr>
+                <w:rFonts w:ascii="Roboto" w:eastAsia="Roboto" w:hAnsi="Roboto" w:cs="Roboto"/>
+                <w:color w:val="1D2125"/>
+                <w:sz w:val="24"/>
+                <w:szCs w:val="24"/>
+              </w:rPr>
+              <w:t>manage</w:t>
+            </w:r>
             <w:r>
               <w:rPr>
                 <w:rFonts w:ascii="Roboto" w:eastAsia="Roboto" w:hAnsi="Roboto" w:cs="Roboto"/>
@@ -3818,11 +3666,9 @@
             <w:r>
               <w:t xml:space="preserve">User, a </w:t>
             </w:r>
-            <w:proofErr w:type="gramStart"/>
-            <w:r>
-              <w:t>60 year old</w:t>
-            </w:r>
-            <w:proofErr w:type="gramEnd"/>
+            <w:r>
+              <w:t>60-year-old</w:t>
+            </w:r>
             <w:r>
               <w:t xml:space="preserve"> female, needs to interact with others online, in order to feel a sense of community.</w:t>
             </w:r>
@@ -3869,42 +3715,18 @@
                 <w:sz w:val="24"/>
                 <w:szCs w:val="24"/>
               </w:rPr>
-              <w:t xml:space="preserve">, </w:t>
-            </w:r>
-            <w:proofErr w:type="gramStart"/>
-            <w:r>
-              <w:rPr>
-                <w:rFonts w:ascii="Roboto" w:eastAsia="Roboto" w:hAnsi="Roboto" w:cs="Roboto"/>
-                <w:i/>
-                <w:iCs/>
-                <w:color w:val="1D2125"/>
-                <w:sz w:val="24"/>
-                <w:szCs w:val="24"/>
-              </w:rPr>
-              <w:t>in order</w:t>
-            </w:r>
-            <w:r>
-              <w:rPr>
-                <w:rFonts w:ascii="Roboto" w:eastAsia="Roboto" w:hAnsi="Roboto" w:cs="Roboto"/>
-                <w:i/>
-                <w:iCs/>
-                <w:color w:val="1D2125"/>
-                <w:sz w:val="24"/>
-                <w:szCs w:val="24"/>
-              </w:rPr>
-              <w:t xml:space="preserve"> to</w:t>
-            </w:r>
-            <w:proofErr w:type="gramEnd"/>
-            <w:r>
-              <w:rPr>
-                <w:rFonts w:ascii="Roboto" w:eastAsia="Roboto" w:hAnsi="Roboto" w:cs="Roboto"/>
-                <w:i/>
-                <w:iCs/>
-                <w:color w:val="1D2125"/>
-                <w:sz w:val="24"/>
-                <w:szCs w:val="24"/>
-              </w:rPr>
-              <w:t xml:space="preserve"> navigate the website easily and find the information they need</w:t>
+              <w:t>, in order</w:t>
+            </w:r>
+            <w:r>
+              <w:rPr>
+                <w:rFonts w:ascii="Roboto" w:eastAsia="Roboto" w:hAnsi="Roboto" w:cs="Roboto"/>
+                <w:i/>
+                <w:iCs/>
+                <w:color w:val="1D2125"/>
+                <w:sz w:val="24"/>
+                <w:szCs w:val="24"/>
+              </w:rPr>
+              <w:t xml:space="preserve"> to navigate the website easily and find the information they need</w:t>
             </w:r>
             <w:r>
               <w:rPr>
@@ -3960,21 +3782,8 @@
                 <w:sz w:val="24"/>
                 <w:szCs w:val="24"/>
               </w:rPr>
-              <w:t xml:space="preserve">, </w:t>
-            </w:r>
-            <w:proofErr w:type="gramStart"/>
-            <w:r>
-              <w:rPr>
-                <w:rFonts w:ascii="Roboto" w:eastAsia="Roboto" w:hAnsi="Roboto" w:cs="Roboto"/>
-                <w:i/>
-                <w:iCs/>
-                <w:color w:val="1D2125"/>
-                <w:sz w:val="24"/>
-                <w:szCs w:val="24"/>
-              </w:rPr>
-              <w:t>in order to</w:t>
-            </w:r>
-            <w:proofErr w:type="gramEnd"/>
+              <w:t>, in order to</w:t>
+            </w:r>
             <w:r>
               <w:rPr>
                 <w:rFonts w:ascii="Roboto" w:eastAsia="Roboto" w:hAnsi="Roboto" w:cs="Roboto"/>
@@ -4806,6 +4615,63 @@
               <w:t>Mention the User Need statement the flow is for here</w:t>
             </w:r>
           </w:p>
+          <w:p>
+            <w:pPr>
+              <w:rPr>
+                <w:rFonts w:ascii="Roboto" w:eastAsia="Roboto" w:hAnsi="Roboto" w:cs="Roboto"/>
+                <w:i/>
+                <w:iCs/>
+                <w:color w:val="1D2125"/>
+                <w:sz w:val="24"/>
+                <w:szCs w:val="24"/>
+                <w:lang w:val="en-US"/>
+              </w:rPr>
+            </w:pPr>
+            <w:r>
+              <w:rPr>
+                <w:rFonts w:ascii="Roboto" w:eastAsia="Roboto" w:hAnsi="Roboto" w:cs="Roboto"/>
+                <w:i/>
+                <w:iCs/>
+                <w:color w:val="1D2125"/>
+                <w:sz w:val="24"/>
+                <w:szCs w:val="24"/>
+              </w:rPr>
+              <w:t>A user needs a way to receive health information through articles and short videos</w:t>
+            </w:r>
+            <w:r>
+              <w:rPr>
+                <w:rFonts w:ascii="Roboto" w:eastAsia="Roboto" w:hAnsi="Roboto" w:cs="Roboto"/>
+                <w:i/>
+                <w:iCs/>
+                <w:color w:val="1D2125"/>
+                <w:sz w:val="24"/>
+                <w:szCs w:val="24"/>
+              </w:rPr>
+              <w:t>, in order to</w:t>
+            </w:r>
+            <w:r>
+              <w:rPr>
+                <w:rFonts w:ascii="Roboto" w:eastAsia="Roboto" w:hAnsi="Roboto" w:cs="Roboto"/>
+                <w:i/>
+                <w:iCs/>
+                <w:color w:val="1D2125"/>
+                <w:sz w:val="24"/>
+                <w:szCs w:val="24"/>
+              </w:rPr>
+              <w:t xml:space="preserve"> engage with the content and refer back to it when needed</w:t>
+            </w:r>
+            <w:r>
+              <w:rPr>
+                <w:rFonts w:ascii="Roboto" w:eastAsia="Roboto" w:hAnsi="Roboto" w:cs="Roboto"/>
+                <w:i/>
+                <w:iCs/>
+                <w:color w:val="1D2125"/>
+                <w:sz w:val="24"/>
+                <w:szCs w:val="24"/>
+              </w:rPr>
+              <w:t>.</w:t>
+            </w:r>
+          </w:p>
         </w:tc>
       </w:tr>
       <w:tr>
@@ -4841,6 +4707,72 @@
               <w:t>Insert the User flow diagram here</w:t>
             </w:r>
           </w:p>
+          <w:p>
+            <w:pPr>
+              <w:rPr>
+                <w:rFonts w:ascii="Roboto" w:eastAsia="Roboto" w:hAnsi="Roboto" w:cs="Roboto"/>
+                <w:i/>
+                <w:iCs/>
+                <w:color w:val="1D2125"/>
+                <w:sz w:val="24"/>
+                <w:szCs w:val="24"/>
+                <w:lang w:val="en-US"/>
+              </w:rPr>
+            </w:pPr>
+            <w:r>
+              <w:rPr>
+                <w:rFonts w:ascii="Roboto" w:eastAsia="Roboto" w:hAnsi="Roboto" w:cs="Roboto"/>
+                <w:i/>
+                <w:iCs/>
+                <w:noProof/>
+                <w:color w:val="1D2125"/>
+                <w:sz w:val="24"/>
+                <w:szCs w:val="24"/>
+                <w:lang w:val="en-US"/>
+              </w:rPr>
+              <w:drawing>
+                <wp:inline distT="0" distB="0" distL="0" distR="0" wp14:anchorId="674EFFF5" wp14:editId="79B24C9B">
+                  <wp:extent cx="5943600" cy="1941830"/>
+                  <wp:effectExtent l="0" t="0" r="0" b="1270"/>
+                  <wp:docPr id="284882386" name="Picture 1"/>
+                  <wp:cNvGraphicFramePr>
+                    <a:graphicFrameLocks xmlns:a="http://schemas.openxmlformats.org/drawingml/2006/main" noChangeAspect="1"/>
+                  </wp:cNvGraphicFramePr>
+                  <a:graphic xmlns:a="http://schemas.openxmlformats.org/drawingml/2006/main">
+                    <a:graphicData uri="http://schemas.openxmlformats.org/drawingml/2006/picture">
+                      <pic:pic xmlns:pic="http://schemas.openxmlformats.org/drawingml/2006/picture">
+                        <pic:nvPicPr>
+                          <pic:cNvPr id="284882386" name="Picture 284882386"/>
+                          <pic:cNvPicPr/>
+                        </pic:nvPicPr>
+                        <pic:blipFill>
+                          <a:blip r:embed="rId12">
+                            <a:extLst>
+                              <a:ext uri="{28A0092B-C50C-407E-A947-70E740481C1C}">
+                                <a14:useLocalDpi xmlns:a14="http://schemas.microsoft.com/office/drawing/2010/main" val="0"/>
+                              </a:ext>
+                            </a:extLst>
+                          </a:blip>
+                          <a:stretch>
+                            <a:fillRect/>
+                          </a:stretch>
+                        </pic:blipFill>
+                        <pic:spPr>
+                          <a:xfrm>
+                            <a:off x="0" y="0"/>
+                            <a:ext cx="5943600" cy="1941830"/>
+                          </a:xfrm>
+                          <a:prstGeom prst="rect">
+                            <a:avLst/>
+                          </a:prstGeom>
+                        </pic:spPr>
+                      </pic:pic>
+                    </a:graphicData>
+                  </a:graphic>
+                </wp:inline>
+              </w:drawing>
+            </w:r>
+          </w:p>
         </w:tc>
       </w:tr>
       <w:tr>
@@ -5028,6 +4960,7 @@
                 <w:szCs w:val="24"/>
                 <w:lang w:val="en-US"/>
               </w:rPr>
+              <w:lastRenderedPageBreak/>
               <w:t xml:space="preserve">Member </w:t>
             </w:r>
             <w:r>
@@ -5078,15 +5011,7 @@
               </w:rPr>
             </w:pPr>
             <w:r>
-              <w:t xml:space="preserve">User, a </w:t>
-            </w:r>
-            <w:proofErr w:type="gramStart"/>
-            <w:r>
-              <w:t>60 year old</w:t>
-            </w:r>
-            <w:proofErr w:type="gramEnd"/>
-            <w:r>
-              <w:t xml:space="preserve"> female, needs to interact with others online, in order to feel a sense of community.</w:t>
+              <w:t>User, a 60 year old female, needs to interact with others online, in order to feel a sense of community.</w:t>
             </w:r>
           </w:p>
         </w:tc>
@@ -5122,7 +5047,6 @@
                 <w:szCs w:val="24"/>
                 <w:lang w:val="en-US"/>
               </w:rPr>
-              <w:lastRenderedPageBreak/>
               <w:drawing>
                 <wp:inline distT="0" distB="0" distL="0" distR="0" wp14:anchorId="4677BDD0" wp14:editId="4045F2BB">
                   <wp:extent cx="5880100" cy="4187190"/>
@@ -5139,7 +5063,7 @@
                           <pic:cNvPicPr/>
                         </pic:nvPicPr>
                         <pic:blipFill>
-                          <a:blip r:embed="rId12" cstate="print">
+                          <a:blip r:embed="rId13" cstate="print">
                             <a:extLst>
                               <a:ext uri="{28A0092B-C50C-407E-A947-70E740481C1C}">
                                 <a14:useLocalDpi xmlns:a14="http://schemas.microsoft.com/office/drawing/2010/main" val="0"/>
@@ -7277,11 +7201,12 @@
 </file>
 
 <file path=customXml/item1.xml><?xml version="1.0" encoding="utf-8"?>
-<p:properties xmlns:p="http://schemas.microsoft.com/office/2006/metadata/properties" xmlns:xsi="http://www.w3.org/2001/XMLSchema-instance" xmlns:pc="http://schemas.microsoft.com/office/infopath/2007/PartnerControls">
-  <documentManagement>
-    <_activity xmlns="9de80728-27e9-4e26-ac43-74b2699b5729" xsi:nil="true"/>
-  </documentManagement>
-</p:properties>
+<?mso-contentType ?>
+<FormTemplates xmlns="http://schemas.microsoft.com/sharepoint/v3/contenttype/forms">
+  <Display>DocumentLibraryForm</Display>
+  <Edit>DocumentLibraryForm</Edit>
+  <New>DocumentLibraryForm</New>
+</FormTemplates>
 </file>
 
 <file path=customXml/item2.xml><?xml version="1.0" encoding="utf-8"?>
@@ -7441,20 +7366,17 @@
 </file>
 
 <file path=customXml/item3.xml><?xml version="1.0" encoding="utf-8"?>
-<?mso-contentType ?>
-<FormTemplates xmlns="http://schemas.microsoft.com/sharepoint/v3/contenttype/forms">
-  <Display>DocumentLibraryForm</Display>
-  <Edit>DocumentLibraryForm</Edit>
-  <New>DocumentLibraryForm</New>
-</FormTemplates>
+<p:properties xmlns:p="http://schemas.microsoft.com/office/2006/metadata/properties" xmlns:xsi="http://www.w3.org/2001/XMLSchema-instance" xmlns:pc="http://schemas.microsoft.com/office/infopath/2007/PartnerControls">
+  <documentManagement>
+    <_activity xmlns="9de80728-27e9-4e26-ac43-74b2699b5729" xsi:nil="true"/>
+  </documentManagement>
+</p:properties>
 </file>
 
 <file path=customXml/itemProps1.xml><?xml version="1.0" encoding="utf-8"?>
-<ds:datastoreItem xmlns:ds="http://schemas.openxmlformats.org/officeDocument/2006/customXml" ds:itemID="{FD2C20D7-D02D-49BB-8B5E-DE4119F3D066}">
+<ds:datastoreItem xmlns:ds="http://schemas.openxmlformats.org/officeDocument/2006/customXml" ds:itemID="{6CD4AF46-50CD-4AF3-98E2-6BFF74A924BC}">
   <ds:schemaRefs>
-    <ds:schemaRef ds:uri="http://schemas.microsoft.com/office/2006/metadata/properties"/>
-    <ds:schemaRef ds:uri="http://schemas.microsoft.com/office/infopath/2007/PartnerControls"/>
-    <ds:schemaRef ds:uri="9de80728-27e9-4e26-ac43-74b2699b5729"/>
+    <ds:schemaRef ds:uri="http://schemas.microsoft.com/sharepoint/v3/contenttype/forms"/>
   </ds:schemaRefs>
 </ds:datastoreItem>
 </file>
@@ -7478,9 +7400,11 @@
 </file>
 
 <file path=customXml/itemProps3.xml><?xml version="1.0" encoding="utf-8"?>
-<ds:datastoreItem xmlns:ds="http://schemas.openxmlformats.org/officeDocument/2006/customXml" ds:itemID="{6CD4AF46-50CD-4AF3-98E2-6BFF74A924BC}">
+<ds:datastoreItem xmlns:ds="http://schemas.openxmlformats.org/officeDocument/2006/customXml" ds:itemID="{FD2C20D7-D02D-49BB-8B5E-DE4119F3D066}">
   <ds:schemaRefs>
-    <ds:schemaRef ds:uri="http://schemas.microsoft.com/sharepoint/v3/contenttype/forms"/>
+    <ds:schemaRef ds:uri="http://schemas.microsoft.com/office/2006/metadata/properties"/>
+    <ds:schemaRef ds:uri="http://schemas.microsoft.com/office/infopath/2007/PartnerControls"/>
+    <ds:schemaRef ds:uri="9de80728-27e9-4e26-ac43-74b2699b5729"/>
   </ds:schemaRefs>
 </ds:datastoreItem>
 </file>
</xml_diff>

<commit_message>
Add User Flow diagram
</commit_message>
<xml_diff>
--- a/documents/research_design.docx
+++ b/documents/research_design.docx
@@ -303,6 +303,7 @@
           <w:lang w:val="en-US"/>
         </w:rPr>
       </w:pPr>
+      <w:proofErr w:type="spellStart"/>
       <w:r>
         <w:rPr>
           <w:rFonts w:ascii="Roboto" w:eastAsia="Roboto" w:hAnsi="Roboto" w:cs="Roboto"/>
@@ -313,7 +314,20 @@
           <w:szCs w:val="24"/>
           <w:lang w:val="en-US"/>
         </w:rPr>
-        <w:t xml:space="preserve">Github repo URL: </w:t>
+        <w:t>Github</w:t>
+      </w:r>
+      <w:proofErr w:type="spellEnd"/>
+      <w:r>
+        <w:rPr>
+          <w:rFonts w:ascii="Roboto" w:eastAsia="Roboto" w:hAnsi="Roboto" w:cs="Roboto"/>
+          <w:b/>
+          <w:bCs/>
+          <w:color w:val="1D2125"/>
+          <w:sz w:val="24"/>
+          <w:szCs w:val="24"/>
+          <w:lang w:val="en-US"/>
+        </w:rPr>
+        <w:t xml:space="preserve"> repo URL: </w:t>
       </w:r>
       <w:r>
         <w:rPr>
@@ -698,7 +712,31 @@
                 <w:sz w:val="24"/>
                 <w:szCs w:val="24"/>
               </w:rPr>
-              <w:t>Create a survey for me to understand users of a website that I have to build to provide health and wellness information and services to people of age 50 to 65 so that I can create user persona and user need statements</w:t>
+              <w:t xml:space="preserve">Create a survey for me to understand users of a website that I </w:t>
+            </w:r>
+            <w:proofErr w:type="gramStart"/>
+            <w:r>
+              <w:rPr>
+                <w:rFonts w:ascii="Roboto" w:eastAsia="Roboto" w:hAnsi="Roboto" w:cs="Roboto"/>
+                <w:i/>
+                <w:iCs/>
+                <w:color w:val="1D2125"/>
+                <w:sz w:val="24"/>
+                <w:szCs w:val="24"/>
+              </w:rPr>
+              <w:t>have to</w:t>
+            </w:r>
+            <w:proofErr w:type="gramEnd"/>
+            <w:r>
+              <w:rPr>
+                <w:rFonts w:ascii="Roboto" w:eastAsia="Roboto" w:hAnsi="Roboto" w:cs="Roboto"/>
+                <w:i/>
+                <w:iCs/>
+                <w:color w:val="1D2125"/>
+                <w:sz w:val="24"/>
+                <w:szCs w:val="24"/>
+              </w:rPr>
+              <w:t xml:space="preserve"> build to provide health and wellness information and services to people of age 50 to 65 so that I can create user persona and user need statements</w:t>
             </w:r>
           </w:p>
         </w:tc>
@@ -1161,7 +1199,31 @@
                 <w:sz w:val="24"/>
                 <w:szCs w:val="24"/>
               </w:rPr>
-              <w:t>I'm fairly comfortable, but I prefer websites that are straightforward. It would be very helpful if websites provided step-by-step guides and video tutorials on how to navigate the site to find information.</w:t>
+              <w:t xml:space="preserve">I'm </w:t>
+            </w:r>
+            <w:proofErr w:type="gramStart"/>
+            <w:r>
+              <w:rPr>
+                <w:rFonts w:ascii="Roboto" w:eastAsia="Roboto" w:hAnsi="Roboto" w:cs="Roboto"/>
+                <w:i/>
+                <w:iCs/>
+                <w:color w:val="1D2125"/>
+                <w:sz w:val="24"/>
+                <w:szCs w:val="24"/>
+              </w:rPr>
+              <w:t>fairly comfortable</w:t>
+            </w:r>
+            <w:proofErr w:type="gramEnd"/>
+            <w:r>
+              <w:rPr>
+                <w:rFonts w:ascii="Roboto" w:eastAsia="Roboto" w:hAnsi="Roboto" w:cs="Roboto"/>
+                <w:i/>
+                <w:iCs/>
+                <w:color w:val="1D2125"/>
+                <w:sz w:val="24"/>
+                <w:szCs w:val="24"/>
+              </w:rPr>
+              <w:t>, but I prefer websites that are straightforward. It would be very helpful if websites provided step-by-step guides and video tutorials on how to navigate the site to find information.</w:t>
             </w:r>
           </w:p>
         </w:tc>
@@ -1225,7 +1287,31 @@
                 <w:sz w:val="24"/>
                 <w:szCs w:val="24"/>
               </w:rPr>
-              <w:t>I prefer reading articles and watching short videos because articles are easy to refer back to, while videos can be engaging</w:t>
+              <w:t xml:space="preserve">I prefer reading articles and watching short videos because articles are easy to </w:t>
+            </w:r>
+            <w:proofErr w:type="gramStart"/>
+            <w:r>
+              <w:rPr>
+                <w:rFonts w:ascii="Roboto" w:eastAsia="Roboto" w:hAnsi="Roboto" w:cs="Roboto"/>
+                <w:i/>
+                <w:iCs/>
+                <w:color w:val="1D2125"/>
+                <w:sz w:val="24"/>
+                <w:szCs w:val="24"/>
+              </w:rPr>
+              <w:t>refer back</w:t>
+            </w:r>
+            <w:proofErr w:type="gramEnd"/>
+            <w:r>
+              <w:rPr>
+                <w:rFonts w:ascii="Roboto" w:eastAsia="Roboto" w:hAnsi="Roboto" w:cs="Roboto"/>
+                <w:i/>
+                <w:iCs/>
+                <w:color w:val="1D2125"/>
+                <w:sz w:val="24"/>
+                <w:szCs w:val="24"/>
+              </w:rPr>
+              <w:t xml:space="preserve"> to, while videos can be engaging</w:t>
             </w:r>
             <w:r>
               <w:rPr>
@@ -1299,7 +1385,31 @@
                 <w:sz w:val="24"/>
                 <w:szCs w:val="24"/>
               </w:rPr>
-              <w:t>Very important! I think forums where people can share their experiences would be helpful. Q&amp;A sections can be really helpful too.</w:t>
+              <w:t xml:space="preserve">Very important! I think forums where people can share their experiences would be helpful. Q&amp;A sections can be </w:t>
+            </w:r>
+            <w:proofErr w:type="gramStart"/>
+            <w:r>
+              <w:rPr>
+                <w:rFonts w:ascii="Roboto" w:eastAsia="Roboto" w:hAnsi="Roboto" w:cs="Roboto"/>
+                <w:i/>
+                <w:iCs/>
+                <w:color w:val="1D2125"/>
+                <w:sz w:val="24"/>
+                <w:szCs w:val="24"/>
+              </w:rPr>
+              <w:t>really helpful</w:t>
+            </w:r>
+            <w:proofErr w:type="gramEnd"/>
+            <w:r>
+              <w:rPr>
+                <w:rFonts w:ascii="Roboto" w:eastAsia="Roboto" w:hAnsi="Roboto" w:cs="Roboto"/>
+                <w:i/>
+                <w:iCs/>
+                <w:color w:val="1D2125"/>
+                <w:sz w:val="24"/>
+                <w:szCs w:val="24"/>
+              </w:rPr>
+              <w:t xml:space="preserve"> too.</w:t>
             </w:r>
           </w:p>
         </w:tc>
@@ -1385,6 +1495,7 @@
               </w:rPr>
               <w:t xml:space="preserve">A user needs a way to quickly find local health services </w:t>
             </w:r>
+            <w:proofErr w:type="gramStart"/>
             <w:r>
               <w:rPr>
                 <w:rFonts w:ascii="Roboto" w:eastAsia="Roboto" w:hAnsi="Roboto" w:cs="Roboto"/>
@@ -1405,7 +1516,19 @@
                 <w:sz w:val="24"/>
                 <w:szCs w:val="24"/>
               </w:rPr>
-              <w:t>to access medical care and wellness resources in their area.</w:t>
+              <w:t>to</w:t>
+            </w:r>
+            <w:proofErr w:type="gramEnd"/>
+            <w:r>
+              <w:rPr>
+                <w:rFonts w:ascii="Roboto" w:eastAsia="Roboto" w:hAnsi="Roboto" w:cs="Roboto"/>
+                <w:i/>
+                <w:iCs/>
+                <w:color w:val="1D2125"/>
+                <w:sz w:val="24"/>
+                <w:szCs w:val="24"/>
+              </w:rPr>
+              <w:t xml:space="preserve"> access medical care and wellness resources in their area.</w:t>
             </w:r>
           </w:p>
         </w:tc>
@@ -1451,18 +1574,66 @@
                 <w:sz w:val="24"/>
                 <w:szCs w:val="24"/>
               </w:rPr>
-              <w:t xml:space="preserve"> in order</w:t>
-            </w:r>
-            <w:r>
-              <w:rPr>
-                <w:rFonts w:ascii="Roboto" w:eastAsia="Roboto" w:hAnsi="Roboto" w:cs="Roboto"/>
-                <w:i/>
-                <w:iCs/>
-                <w:color w:val="1D2125"/>
-                <w:sz w:val="24"/>
-                <w:szCs w:val="24"/>
-              </w:rPr>
-              <w:t xml:space="preserve"> to trust the content make informed health decisions.</w:t>
+              <w:t xml:space="preserve"> </w:t>
+            </w:r>
+            <w:proofErr w:type="gramStart"/>
+            <w:r>
+              <w:rPr>
+                <w:rFonts w:ascii="Roboto" w:eastAsia="Roboto" w:hAnsi="Roboto" w:cs="Roboto"/>
+                <w:i/>
+                <w:iCs/>
+                <w:color w:val="1D2125"/>
+                <w:sz w:val="24"/>
+                <w:szCs w:val="24"/>
+              </w:rPr>
+              <w:t>in order</w:t>
+            </w:r>
+            <w:r>
+              <w:rPr>
+                <w:rFonts w:ascii="Roboto" w:eastAsia="Roboto" w:hAnsi="Roboto" w:cs="Roboto"/>
+                <w:i/>
+                <w:iCs/>
+                <w:color w:val="1D2125"/>
+                <w:sz w:val="24"/>
+                <w:szCs w:val="24"/>
+              </w:rPr>
+              <w:t xml:space="preserve"> to</w:t>
+            </w:r>
+            <w:proofErr w:type="gramEnd"/>
+            <w:r>
+              <w:rPr>
+                <w:rFonts w:ascii="Roboto" w:eastAsia="Roboto" w:hAnsi="Roboto" w:cs="Roboto"/>
+                <w:i/>
+                <w:iCs/>
+                <w:color w:val="1D2125"/>
+                <w:sz w:val="24"/>
+                <w:szCs w:val="24"/>
+              </w:rPr>
+              <w:t xml:space="preserve"> trust the </w:t>
+            </w:r>
+            <w:proofErr w:type="gramStart"/>
+            <w:r>
+              <w:rPr>
+                <w:rFonts w:ascii="Roboto" w:eastAsia="Roboto" w:hAnsi="Roboto" w:cs="Roboto"/>
+                <w:i/>
+                <w:iCs/>
+                <w:color w:val="1D2125"/>
+                <w:sz w:val="24"/>
+                <w:szCs w:val="24"/>
+              </w:rPr>
+              <w:t>content</w:t>
+            </w:r>
+            <w:proofErr w:type="gramEnd"/>
+            <w:r>
+              <w:rPr>
+                <w:rFonts w:ascii="Roboto" w:eastAsia="Roboto" w:hAnsi="Roboto" w:cs="Roboto"/>
+                <w:i/>
+                <w:iCs/>
+                <w:color w:val="1D2125"/>
+                <w:sz w:val="24"/>
+                <w:szCs w:val="24"/>
+              </w:rPr>
+              <w:t xml:space="preserve"> make informed health decisions.</w:t>
             </w:r>
           </w:p>
         </w:tc>
@@ -1508,18 +1679,42 @@
                 <w:sz w:val="24"/>
                 <w:szCs w:val="24"/>
               </w:rPr>
-              <w:t xml:space="preserve"> in order</w:t>
-            </w:r>
-            <w:r>
-              <w:rPr>
-                <w:rFonts w:ascii="Roboto" w:eastAsia="Roboto" w:hAnsi="Roboto" w:cs="Roboto"/>
-                <w:i/>
-                <w:iCs/>
-                <w:color w:val="1D2125"/>
-                <w:sz w:val="24"/>
-                <w:szCs w:val="24"/>
-              </w:rPr>
-              <w:t xml:space="preserve"> to navigate the website easily and find the information they need</w:t>
+              <w:t xml:space="preserve"> </w:t>
+            </w:r>
+            <w:proofErr w:type="gramStart"/>
+            <w:r>
+              <w:rPr>
+                <w:rFonts w:ascii="Roboto" w:eastAsia="Roboto" w:hAnsi="Roboto" w:cs="Roboto"/>
+                <w:i/>
+                <w:iCs/>
+                <w:color w:val="1D2125"/>
+                <w:sz w:val="24"/>
+                <w:szCs w:val="24"/>
+              </w:rPr>
+              <w:t>in order</w:t>
+            </w:r>
+            <w:r>
+              <w:rPr>
+                <w:rFonts w:ascii="Roboto" w:eastAsia="Roboto" w:hAnsi="Roboto" w:cs="Roboto"/>
+                <w:i/>
+                <w:iCs/>
+                <w:color w:val="1D2125"/>
+                <w:sz w:val="24"/>
+                <w:szCs w:val="24"/>
+              </w:rPr>
+              <w:t xml:space="preserve"> to</w:t>
+            </w:r>
+            <w:proofErr w:type="gramEnd"/>
+            <w:r>
+              <w:rPr>
+                <w:rFonts w:ascii="Roboto" w:eastAsia="Roboto" w:hAnsi="Roboto" w:cs="Roboto"/>
+                <w:i/>
+                <w:iCs/>
+                <w:color w:val="1D2125"/>
+                <w:sz w:val="24"/>
+                <w:szCs w:val="24"/>
+              </w:rPr>
+              <w:t xml:space="preserve"> navigate the website easily and find the information they need</w:t>
             </w:r>
             <w:r>
               <w:rPr>
@@ -1567,6 +1762,7 @@
               </w:rPr>
               <w:t xml:space="preserve">A user needs a way to receive health information through articles and short videos </w:t>
             </w:r>
+            <w:proofErr w:type="gramStart"/>
             <w:r>
               <w:rPr>
                 <w:rFonts w:ascii="Roboto" w:eastAsia="Roboto" w:hAnsi="Roboto" w:cs="Roboto"/>
@@ -1587,7 +1783,19 @@
                 <w:sz w:val="24"/>
                 <w:szCs w:val="24"/>
               </w:rPr>
-              <w:t>to engage with the content and refer back to it when needed</w:t>
+              <w:t>to</w:t>
+            </w:r>
+            <w:proofErr w:type="gramEnd"/>
+            <w:r>
+              <w:rPr>
+                <w:rFonts w:ascii="Roboto" w:eastAsia="Roboto" w:hAnsi="Roboto" w:cs="Roboto"/>
+                <w:i/>
+                <w:iCs/>
+                <w:color w:val="1D2125"/>
+                <w:sz w:val="24"/>
+                <w:szCs w:val="24"/>
+              </w:rPr>
+              <w:t xml:space="preserve"> engage with the content and refer back to it when needed</w:t>
             </w:r>
             <w:r>
               <w:rPr>
@@ -1644,18 +1852,42 @@
                 <w:sz w:val="24"/>
                 <w:szCs w:val="24"/>
               </w:rPr>
-              <w:t xml:space="preserve"> in order</w:t>
-            </w:r>
-            <w:r>
-              <w:rPr>
-                <w:rFonts w:ascii="Roboto" w:eastAsia="Roboto" w:hAnsi="Roboto" w:cs="Roboto"/>
-                <w:i/>
-                <w:iCs/>
-                <w:color w:val="1D2125"/>
-                <w:sz w:val="24"/>
-                <w:szCs w:val="24"/>
-              </w:rPr>
-              <w:t xml:space="preserve"> to share experiences with other people</w:t>
+              <w:t xml:space="preserve"> </w:t>
+            </w:r>
+            <w:proofErr w:type="gramStart"/>
+            <w:r>
+              <w:rPr>
+                <w:rFonts w:ascii="Roboto" w:eastAsia="Roboto" w:hAnsi="Roboto" w:cs="Roboto"/>
+                <w:i/>
+                <w:iCs/>
+                <w:color w:val="1D2125"/>
+                <w:sz w:val="24"/>
+                <w:szCs w:val="24"/>
+              </w:rPr>
+              <w:t>in order</w:t>
+            </w:r>
+            <w:r>
+              <w:rPr>
+                <w:rFonts w:ascii="Roboto" w:eastAsia="Roboto" w:hAnsi="Roboto" w:cs="Roboto"/>
+                <w:i/>
+                <w:iCs/>
+                <w:color w:val="1D2125"/>
+                <w:sz w:val="24"/>
+                <w:szCs w:val="24"/>
+              </w:rPr>
+              <w:t xml:space="preserve"> to</w:t>
+            </w:r>
+            <w:proofErr w:type="gramEnd"/>
+            <w:r>
+              <w:rPr>
+                <w:rFonts w:ascii="Roboto" w:eastAsia="Roboto" w:hAnsi="Roboto" w:cs="Roboto"/>
+                <w:i/>
+                <w:iCs/>
+                <w:color w:val="1D2125"/>
+                <w:sz w:val="24"/>
+                <w:szCs w:val="24"/>
+              </w:rPr>
+              <w:t xml:space="preserve"> share experiences with other people</w:t>
             </w:r>
             <w:r>
               <w:rPr>
@@ -2212,7 +2444,15 @@
               </w:rPr>
             </w:pPr>
             <w:r>
-              <w:t>Yes. It is frustrating because I want to find the information I am looking for quicker. Some websites have too much information about unrelated topics.</w:t>
+              <w:t xml:space="preserve">Yes. It is frustrating because I want to find the </w:t>
+            </w:r>
+            <w:proofErr w:type="gramStart"/>
+            <w:r>
+              <w:t>information</w:t>
+            </w:r>
+            <w:proofErr w:type="gramEnd"/>
+            <w:r>
+              <w:t xml:space="preserve"> I am looking for quicker. Some websites have too much information about unrelated topics.</w:t>
             </w:r>
           </w:p>
         </w:tc>
@@ -2316,7 +2556,15 @@
             </w:r>
             <w:r>
               <w:lastRenderedPageBreak/>
-              <w:t>getting are from other humans rather than a robot. It gives a sense of connection.</w:t>
+              <w:t xml:space="preserve">getting are from other humans rather than </w:t>
+            </w:r>
+            <w:proofErr w:type="gramStart"/>
+            <w:r>
+              <w:t>a robot</w:t>
+            </w:r>
+            <w:proofErr w:type="gramEnd"/>
+            <w:r>
+              <w:t>. It gives a sense of connection.</w:t>
             </w:r>
           </w:p>
         </w:tc>
@@ -2369,7 +2617,15 @@
               </w:rPr>
             </w:pPr>
             <w:r>
-              <w:t>To quickly access the information I need. I want it to be easy to understand and broken into steps. I don’t have a lot of extra time as I am a small business owner.</w:t>
+              <w:t xml:space="preserve">To quickly access the </w:t>
+            </w:r>
+            <w:proofErr w:type="gramStart"/>
+            <w:r>
+              <w:t>information</w:t>
+            </w:r>
+            <w:proofErr w:type="gramEnd"/>
+            <w:r>
+              <w:t xml:space="preserve"> I need. I want it to be easy to understand and broken into steps. I don’t have a lot of extra time as I am a small business owner.</w:t>
             </w:r>
           </w:p>
         </w:tc>
@@ -2438,7 +2694,15 @@
               </w:rPr>
             </w:pPr>
             <w:r>
-              <w:t>User, a 60 year old female, needs to receive information about Medicare, in order to plan for post-retirement health care.</w:t>
+              <w:t xml:space="preserve">User, a </w:t>
+            </w:r>
+            <w:proofErr w:type="gramStart"/>
+            <w:r>
+              <w:t>60 year old</w:t>
+            </w:r>
+            <w:proofErr w:type="gramEnd"/>
+            <w:r>
+              <w:t xml:space="preserve"> female, needs to receive information about Medicare, in order to plan for post-retirement health care.</w:t>
             </w:r>
           </w:p>
         </w:tc>
@@ -2470,7 +2734,15 @@
               </w:rPr>
             </w:pPr>
             <w:r>
-              <w:t>User, a 60 year old female, needs to find information quicker, in order to spend less time searching for healthcare information.</w:t>
+              <w:t xml:space="preserve">User, a </w:t>
+            </w:r>
+            <w:proofErr w:type="gramStart"/>
+            <w:r>
+              <w:t>60 year old</w:t>
+            </w:r>
+            <w:proofErr w:type="gramEnd"/>
+            <w:r>
+              <w:t xml:space="preserve"> female, needs to find information quicker, in order to spend less time searching for healthcare information.</w:t>
             </w:r>
           </w:p>
         </w:tc>
@@ -2502,7 +2774,15 @@
               </w:rPr>
             </w:pPr>
             <w:r>
-              <w:t>User, a 60 year old female, needs to find clearly defined steps to Medicare process, in order to quickly apply for Medicare benefits.</w:t>
+              <w:t xml:space="preserve">User, a </w:t>
+            </w:r>
+            <w:proofErr w:type="gramStart"/>
+            <w:r>
+              <w:t>60 year old</w:t>
+            </w:r>
+            <w:proofErr w:type="gramEnd"/>
+            <w:r>
+              <w:t xml:space="preserve"> female, needs to find clearly defined steps to Medicare process, in order to quickly apply for Medicare benefits.</w:t>
             </w:r>
           </w:p>
         </w:tc>
@@ -2534,7 +2814,15 @@
               </w:rPr>
             </w:pPr>
             <w:r>
-              <w:t>User, a 60 year old female, needs to interact with others online, in order to feel a sense of community.</w:t>
+              <w:t xml:space="preserve">User, a </w:t>
+            </w:r>
+            <w:proofErr w:type="gramStart"/>
+            <w:r>
+              <w:t>60 year old</w:t>
+            </w:r>
+            <w:proofErr w:type="gramEnd"/>
+            <w:r>
+              <w:t xml:space="preserve"> female, needs to interact with others online, in order to feel a sense of community.</w:t>
             </w:r>
           </w:p>
         </w:tc>
@@ -2566,7 +2854,15 @@
               </w:rPr>
             </w:pPr>
             <w:r>
-              <w:t>User, a 60 year old female, needs to access healthcare information quickly, in order to spend more time on her small business.</w:t>
+              <w:t xml:space="preserve">User, a </w:t>
+            </w:r>
+            <w:proofErr w:type="gramStart"/>
+            <w:r>
+              <w:t>60 year old</w:t>
+            </w:r>
+            <w:proofErr w:type="gramEnd"/>
+            <w:r>
+              <w:t xml:space="preserve"> female, needs to access healthcare information quickly, in order to spend more time on her small business.</w:t>
             </w:r>
           </w:p>
         </w:tc>
@@ -3134,7 +3430,27 @@
                 <w:szCs w:val="24"/>
               </w:rPr>
               <w:lastRenderedPageBreak/>
-              <w:t>What do you look for in a website to make it easy to use? (e.g., simple navigation, larger fonts, mobile compatibility, etc.)</w:t>
+              <w:t xml:space="preserve">What do you look for </w:t>
+            </w:r>
+            <w:proofErr w:type="gramStart"/>
+            <w:r>
+              <w:rPr>
+                <w:rFonts w:ascii="Roboto" w:eastAsia="Roboto" w:hAnsi="Roboto" w:cs="Roboto"/>
+                <w:color w:val="1D2125"/>
+                <w:sz w:val="24"/>
+                <w:szCs w:val="24"/>
+              </w:rPr>
+              <w:t>in</w:t>
+            </w:r>
+            <w:proofErr w:type="gramEnd"/>
+            <w:r>
+              <w:rPr>
+                <w:rFonts w:ascii="Roboto" w:eastAsia="Roboto" w:hAnsi="Roboto" w:cs="Roboto"/>
+                <w:color w:val="1D2125"/>
+                <w:sz w:val="24"/>
+                <w:szCs w:val="24"/>
+              </w:rPr>
+              <w:t xml:space="preserve"> a website to make it easy to use? (e.g., simple navigation, larger fonts, mobile compatibility, etc.)</w:t>
             </w:r>
           </w:p>
         </w:tc>
@@ -3527,6 +3843,7 @@
                 <w:lang w:val="en-US"/>
               </w:rPr>
             </w:pPr>
+            <w:proofErr w:type="gramStart"/>
             <w:r>
               <w:rPr>
                 <w:rFonts w:ascii="Roboto" w:eastAsia="Roboto" w:hAnsi="Roboto" w:cs="Roboto"/>
@@ -3543,16 +3860,46 @@
                 <w:sz w:val="24"/>
                 <w:szCs w:val="24"/>
               </w:rPr>
-              <w:t xml:space="preserve"> needs a website with clear, simple language and trustworthy health information</w:t>
-            </w:r>
-            <w:r>
-              <w:rPr>
-                <w:rFonts w:ascii="Roboto" w:eastAsia="Roboto" w:hAnsi="Roboto" w:cs="Roboto"/>
-                <w:color w:val="1D2125"/>
-                <w:sz w:val="24"/>
-                <w:szCs w:val="24"/>
-              </w:rPr>
-              <w:t>, in order to manage her health and well-being</w:t>
+              <w:t xml:space="preserve"> needs</w:t>
+            </w:r>
+            <w:proofErr w:type="gramEnd"/>
+            <w:r>
+              <w:rPr>
+                <w:rFonts w:ascii="Roboto" w:eastAsia="Roboto" w:hAnsi="Roboto" w:cs="Roboto"/>
+                <w:color w:val="1D2125"/>
+                <w:sz w:val="24"/>
+                <w:szCs w:val="24"/>
+              </w:rPr>
+              <w:t xml:space="preserve"> a website with clear, simple language and trustworthy health information</w:t>
+            </w:r>
+            <w:r>
+              <w:rPr>
+                <w:rFonts w:ascii="Roboto" w:eastAsia="Roboto" w:hAnsi="Roboto" w:cs="Roboto"/>
+                <w:color w:val="1D2125"/>
+                <w:sz w:val="24"/>
+                <w:szCs w:val="24"/>
+              </w:rPr>
+              <w:t xml:space="preserve">, </w:t>
+            </w:r>
+            <w:proofErr w:type="gramStart"/>
+            <w:r>
+              <w:rPr>
+                <w:rFonts w:ascii="Roboto" w:eastAsia="Roboto" w:hAnsi="Roboto" w:cs="Roboto"/>
+                <w:color w:val="1D2125"/>
+                <w:sz w:val="24"/>
+                <w:szCs w:val="24"/>
+              </w:rPr>
+              <w:t>in order to</w:t>
+            </w:r>
+            <w:proofErr w:type="gramEnd"/>
+            <w:r>
+              <w:rPr>
+                <w:rFonts w:ascii="Roboto" w:eastAsia="Roboto" w:hAnsi="Roboto" w:cs="Roboto"/>
+                <w:color w:val="1D2125"/>
+                <w:sz w:val="24"/>
+                <w:szCs w:val="24"/>
+              </w:rPr>
+              <w:t xml:space="preserve"> manage her health and well-being</w:t>
             </w:r>
             <w:r>
               <w:rPr>
@@ -3611,8 +3958,19 @@
                 <w:sz w:val="24"/>
                 <w:szCs w:val="24"/>
               </w:rPr>
-              <w:t>, in order to</w:t>
-            </w:r>
+              <w:t xml:space="preserve">, </w:t>
+            </w:r>
+            <w:proofErr w:type="gramStart"/>
+            <w:r>
+              <w:rPr>
+                <w:rFonts w:ascii="Roboto" w:eastAsia="Roboto" w:hAnsi="Roboto" w:cs="Roboto"/>
+                <w:color w:val="1D2125"/>
+                <w:sz w:val="24"/>
+                <w:szCs w:val="24"/>
+              </w:rPr>
+              <w:t>in order to</w:t>
+            </w:r>
+            <w:proofErr w:type="gramEnd"/>
             <w:r>
               <w:rPr>
                 <w:rFonts w:ascii="Roboto" w:eastAsia="Roboto" w:hAnsi="Roboto" w:cs="Roboto"/>
@@ -3670,7 +4028,15 @@
               <w:t>60-year-old</w:t>
             </w:r>
             <w:r>
-              <w:t xml:space="preserve"> female, needs to interact with others online, in order to feel a sense of community.</w:t>
+              <w:t xml:space="preserve"> female, needs to interact with others online, </w:t>
+            </w:r>
+            <w:proofErr w:type="gramStart"/>
+            <w:r>
+              <w:t>in order to</w:t>
+            </w:r>
+            <w:proofErr w:type="gramEnd"/>
+            <w:r>
+              <w:t xml:space="preserve"> feel a sense of community.</w:t>
             </w:r>
           </w:p>
         </w:tc>
@@ -3715,18 +4081,42 @@
                 <w:sz w:val="24"/>
                 <w:szCs w:val="24"/>
               </w:rPr>
-              <w:t>, in order</w:t>
-            </w:r>
-            <w:r>
-              <w:rPr>
-                <w:rFonts w:ascii="Roboto" w:eastAsia="Roboto" w:hAnsi="Roboto" w:cs="Roboto"/>
-                <w:i/>
-                <w:iCs/>
-                <w:color w:val="1D2125"/>
-                <w:sz w:val="24"/>
-                <w:szCs w:val="24"/>
-              </w:rPr>
-              <w:t xml:space="preserve"> to navigate the website easily and find the information they need</w:t>
+              <w:t xml:space="preserve">, </w:t>
+            </w:r>
+            <w:proofErr w:type="gramStart"/>
+            <w:r>
+              <w:rPr>
+                <w:rFonts w:ascii="Roboto" w:eastAsia="Roboto" w:hAnsi="Roboto" w:cs="Roboto"/>
+                <w:i/>
+                <w:iCs/>
+                <w:color w:val="1D2125"/>
+                <w:sz w:val="24"/>
+                <w:szCs w:val="24"/>
+              </w:rPr>
+              <w:t>in order</w:t>
+            </w:r>
+            <w:r>
+              <w:rPr>
+                <w:rFonts w:ascii="Roboto" w:eastAsia="Roboto" w:hAnsi="Roboto" w:cs="Roboto"/>
+                <w:i/>
+                <w:iCs/>
+                <w:color w:val="1D2125"/>
+                <w:sz w:val="24"/>
+                <w:szCs w:val="24"/>
+              </w:rPr>
+              <w:t xml:space="preserve"> to</w:t>
+            </w:r>
+            <w:proofErr w:type="gramEnd"/>
+            <w:r>
+              <w:rPr>
+                <w:rFonts w:ascii="Roboto" w:eastAsia="Roboto" w:hAnsi="Roboto" w:cs="Roboto"/>
+                <w:i/>
+                <w:iCs/>
+                <w:color w:val="1D2125"/>
+                <w:sz w:val="24"/>
+                <w:szCs w:val="24"/>
+              </w:rPr>
+              <w:t xml:space="preserve"> navigate the website easily and find the information they need</w:t>
             </w:r>
             <w:r>
               <w:rPr>
@@ -3782,8 +4172,21 @@
                 <w:sz w:val="24"/>
                 <w:szCs w:val="24"/>
               </w:rPr>
-              <w:t>, in order to</w:t>
-            </w:r>
+              <w:t xml:space="preserve">, </w:t>
+            </w:r>
+            <w:proofErr w:type="gramStart"/>
+            <w:r>
+              <w:rPr>
+                <w:rFonts w:ascii="Roboto" w:eastAsia="Roboto" w:hAnsi="Roboto" w:cs="Roboto"/>
+                <w:i/>
+                <w:iCs/>
+                <w:color w:val="1D2125"/>
+                <w:sz w:val="24"/>
+                <w:szCs w:val="24"/>
+              </w:rPr>
+              <w:t>in order to</w:t>
+            </w:r>
+            <w:proofErr w:type="gramEnd"/>
             <w:r>
               <w:rPr>
                 <w:rFonts w:ascii="Roboto" w:eastAsia="Roboto" w:hAnsi="Roboto" w:cs="Roboto"/>
@@ -4647,8 +5050,21 @@
                 <w:sz w:val="24"/>
                 <w:szCs w:val="24"/>
               </w:rPr>
-              <w:t>, in order to</w:t>
-            </w:r>
+              <w:t xml:space="preserve">, </w:t>
+            </w:r>
+            <w:proofErr w:type="gramStart"/>
+            <w:r>
+              <w:rPr>
+                <w:rFonts w:ascii="Roboto" w:eastAsia="Roboto" w:hAnsi="Roboto" w:cs="Roboto"/>
+                <w:i/>
+                <w:iCs/>
+                <w:color w:val="1D2125"/>
+                <w:sz w:val="24"/>
+                <w:szCs w:val="24"/>
+              </w:rPr>
+              <w:t>in order to</w:t>
+            </w:r>
+            <w:proofErr w:type="gramEnd"/>
             <w:r>
               <w:rPr>
                 <w:rFonts w:ascii="Roboto" w:eastAsia="Roboto" w:hAnsi="Roboto" w:cs="Roboto"/>
@@ -4868,63 +5284,68 @@
             <w:tcW w:w="9350" w:type="dxa"/>
           </w:tcPr>
           <w:p>
-            <w:pPr>
-              <w:rPr>
-                <w:rFonts w:ascii="Roboto" w:eastAsia="Roboto" w:hAnsi="Roboto" w:cs="Roboto"/>
-                <w:i/>
-                <w:iCs/>
-                <w:color w:val="1D2125"/>
-                <w:sz w:val="24"/>
-                <w:szCs w:val="24"/>
-                <w:lang w:val="en-US"/>
-              </w:rPr>
-            </w:pPr>
-            <w:r>
-              <w:rPr>
-                <w:rFonts w:ascii="Roboto" w:eastAsia="Roboto" w:hAnsi="Roboto" w:cs="Roboto"/>
-                <w:i/>
-                <w:iCs/>
-                <w:color w:val="1D2125"/>
-                <w:sz w:val="24"/>
-                <w:szCs w:val="24"/>
-                <w:lang w:val="en-US"/>
-              </w:rPr>
-              <w:t>Mention the User Need statement the flow is for here</w:t>
-            </w:r>
-          </w:p>
-        </w:tc>
-      </w:tr>
-      <w:tr>
-        <w:trPr>
-          <w:trHeight w:val="300"/>
-        </w:trPr>
-        <w:tc>
-          <w:tcPr>
-            <w:tcW w:w="9350" w:type="dxa"/>
-          </w:tcPr>
-          <w:p>
-            <w:pPr>
-              <w:rPr>
-                <w:rFonts w:ascii="Roboto" w:eastAsia="Roboto" w:hAnsi="Roboto" w:cs="Roboto"/>
-                <w:i/>
-                <w:iCs/>
-                <w:color w:val="1D2125"/>
-                <w:sz w:val="24"/>
-                <w:szCs w:val="24"/>
-                <w:lang w:val="en-US"/>
-              </w:rPr>
-            </w:pPr>
-            <w:r>
-              <w:rPr>
-                <w:rFonts w:ascii="Roboto" w:eastAsia="Roboto" w:hAnsi="Roboto" w:cs="Roboto"/>
-                <w:i/>
-                <w:iCs/>
-                <w:color w:val="1D2125"/>
-                <w:sz w:val="24"/>
-                <w:szCs w:val="24"/>
-                <w:lang w:val="en-US"/>
-              </w:rPr>
-              <w:t>Insert the User flow diagram here</w:t>
+            <w:r>
+              <w:t>A user needs a way to use step-by-step guides and video tutorials, in order to navigate the website easily and find the information they need."</w:t>
+            </w:r>
+          </w:p>
+          <w:p>
+            <w:pPr>
+              <w:rPr>
+                <w:rFonts w:ascii="Roboto" w:eastAsia="Roboto" w:hAnsi="Roboto" w:cs="Roboto"/>
+                <w:i/>
+                <w:iCs/>
+                <w:color w:val="1D2125"/>
+                <w:sz w:val="24"/>
+                <w:szCs w:val="24"/>
+                <w:lang w:val="en-US"/>
+              </w:rPr>
+            </w:pPr>
+            <w:r>
+              <w:rPr>
+                <w:rFonts w:ascii="Roboto" w:eastAsia="Roboto" w:hAnsi="Roboto" w:cs="Roboto"/>
+                <w:i/>
+                <w:iCs/>
+                <w:color w:val="1D2125"/>
+                <w:sz w:val="24"/>
+                <w:szCs w:val="24"/>
+                <w:lang w:val="en-US"/>
+              </w:rPr>
+              <w:lastRenderedPageBreak/>
+              <w:drawing>
+                <wp:inline distT="0" distB="0" distL="0" distR="0" wp14:anchorId="23521CF3" wp14:editId="152E86D6">
+                  <wp:extent cx="2729133" cy="2830601"/>
+                  <wp:effectExtent l="0" t="0" r="0" b="8255"/>
+                  <wp:docPr id="205164738" name="Picture 1"/>
+                  <wp:cNvGraphicFramePr>
+                    <a:graphicFrameLocks xmlns:a="http://schemas.openxmlformats.org/drawingml/2006/main" noChangeAspect="1"/>
+                  </wp:cNvGraphicFramePr>
+                  <a:graphic xmlns:a="http://schemas.openxmlformats.org/drawingml/2006/main">
+                    <a:graphicData uri="http://schemas.openxmlformats.org/drawingml/2006/picture">
+                      <pic:pic xmlns:pic="http://schemas.openxmlformats.org/drawingml/2006/picture">
+                        <pic:nvPicPr>
+                          <pic:cNvPr id="205164738" name=""/>
+                          <pic:cNvPicPr/>
+                        </pic:nvPicPr>
+                        <pic:blipFill>
+                          <a:blip r:embed="rId13"/>
+                          <a:stretch>
+                            <a:fillRect/>
+                          </a:stretch>
+                        </pic:blipFill>
+                        <pic:spPr>
+                          <a:xfrm>
+                            <a:off x="0" y="0"/>
+                            <a:ext cx="2754582" cy="2856996"/>
+                          </a:xfrm>
+                          <a:prstGeom prst="rect">
+                            <a:avLst/>
+                          </a:prstGeom>
+                        </pic:spPr>
+                      </pic:pic>
+                    </a:graphicData>
+                  </a:graphic>
+                </wp:inline>
+              </w:drawing>
             </w:r>
           </w:p>
         </w:tc>
@@ -5011,7 +5432,15 @@
               </w:rPr>
             </w:pPr>
             <w:r>
-              <w:t>User, a 60 year old female, needs to interact with others online, in order to feel a sense of community.</w:t>
+              <w:t xml:space="preserve">User, a </w:t>
+            </w:r>
+            <w:proofErr w:type="gramStart"/>
+            <w:r>
+              <w:t>60 year old</w:t>
+            </w:r>
+            <w:proofErr w:type="gramEnd"/>
+            <w:r>
+              <w:t xml:space="preserve"> female, needs to interact with others online, in order to feel a sense of community.</w:t>
             </w:r>
           </w:p>
         </w:tc>
@@ -5063,7 +5492,7 @@
                           <pic:cNvPicPr/>
                         </pic:nvPicPr>
                         <pic:blipFill>
-                          <a:blip r:embed="rId13" cstate="print">
+                          <a:blip r:embed="rId14" cstate="print">
                             <a:extLst>
                               <a:ext uri="{28A0092B-C50C-407E-A947-70E740481C1C}">
                                 <a14:useLocalDpi xmlns:a14="http://schemas.microsoft.com/office/drawing/2010/main" val="0"/>
@@ -7201,12 +7630,11 @@
 </file>
 
 <file path=customXml/item1.xml><?xml version="1.0" encoding="utf-8"?>
-<?mso-contentType ?>
-<FormTemplates xmlns="http://schemas.microsoft.com/sharepoint/v3/contenttype/forms">
-  <Display>DocumentLibraryForm</Display>
-  <Edit>DocumentLibraryForm</Edit>
-  <New>DocumentLibraryForm</New>
-</FormTemplates>
+<p:properties xmlns:p="http://schemas.microsoft.com/office/2006/metadata/properties" xmlns:xsi="http://www.w3.org/2001/XMLSchema-instance" xmlns:pc="http://schemas.microsoft.com/office/infopath/2007/PartnerControls">
+  <documentManagement>
+    <_activity xmlns="9de80728-27e9-4e26-ac43-74b2699b5729" xsi:nil="true"/>
+  </documentManagement>
+</p:properties>
 </file>
 
 <file path=customXml/item2.xml><?xml version="1.0" encoding="utf-8"?>
@@ -7366,17 +7794,20 @@
 </file>
 
 <file path=customXml/item3.xml><?xml version="1.0" encoding="utf-8"?>
-<p:properties xmlns:p="http://schemas.microsoft.com/office/2006/metadata/properties" xmlns:xsi="http://www.w3.org/2001/XMLSchema-instance" xmlns:pc="http://schemas.microsoft.com/office/infopath/2007/PartnerControls">
-  <documentManagement>
-    <_activity xmlns="9de80728-27e9-4e26-ac43-74b2699b5729" xsi:nil="true"/>
-  </documentManagement>
-</p:properties>
+<?mso-contentType ?>
+<FormTemplates xmlns="http://schemas.microsoft.com/sharepoint/v3/contenttype/forms">
+  <Display>DocumentLibraryForm</Display>
+  <Edit>DocumentLibraryForm</Edit>
+  <New>DocumentLibraryForm</New>
+</FormTemplates>
 </file>
 
 <file path=customXml/itemProps1.xml><?xml version="1.0" encoding="utf-8"?>
-<ds:datastoreItem xmlns:ds="http://schemas.openxmlformats.org/officeDocument/2006/customXml" ds:itemID="{6CD4AF46-50CD-4AF3-98E2-6BFF74A924BC}">
+<ds:datastoreItem xmlns:ds="http://schemas.openxmlformats.org/officeDocument/2006/customXml" ds:itemID="{FD2C20D7-D02D-49BB-8B5E-DE4119F3D066}">
   <ds:schemaRefs>
-    <ds:schemaRef ds:uri="http://schemas.microsoft.com/sharepoint/v3/contenttype/forms"/>
+    <ds:schemaRef ds:uri="http://schemas.microsoft.com/office/2006/metadata/properties"/>
+    <ds:schemaRef ds:uri="http://schemas.microsoft.com/office/infopath/2007/PartnerControls"/>
+    <ds:schemaRef ds:uri="9de80728-27e9-4e26-ac43-74b2699b5729"/>
   </ds:schemaRefs>
 </ds:datastoreItem>
 </file>
@@ -7400,11 +7831,9 @@
 </file>
 
 <file path=customXml/itemProps3.xml><?xml version="1.0" encoding="utf-8"?>
-<ds:datastoreItem xmlns:ds="http://schemas.openxmlformats.org/officeDocument/2006/customXml" ds:itemID="{FD2C20D7-D02D-49BB-8B5E-DE4119F3D066}">
+<ds:datastoreItem xmlns:ds="http://schemas.openxmlformats.org/officeDocument/2006/customXml" ds:itemID="{6CD4AF46-50CD-4AF3-98E2-6BFF74A924BC}">
   <ds:schemaRefs>
-    <ds:schemaRef ds:uri="http://schemas.microsoft.com/office/2006/metadata/properties"/>
-    <ds:schemaRef ds:uri="http://schemas.microsoft.com/office/infopath/2007/PartnerControls"/>
-    <ds:schemaRef ds:uri="9de80728-27e9-4e26-ac43-74b2699b5729"/>
+    <ds:schemaRef ds:uri="http://schemas.microsoft.com/sharepoint/v3/contenttype/forms"/>
   </ds:schemaRefs>
 </ds:datastoreItem>
 </file>
</xml_diff>

<commit_message>
I added the summary of discussion
</commit_message>
<xml_diff>
--- a/documents/research_design.docx
+++ b/documents/research_design.docx
@@ -3864,11 +3864,123 @@
             </w:pPr>
             <w:r>
               <w:rPr>
-                <w:i/>
-                <w:iCs/>
-                <w:lang w:val="en-US"/>
-              </w:rPr>
-              <w:t>Insert the summary here</w:t>
+                <w:lang w:val="en-US"/>
+              </w:rPr>
+              <w:t>The user interviews</w:t>
+            </w:r>
+            <w:r>
+              <w:rPr>
+                <w:lang w:val="en-US"/>
+              </w:rPr>
+              <w:t xml:space="preserve"> and </w:t>
+            </w:r>
+            <w:r>
+              <w:rPr>
+                <w:lang w:val="en-US"/>
+              </w:rPr>
+              <w:t>surveys</w:t>
+            </w:r>
+            <w:r>
+              <w:rPr>
+                <w:lang w:val="en-US"/>
+              </w:rPr>
+              <w:t xml:space="preserve"> were effective in learning more about our target </w:t>
+            </w:r>
+            <w:r>
+              <w:rPr>
+                <w:lang w:val="en-US"/>
+              </w:rPr>
+              <w:t>audience’s</w:t>
+            </w:r>
+            <w:r>
+              <w:rPr>
+                <w:lang w:val="en-US"/>
+              </w:rPr>
+              <w:t xml:space="preserve"> needs and struggles.</w:t>
+            </w:r>
+            <w:r>
+              <w:rPr>
+                <w:lang w:val="en-US"/>
+              </w:rPr>
+              <w:t xml:space="preserve"> From the interviews, we learned that most of our target audience </w:t>
+            </w:r>
+            <w:r>
+              <w:rPr>
+                <w:lang w:val="en-US"/>
+              </w:rPr>
+              <w:t xml:space="preserve">make use of mobile devices and </w:t>
+            </w:r>
+            <w:r>
+              <w:rPr>
+                <w:lang w:val="en-US"/>
+              </w:rPr>
+              <w:t xml:space="preserve">struggle with </w:t>
+            </w:r>
+            <w:r>
+              <w:rPr>
+                <w:lang w:val="en-US"/>
+              </w:rPr>
+              <w:t>complex website layouts</w:t>
+            </w:r>
+            <w:r>
+              <w:rPr>
+                <w:lang w:val="en-US"/>
+              </w:rPr>
+              <w:t xml:space="preserve"> as they want to n</w:t>
+            </w:r>
+            <w:r>
+              <w:rPr>
+                <w:lang w:val="en-US"/>
+              </w:rPr>
+              <w:t>avigate the website</w:t>
+            </w:r>
+            <w:r>
+              <w:rPr>
+                <w:lang w:val="en-US"/>
+              </w:rPr>
+              <w:t xml:space="preserve"> quickly and smoothly. </w:t>
+            </w:r>
+            <w:r>
+              <w:rPr>
+                <w:lang w:val="en-US"/>
+              </w:rPr>
+              <w:t>Users also have a strong desire for community. Sharing their healthcare experiences online is a high priority.</w:t>
+            </w:r>
+            <w:r>
+              <w:rPr>
+                <w:lang w:val="en-US"/>
+              </w:rPr>
+              <w:t xml:space="preserve"> Furthermore, we also learned that users value concise, accurate and well cited information. </w:t>
+            </w:r>
+            <w:r>
+              <w:rPr>
+                <w:lang w:val="en-US"/>
+              </w:rPr>
+              <w:t>Conducting and comparing our user interviews</w:t>
+            </w:r>
+            <w:r>
+              <w:rPr>
+                <w:lang w:val="en-US"/>
+              </w:rPr>
+              <w:t xml:space="preserve"> and </w:t>
+            </w:r>
+            <w:r>
+              <w:rPr>
+                <w:lang w:val="en-US"/>
+              </w:rPr>
+              <w:t>surveys</w:t>
+            </w:r>
+            <w:r>
+              <w:rPr>
+                <w:lang w:val="en-US"/>
+              </w:rPr>
+              <w:t xml:space="preserve"> has also helped us narrow down the priorities for our website. It has also helped us brainstorm the best features to meet these user needs.</w:t>
+            </w:r>
+            <w:r>
+              <w:rPr>
+                <w:lang w:val="en-US"/>
+              </w:rPr>
+              <w:t xml:space="preserve"> </w:t>
             </w:r>
           </w:p>
         </w:tc>
@@ -3941,6 +4053,18 @@
                 <w:lang w:val="en-US"/>
               </w:rPr>
               <w:t>Member 1</w:t>
+            </w:r>
+            <w:r>
+              <w:rPr>
+                <w:rFonts w:ascii="Roboto" w:eastAsia="Roboto" w:hAnsi="Roboto" w:cs="Roboto"/>
+                <w:b/>
+                <w:bCs/>
+                <w:color w:val="1D2125"/>
+                <w:sz w:val="24"/>
+                <w:szCs w:val="24"/>
+                <w:lang w:val="en-US"/>
+              </w:rPr>
+              <w:t xml:space="preserve"> </w:t>
             </w:r>
             <w:r>
               <w:rPr>
@@ -4468,6 +4592,7 @@
                 <w:rFonts w:ascii="Roboto" w:eastAsia="Roboto" w:hAnsi="Roboto" w:cs="Roboto"/>
                 <w:i/>
                 <w:iCs/>
+                <w:noProof/>
                 <w:color w:val="1D2125"/>
                 <w:sz w:val="24"/>
                 <w:szCs w:val="24"/>
@@ -4650,31 +4775,6 @@
           <w:tcPr>
             <w:tcW w:w="9350" w:type="dxa"/>
           </w:tcPr>
-          <w:p>
-            <w:pPr>
-              <w:rPr>
-                <w:rFonts w:ascii="Roboto" w:eastAsia="Roboto" w:hAnsi="Roboto" w:cs="Roboto"/>
-                <w:i/>
-                <w:iCs/>
-                <w:color w:val="1D2125"/>
-                <w:sz w:val="24"/>
-                <w:szCs w:val="24"/>
-                <w:lang w:val="en-US"/>
-              </w:rPr>
-            </w:pPr>
-            <w:r>
-              <w:rPr>
-                <w:rFonts w:ascii="Roboto" w:eastAsia="Roboto" w:hAnsi="Roboto" w:cs="Roboto"/>
-                <w:i/>
-                <w:iCs/>
-                <w:color w:val="1D2125"/>
-                <w:sz w:val="24"/>
-                <w:szCs w:val="24"/>
-                <w:lang w:val="en-US"/>
-              </w:rPr>
-              <w:t>Mention the User Need statement the flow is for here</w:t>
-            </w:r>
-          </w:p>
           <w:p>
             <w:pPr>
               <w:rPr>
@@ -7267,6 +7367,14 @@
 </file>
 
 <file path=customXml/item1.xml><?xml version="1.0" encoding="utf-8"?>
+<p:properties xmlns:p="http://schemas.microsoft.com/office/2006/metadata/properties" xmlns:xsi="http://www.w3.org/2001/XMLSchema-instance" xmlns:pc="http://schemas.microsoft.com/office/infopath/2007/PartnerControls">
+  <documentManagement>
+    <_activity xmlns="9de80728-27e9-4e26-ac43-74b2699b5729" xsi:nil="true"/>
+  </documentManagement>
+</p:properties>
+</file>
+
+<file path=customXml/item2.xml><?xml version="1.0" encoding="utf-8"?>
 <ct:contentTypeSchema xmlns:ct="http://schemas.microsoft.com/office/2006/metadata/contentType" xmlns:ma="http://schemas.microsoft.com/office/2006/metadata/properties/metaAttributes" ct:_="" ma:_="" ma:contentTypeName="Document" ma:contentTypeID="0x010100B329454107EA9C45BED3120106EA3A10" ma:contentTypeVersion="6" ma:contentTypeDescription="Create a new document." ma:contentTypeScope="" ma:versionID="db6ac228f44f0fbde39f6f1428a34825">
   <xsd:schema xmlns:xsd="http://www.w3.org/2001/XMLSchema" xmlns:xs="http://www.w3.org/2001/XMLSchema" xmlns:p="http://schemas.microsoft.com/office/2006/metadata/properties" xmlns:ns3="9de80728-27e9-4e26-ac43-74b2699b5729" targetNamespace="http://schemas.microsoft.com/office/2006/metadata/properties" ma:root="true" ma:fieldsID="0215f6f7f87a39c6c48083e2157d44db" ns3:_="">
     <xsd:import namespace="9de80728-27e9-4e26-ac43-74b2699b5729"/>
@@ -7422,14 +7530,6 @@
 </ct:contentTypeSchema>
 </file>
 
-<file path=customXml/item2.xml><?xml version="1.0" encoding="utf-8"?>
-<p:properties xmlns:p="http://schemas.microsoft.com/office/2006/metadata/properties" xmlns:xsi="http://www.w3.org/2001/XMLSchema-instance" xmlns:pc="http://schemas.microsoft.com/office/infopath/2007/PartnerControls">
-  <documentManagement>
-    <_activity xmlns="9de80728-27e9-4e26-ac43-74b2699b5729" xsi:nil="true"/>
-  </documentManagement>
-</p:properties>
-</file>
-
 <file path=customXml/item3.xml><?xml version="1.0" encoding="utf-8"?>
 <?mso-contentType ?>
 <FormTemplates xmlns="http://schemas.microsoft.com/sharepoint/v3/contenttype/forms">
@@ -7440,6 +7540,16 @@
 </file>
 
 <file path=customXml/itemProps1.xml><?xml version="1.0" encoding="utf-8"?>
+<ds:datastoreItem xmlns:ds="http://schemas.openxmlformats.org/officeDocument/2006/customXml" ds:itemID="{FD2C20D7-D02D-49BB-8B5E-DE4119F3D066}">
+  <ds:schemaRefs>
+    <ds:schemaRef ds:uri="http://schemas.microsoft.com/office/2006/metadata/properties"/>
+    <ds:schemaRef ds:uri="http://schemas.microsoft.com/office/infopath/2007/PartnerControls"/>
+    <ds:schemaRef ds:uri="9de80728-27e9-4e26-ac43-74b2699b5729"/>
+  </ds:schemaRefs>
+</ds:datastoreItem>
+</file>
+
+<file path=customXml/itemProps2.xml><?xml version="1.0" encoding="utf-8"?>
 <ds:datastoreItem xmlns:ds="http://schemas.openxmlformats.org/officeDocument/2006/customXml" ds:itemID="{B45EAF76-5921-41D0-8970-28A4B39890DC}">
   <ds:schemaRefs>
     <ds:schemaRef ds:uri="http://schemas.microsoft.com/office/2006/metadata/contentType"/>
@@ -7457,16 +7567,6 @@
 </ds:datastoreItem>
 </file>
 
-<file path=customXml/itemProps2.xml><?xml version="1.0" encoding="utf-8"?>
-<ds:datastoreItem xmlns:ds="http://schemas.openxmlformats.org/officeDocument/2006/customXml" ds:itemID="{FD2C20D7-D02D-49BB-8B5E-DE4119F3D066}">
-  <ds:schemaRefs>
-    <ds:schemaRef ds:uri="http://schemas.microsoft.com/office/2006/metadata/properties"/>
-    <ds:schemaRef ds:uri="http://schemas.microsoft.com/office/infopath/2007/PartnerControls"/>
-    <ds:schemaRef ds:uri="9de80728-27e9-4e26-ac43-74b2699b5729"/>
-  </ds:schemaRefs>
-</ds:datastoreItem>
-</file>
-
 <file path=customXml/itemProps3.xml><?xml version="1.0" encoding="utf-8"?>
 <ds:datastoreItem xmlns:ds="http://schemas.openxmlformats.org/officeDocument/2006/customXml" ds:itemID="{6CD4AF46-50CD-4AF3-98E2-6BFF74A924BC}">
   <ds:schemaRefs>

</xml_diff>